<commit_message>
Now supports an option to set the watchdog service method through the postoffice system (serial port) and PyICe interface.
</commit_message>
<xml_diff>
--- a/firmware/BCB606 Firmware Explained.docx
+++ b/firmware/BCB606 Firmware Explained.docx
@@ -1357,6 +1357,7 @@
           <w:bCs/>
         </w:rPr>
       </w:pPr>
+      <w:proofErr w:type="spellStart"/>
       <w:r>
         <w:rPr>
           <w:rFonts w:ascii="Helvetica" w:hAnsi="Helvetica" w:cs="Helvetica"/>
@@ -1365,6 +1366,7 @@
         </w:rPr>
         <w:t>Depdendencies</w:t>
       </w:r>
+      <w:proofErr w:type="spellEnd"/>
     </w:p>
     <w:p>
       <w:pPr>
@@ -1378,7 +1380,21 @@
         <w:rPr>
           <w:rFonts w:ascii="Helvetica" w:hAnsi="Helvetica" w:cs="Helvetica"/>
         </w:rPr>
-        <w:t>The Arduino project has the following depdencies:</w:t>
+        <w:t xml:space="preserve">The Arduino project has the following </w:t>
+      </w:r>
+      <w:proofErr w:type="spellStart"/>
+      <w:r>
+        <w:rPr>
+          <w:rFonts w:ascii="Helvetica" w:hAnsi="Helvetica" w:cs="Helvetica"/>
+        </w:rPr>
+        <w:t>depdencies</w:t>
+      </w:r>
+      <w:proofErr w:type="spellEnd"/>
+      <w:r>
+        <w:rPr>
+          <w:rFonts w:ascii="Helvetica" w:hAnsi="Helvetica" w:cs="Helvetica"/>
+        </w:rPr>
+        <w:t>:</w:t>
       </w:r>
     </w:p>
     <w:p>
@@ -1397,8 +1413,18 @@
           <w:b/>
           <w:bCs/>
         </w:rPr>
-        <w:t xml:space="preserve">    • FlashStorage_SAMD</w:t>
-      </w:r>
+        <w:t xml:space="preserve">    • </w:t>
+      </w:r>
+      <w:proofErr w:type="spellStart"/>
+      <w:r>
+        <w:rPr>
+          <w:rFonts w:ascii="Helvetica" w:hAnsi="Helvetica" w:cs="Helvetica"/>
+          <w:b/>
+          <w:bCs/>
+        </w:rPr>
+        <w:t>FlashStorage_SAMD</w:t>
+      </w:r>
+      <w:proofErr w:type="spellEnd"/>
     </w:p>
     <w:p>
       <w:pPr>
@@ -1416,8 +1442,18 @@
           <w:b/>
           <w:bCs/>
         </w:rPr>
-        <w:t xml:space="preserve">    • SoftWire</w:t>
-      </w:r>
+        <w:t xml:space="preserve">    • </w:t>
+      </w:r>
+      <w:proofErr w:type="spellStart"/>
+      <w:r>
+        <w:rPr>
+          <w:rFonts w:ascii="Helvetica" w:hAnsi="Helvetica" w:cs="Helvetica"/>
+          <w:b/>
+          <w:bCs/>
+        </w:rPr>
+        <w:t>SoftWire</w:t>
+      </w:r>
+      <w:proofErr w:type="spellEnd"/>
     </w:p>
     <w:p>
       <w:pPr>
@@ -1435,8 +1471,18 @@
           <w:b/>
           <w:bCs/>
         </w:rPr>
-        <w:t xml:space="preserve">    • AsyncDelay</w:t>
-      </w:r>
+        <w:t xml:space="preserve">    • </w:t>
+      </w:r>
+      <w:proofErr w:type="spellStart"/>
+      <w:r>
+        <w:rPr>
+          <w:rFonts w:ascii="Helvetica" w:hAnsi="Helvetica" w:cs="Helvetica"/>
+          <w:b/>
+          <w:bCs/>
+        </w:rPr>
+        <w:t>AsyncDelay</w:t>
+      </w:r>
+      <w:proofErr w:type="spellEnd"/>
     </w:p>
     <w:p>
       <w:pPr>
@@ -1932,12 +1978,14 @@
         </w:rPr>
         <w:t xml:space="preserve">, if there is a high burden to send or receive voluminous SMBus data, the heartbeat will not be serviced </w:t>
       </w:r>
+      <w:proofErr w:type="gramStart"/>
       <w:r>
         <w:rPr>
           <w:rFonts w:ascii="Helvetica" w:hAnsi="Helvetica" w:cs="Helvetica"/>
         </w:rPr>
         <w:t>regularly</w:t>
       </w:r>
+      <w:proofErr w:type="gramEnd"/>
       <w:r>
         <w:rPr>
           <w:rFonts w:ascii="Helvetica" w:hAnsi="Helvetica" w:cs="Helvetica"/>
@@ -2995,13 +3043,35 @@
         <w:rPr>
           <w:rFonts w:ascii="Helvetica" w:hAnsi="Helvetica" w:cs="Helvetica"/>
         </w:rPr>
-        <w:t xml:space="preserve"> and retreive a </w:t>
-      </w:r>
-      <w:r>
-        <w:rPr>
-          <w:rFonts w:ascii="Helvetica" w:hAnsi="Helvetica" w:cs="Helvetica"/>
-        </w:rPr>
-        <w:t xml:space="preserve">255 byte </w:t>
+        <w:t xml:space="preserve"> and </w:t>
+      </w:r>
+      <w:proofErr w:type="spellStart"/>
+      <w:r>
+        <w:rPr>
+          <w:rFonts w:ascii="Helvetica" w:hAnsi="Helvetica" w:cs="Helvetica"/>
+        </w:rPr>
+        <w:t>retreive</w:t>
+      </w:r>
+      <w:proofErr w:type="spellEnd"/>
+      <w:r>
+        <w:rPr>
+          <w:rFonts w:ascii="Helvetica" w:hAnsi="Helvetica" w:cs="Helvetica"/>
+        </w:rPr>
+        <w:t xml:space="preserve"> a </w:t>
+      </w:r>
+      <w:proofErr w:type="gramStart"/>
+      <w:r>
+        <w:rPr>
+          <w:rFonts w:ascii="Helvetica" w:hAnsi="Helvetica" w:cs="Helvetica"/>
+        </w:rPr>
+        <w:t>255 byte</w:t>
+      </w:r>
+      <w:proofErr w:type="gramEnd"/>
+      <w:r>
+        <w:rPr>
+          <w:rFonts w:ascii="Helvetica" w:hAnsi="Helvetica" w:cs="Helvetica"/>
+        </w:rPr>
+        <w:t xml:space="preserve"> </w:t>
       </w:r>
       <w:r>
         <w:rPr>
@@ -3037,13 +3107,21 @@
         <w:rPr>
           <w:rFonts w:ascii="Helvetica" w:hAnsi="Helvetica" w:cs="Helvetica"/>
         </w:rPr>
-        <w:t>The serial numbr is</w:t>
-      </w:r>
-      <w:r>
-        <w:rPr>
-          <w:rFonts w:ascii="Helvetica" w:hAnsi="Helvetica" w:cs="Helvetica"/>
-        </w:rPr>
-        <w:t xml:space="preserve"> retreived from</w:t>
+        <w:t xml:space="preserve">The serial </w:t>
+      </w:r>
+      <w:proofErr w:type="spellStart"/>
+      <w:r>
+        <w:rPr>
+          <w:rFonts w:ascii="Helvetica" w:hAnsi="Helvetica" w:cs="Helvetica"/>
+        </w:rPr>
+        <w:t>numbr</w:t>
+      </w:r>
+      <w:proofErr w:type="spellEnd"/>
+      <w:r>
+        <w:rPr>
+          <w:rFonts w:ascii="Helvetica" w:hAnsi="Helvetica" w:cs="Helvetica"/>
+        </w:rPr>
+        <w:t xml:space="preserve"> is</w:t>
       </w:r>
       <w:r>
         <w:rPr>
@@ -3051,6 +3129,26 @@
         </w:rPr>
         <w:t xml:space="preserve"> </w:t>
       </w:r>
+      <w:proofErr w:type="spellStart"/>
+      <w:r>
+        <w:rPr>
+          <w:rFonts w:ascii="Helvetica" w:hAnsi="Helvetica" w:cs="Helvetica"/>
+        </w:rPr>
+        <w:t>retreived</w:t>
+      </w:r>
+      <w:proofErr w:type="spellEnd"/>
+      <w:r>
+        <w:rPr>
+          <w:rFonts w:ascii="Helvetica" w:hAnsi="Helvetica" w:cs="Helvetica"/>
+        </w:rPr>
+        <w:t xml:space="preserve"> from</w:t>
+      </w:r>
+      <w:r>
+        <w:rPr>
+          <w:rFonts w:ascii="Helvetica" w:hAnsi="Helvetica" w:cs="Helvetica"/>
+        </w:rPr>
+        <w:t xml:space="preserve"> </w:t>
+      </w:r>
       <w:r>
         <w:rPr>
           <w:rFonts w:ascii="Helvetica" w:hAnsi="Helvetica" w:cs="Helvetica"/>
@@ -3085,8 +3183,16 @@
         <w:rPr>
           <w:rFonts w:ascii="Helvetica" w:hAnsi="Helvetica" w:cs="Helvetica"/>
         </w:rPr>
-        <w:t>memory location that is factory programmed in the SAMD21 microncontroller</w:t>
-      </w:r>
+        <w:t xml:space="preserve">memory location that is factory programmed in the SAMD21 </w:t>
+      </w:r>
+      <w:proofErr w:type="spellStart"/>
+      <w:r>
+        <w:rPr>
+          <w:rFonts w:ascii="Helvetica" w:hAnsi="Helvetica" w:cs="Helvetica"/>
+        </w:rPr>
+        <w:t>microncontroller</w:t>
+      </w:r>
+      <w:proofErr w:type="spellEnd"/>
       <w:r>
         <w:rPr>
           <w:rFonts w:ascii="Helvetica" w:hAnsi="Helvetica" w:cs="Helvetica"/>
@@ -3133,7 +3239,21 @@
         <w:rPr>
           <w:rFonts w:ascii="Helvetica" w:hAnsi="Helvetica" w:cs="Helvetica"/>
         </w:rPr>
-        <w:t xml:space="preserve">serial number is retreived with the command 3. </w:t>
+        <w:t xml:space="preserve">serial number is </w:t>
+      </w:r>
+      <w:proofErr w:type="spellStart"/>
+      <w:r>
+        <w:rPr>
+          <w:rFonts w:ascii="Helvetica" w:hAnsi="Helvetica" w:cs="Helvetica"/>
+        </w:rPr>
+        <w:t>retreived</w:t>
+      </w:r>
+      <w:proofErr w:type="spellEnd"/>
+      <w:r>
+        <w:rPr>
+          <w:rFonts w:ascii="Helvetica" w:hAnsi="Helvetica" w:cs="Helvetica"/>
+        </w:rPr>
+        <w:t xml:space="preserve"> with the command 3. </w:t>
       </w:r>
       <w:r>
         <w:rPr>
@@ -4142,6 +4262,7 @@
           <w:rFonts w:ascii="Helvetica" w:hAnsi="Helvetica" w:cs="Helvetica"/>
         </w:rPr>
       </w:pPr>
+      <w:bookmarkStart w:id="16" w:name="OLE_LINK19"/>
       <w:r>
         <w:rPr>
           <w:rFonts w:ascii="Helvetica" w:hAnsi="Helvetica" w:cs="Helvetica"/>
@@ -4321,6 +4442,7 @@
         </w:tc>
       </w:tr>
     </w:tbl>
+    <w:bookmarkEnd w:id="16"/>
     <w:p>
       <w:pPr>
         <w:pStyle w:val="Caption"/>
@@ -4648,12 +4770,12 @@
         <w:tblLook w:val="04A0" w:firstRow="1" w:lastRow="0" w:firstColumn="1" w:lastColumn="0" w:noHBand="0" w:noVBand="1"/>
       </w:tblPr>
       <w:tblGrid>
-        <w:gridCol w:w="2962"/>
+        <w:gridCol w:w="3253"/>
         <w:gridCol w:w="766"/>
-        <w:gridCol w:w="1766"/>
-        <w:gridCol w:w="1766"/>
-        <w:gridCol w:w="1767"/>
-        <w:gridCol w:w="1763"/>
+        <w:gridCol w:w="1696"/>
+        <w:gridCol w:w="1696"/>
+        <w:gridCol w:w="1697"/>
+        <w:gridCol w:w="1682"/>
       </w:tblGrid>
       <w:tr>
         <w:tc>
@@ -4669,8 +4791,8 @@
                 <w:bCs/>
               </w:rPr>
             </w:pPr>
-            <w:bookmarkStart w:id="16" w:name="_Hlk140655540"/>
-            <w:bookmarkStart w:id="17" w:name="OLE_LINK18"/>
+            <w:bookmarkStart w:id="17" w:name="_Hlk140655540"/>
+            <w:bookmarkStart w:id="18" w:name="OLE_LINK18"/>
             <w:r>
               <w:rPr>
                 <w:rFonts w:ascii="Helvetica" w:hAnsi="Helvetica" w:cs="Helvetica"/>
@@ -4767,7 +4889,7 @@
           </w:p>
         </w:tc>
       </w:tr>
-      <w:bookmarkEnd w:id="16"/>
+      <w:bookmarkEnd w:id="17"/>
       <w:tr>
         <w:tc>
           <w:tcPr>
@@ -4780,6 +4902,7 @@
                 <w:rFonts w:ascii="Courier New" w:hAnsi="Courier New" w:cs="Courier New"/>
               </w:rPr>
             </w:pPr>
+            <w:proofErr w:type="spellStart"/>
             <w:r>
               <w:rPr>
                 <w:rFonts w:ascii="Courier New" w:hAnsi="Courier New" w:cs="Courier New"/>
@@ -4810,6 +4933,7 @@
               </w:rPr>
               <w:t>Time</w:t>
             </w:r>
+            <w:proofErr w:type="spellEnd"/>
           </w:p>
         </w:tc>
         <w:tc>
@@ -4920,7 +5044,8 @@
                 <w:rFonts w:ascii="Courier New" w:hAnsi="Courier New" w:cs="Courier New"/>
               </w:rPr>
             </w:pPr>
-            <w:bookmarkStart w:id="18" w:name="_Hlk140582639"/>
+            <w:bookmarkStart w:id="19" w:name="_Hlk140582639"/>
+            <w:proofErr w:type="spellStart"/>
             <w:r>
               <w:rPr>
                 <w:rFonts w:ascii="Courier New" w:hAnsi="Courier New" w:cs="Courier New"/>
@@ -4951,6 +5076,7 @@
               </w:rPr>
               <w:t>Service</w:t>
             </w:r>
+            <w:proofErr w:type="spellEnd"/>
           </w:p>
         </w:tc>
         <w:tc>
@@ -5061,6 +5187,7 @@
                 <w:rFonts w:ascii="Courier New" w:hAnsi="Courier New" w:cs="Courier New"/>
               </w:rPr>
             </w:pPr>
+            <w:proofErr w:type="spellStart"/>
             <w:r>
               <w:rPr>
                 <w:rFonts w:ascii="Courier New" w:hAnsi="Courier New" w:cs="Courier New"/>
@@ -5091,6 +5218,7 @@
               </w:rPr>
               <w:t>Service</w:t>
             </w:r>
+            <w:proofErr w:type="spellEnd"/>
           </w:p>
         </w:tc>
         <w:tc>
@@ -5201,6 +5329,7 @@
                 <w:rFonts w:ascii="Courier New" w:hAnsi="Courier New" w:cs="Courier New"/>
               </w:rPr>
             </w:pPr>
+            <w:proofErr w:type="spellStart"/>
             <w:r>
               <w:rPr>
                 <w:rFonts w:ascii="Courier New" w:hAnsi="Courier New" w:cs="Courier New"/>
@@ -5231,6 +5360,7 @@
               </w:rPr>
               <w:t>Time</w:t>
             </w:r>
+            <w:proofErr w:type="spellEnd"/>
           </w:p>
         </w:tc>
         <w:tc>
@@ -5341,6 +5471,7 @@
                 <w:rFonts w:ascii="Courier New" w:hAnsi="Courier New" w:cs="Courier New"/>
               </w:rPr>
             </w:pPr>
+            <w:proofErr w:type="spellStart"/>
             <w:r>
               <w:rPr>
                 <w:rFonts w:ascii="Courier New" w:hAnsi="Courier New" w:cs="Courier New"/>
@@ -5383,6 +5514,7 @@
               </w:rPr>
               <w:t>State</w:t>
             </w:r>
+            <w:proofErr w:type="spellEnd"/>
           </w:p>
         </w:tc>
         <w:tc>
@@ -5481,7 +5613,7 @@
           </w:p>
         </w:tc>
       </w:tr>
-      <w:bookmarkEnd w:id="18"/>
+      <w:bookmarkEnd w:id="19"/>
       <w:tr>
         <w:tc>
           <w:tcPr>
@@ -5608,11 +5740,292 @@
               </w:rPr>
               <w:t>--</w:t>
             </w:r>
+          </w:p>
+        </w:tc>
+      </w:tr>
+      <w:tr>
+        <w:tc>
+          <w:tcPr>
+            <w:tcW w:w="2965" w:type="dxa"/>
+          </w:tcPr>
+          <w:p>
+            <w:pPr>
+              <w:jc w:val="both"/>
+              <w:rPr>
+                <w:rFonts w:ascii="Courier New" w:hAnsi="Courier New" w:cs="Courier New"/>
+              </w:rPr>
+            </w:pPr>
+            <w:r>
+              <w:rPr>
+                <w:rFonts w:ascii="Courier New" w:hAnsi="Courier New" w:cs="Courier New"/>
+              </w:rPr>
+              <w:t>SET_METHOD_LOOKUP_TABLE</w:t>
+            </w:r>
+          </w:p>
+        </w:tc>
+        <w:tc>
+          <w:tcPr>
+            <w:tcW w:w="631" w:type="dxa"/>
+          </w:tcPr>
+          <w:p>
+            <w:pPr>
+              <w:jc w:val="center"/>
+              <w:rPr>
+                <w:rFonts w:ascii="Courier New" w:hAnsi="Courier New" w:cs="Courier New"/>
+              </w:rPr>
+            </w:pPr>
+            <w:r>
+              <w:rPr>
+                <w:rFonts w:ascii="Courier New" w:hAnsi="Courier New" w:cs="Courier New"/>
+              </w:rPr>
+              <w:t>7</w:t>
+            </w:r>
+          </w:p>
+        </w:tc>
+        <w:tc>
+          <w:tcPr>
+            <w:tcW w:w="1798" w:type="dxa"/>
+          </w:tcPr>
+          <w:p>
+            <w:pPr>
+              <w:jc w:val="center"/>
+              <w:rPr>
+                <w:rFonts w:ascii="Courier New" w:hAnsi="Courier New" w:cs="Courier New"/>
+              </w:rPr>
+            </w:pPr>
+          </w:p>
+        </w:tc>
+        <w:tc>
+          <w:tcPr>
+            <w:tcW w:w="1798" w:type="dxa"/>
+          </w:tcPr>
+          <w:p>
+            <w:pPr>
+              <w:jc w:val="center"/>
+              <w:rPr>
+                <w:rFonts w:ascii="Courier New" w:hAnsi="Courier New" w:cs="Courier New"/>
+              </w:rPr>
+            </w:pPr>
+          </w:p>
+        </w:tc>
+        <w:tc>
+          <w:tcPr>
+            <w:tcW w:w="1799" w:type="dxa"/>
+          </w:tcPr>
+          <w:p>
+            <w:pPr>
+              <w:jc w:val="center"/>
+              <w:rPr>
+                <w:rFonts w:ascii="Courier New" w:hAnsi="Courier New" w:cs="Courier New"/>
+              </w:rPr>
+            </w:pPr>
+          </w:p>
+        </w:tc>
+        <w:tc>
+          <w:tcPr>
+            <w:tcW w:w="1799" w:type="dxa"/>
+          </w:tcPr>
+          <w:p>
+            <w:pPr>
+              <w:keepNext/>
+              <w:jc w:val="center"/>
+              <w:rPr>
+                <w:rFonts w:ascii="Courier New" w:hAnsi="Courier New" w:cs="Courier New"/>
+              </w:rPr>
+            </w:pPr>
+          </w:p>
+        </w:tc>
+      </w:tr>
+      <w:tr>
+        <w:tc>
+          <w:tcPr>
+            <w:tcW w:w="2965" w:type="dxa"/>
+          </w:tcPr>
+          <w:p>
+            <w:pPr>
+              <w:jc w:val="both"/>
+              <w:rPr>
+                <w:rFonts w:ascii="Courier New" w:hAnsi="Courier New" w:cs="Courier New"/>
+              </w:rPr>
+            </w:pPr>
+            <w:r>
+              <w:rPr>
+                <w:rFonts w:ascii="Courier New" w:hAnsi="Courier New" w:cs="Courier New"/>
+              </w:rPr>
+              <w:t>SET_METHOD_ALGORITHMIC</w:t>
+            </w:r>
+          </w:p>
+        </w:tc>
+        <w:tc>
+          <w:tcPr>
+            <w:tcW w:w="631" w:type="dxa"/>
+          </w:tcPr>
+          <w:p>
+            <w:pPr>
+              <w:jc w:val="center"/>
+              <w:rPr>
+                <w:rFonts w:ascii="Courier New" w:hAnsi="Courier New" w:cs="Courier New"/>
+              </w:rPr>
+            </w:pPr>
+            <w:r>
+              <w:rPr>
+                <w:rFonts w:ascii="Courier New" w:hAnsi="Courier New" w:cs="Courier New"/>
+              </w:rPr>
+              <w:t>8</w:t>
+            </w:r>
+          </w:p>
+        </w:tc>
+        <w:tc>
+          <w:tcPr>
+            <w:tcW w:w="1798" w:type="dxa"/>
+          </w:tcPr>
+          <w:p>
+            <w:pPr>
+              <w:jc w:val="center"/>
+              <w:rPr>
+                <w:rFonts w:ascii="Courier New" w:hAnsi="Courier New" w:cs="Courier New"/>
+              </w:rPr>
+            </w:pPr>
+          </w:p>
+        </w:tc>
+        <w:tc>
+          <w:tcPr>
+            <w:tcW w:w="1798" w:type="dxa"/>
+          </w:tcPr>
+          <w:p>
+            <w:pPr>
+              <w:jc w:val="center"/>
+              <w:rPr>
+                <w:rFonts w:ascii="Courier New" w:hAnsi="Courier New" w:cs="Courier New"/>
+              </w:rPr>
+            </w:pPr>
+          </w:p>
+        </w:tc>
+        <w:tc>
+          <w:tcPr>
+            <w:tcW w:w="1799" w:type="dxa"/>
+          </w:tcPr>
+          <w:p>
+            <w:pPr>
+              <w:jc w:val="center"/>
+              <w:rPr>
+                <w:rFonts w:ascii="Courier New" w:hAnsi="Courier New" w:cs="Courier New"/>
+              </w:rPr>
+            </w:pPr>
+          </w:p>
+        </w:tc>
+        <w:tc>
+          <w:tcPr>
+            <w:tcW w:w="1799" w:type="dxa"/>
+          </w:tcPr>
+          <w:p>
+            <w:pPr>
+              <w:keepNext/>
+              <w:jc w:val="center"/>
+              <w:rPr>
+                <w:rFonts w:ascii="Courier New" w:hAnsi="Courier New" w:cs="Courier New"/>
+              </w:rPr>
+            </w:pPr>
+          </w:p>
+        </w:tc>
+      </w:tr>
+      <w:tr>
+        <w:tc>
+          <w:tcPr>
+            <w:tcW w:w="2965" w:type="dxa"/>
+          </w:tcPr>
+          <w:p>
+            <w:pPr>
+              <w:jc w:val="both"/>
+              <w:rPr>
+                <w:rFonts w:ascii="Courier New" w:hAnsi="Courier New" w:cs="Courier New"/>
+              </w:rPr>
+            </w:pPr>
+            <w:bookmarkStart w:id="20" w:name="OLE_LINK21"/>
+            <w:r>
+              <w:rPr>
+                <w:rFonts w:ascii="Courier New" w:hAnsi="Courier New" w:cs="Courier New"/>
+              </w:rPr>
+              <w:t>GET_SERVICE_METHOD</w:t>
+            </w:r>
+            <w:bookmarkEnd w:id="20"/>
+          </w:p>
+        </w:tc>
+        <w:tc>
+          <w:tcPr>
+            <w:tcW w:w="631" w:type="dxa"/>
+          </w:tcPr>
+          <w:p>
+            <w:pPr>
+              <w:jc w:val="center"/>
+              <w:rPr>
+                <w:rFonts w:ascii="Courier New" w:hAnsi="Courier New" w:cs="Courier New"/>
+              </w:rPr>
+            </w:pPr>
+            <w:r>
+              <w:rPr>
+                <w:rFonts w:ascii="Courier New" w:hAnsi="Courier New" w:cs="Courier New"/>
+              </w:rPr>
+              <w:t>9</w:t>
+            </w:r>
+          </w:p>
+        </w:tc>
+        <w:tc>
+          <w:tcPr>
+            <w:tcW w:w="1798" w:type="dxa"/>
+          </w:tcPr>
+          <w:p>
+            <w:pPr>
+              <w:jc w:val="center"/>
+              <w:rPr>
+                <w:rFonts w:ascii="Courier New" w:hAnsi="Courier New" w:cs="Courier New"/>
+              </w:rPr>
+            </w:pPr>
+          </w:p>
+        </w:tc>
+        <w:tc>
+          <w:tcPr>
+            <w:tcW w:w="1798" w:type="dxa"/>
+          </w:tcPr>
+          <w:p>
+            <w:pPr>
+              <w:jc w:val="center"/>
+              <w:rPr>
+                <w:rFonts w:ascii="Courier New" w:hAnsi="Courier New" w:cs="Courier New"/>
+              </w:rPr>
+            </w:pPr>
+          </w:p>
+        </w:tc>
+        <w:tc>
+          <w:tcPr>
+            <w:tcW w:w="1799" w:type="dxa"/>
+          </w:tcPr>
+          <w:p>
+            <w:pPr>
+              <w:jc w:val="center"/>
+              <w:rPr>
+                <w:rFonts w:ascii="Courier New" w:hAnsi="Courier New" w:cs="Courier New"/>
+              </w:rPr>
+            </w:pPr>
+          </w:p>
+        </w:tc>
+        <w:tc>
+          <w:tcPr>
+            <w:tcW w:w="1799" w:type="dxa"/>
+          </w:tcPr>
+          <w:p>
+            <w:pPr>
+              <w:keepNext/>
+              <w:jc w:val="center"/>
+              <w:rPr>
+                <w:rFonts w:ascii="Courier New" w:hAnsi="Courier New" w:cs="Courier New"/>
+              </w:rPr>
+            </w:pPr>
           </w:p>
         </w:tc>
       </w:tr>
     </w:tbl>
-    <w:bookmarkEnd w:id="17"/>
+    <w:bookmarkEnd w:id="18"/>
     <w:p>
       <w:pPr>
         <w:pStyle w:val="Caption"/>
@@ -5737,7 +6150,14 @@
         <w:rPr>
           <w:rFonts w:ascii="Helvetica" w:hAnsi="Helvetica" w:cs="Helvetica"/>
         </w:rPr>
-        <w:t xml:space="preserve"> Get</w:t>
+        <w:t xml:space="preserve"> </w:t>
+      </w:r>
+      <w:proofErr w:type="spellStart"/>
+      <w:r>
+        <w:rPr>
+          <w:rFonts w:ascii="Helvetica" w:hAnsi="Helvetica" w:cs="Helvetica"/>
+        </w:rPr>
+        <w:t>Get</w:t>
       </w:r>
       <w:r>
         <w:rPr>
@@ -5761,7 +6181,14 @@
         <w:rPr>
           <w:rFonts w:ascii="Helvetica" w:hAnsi="Helvetica" w:cs="Helvetica"/>
         </w:rPr>
-        <w:t xml:space="preserve">Time query is a similar 4-byte (32 bit) integer representing the micro-seconds </w:t>
+        <w:t>Time</w:t>
+      </w:r>
+      <w:proofErr w:type="spellEnd"/>
+      <w:r>
+        <w:rPr>
+          <w:rFonts w:ascii="Helvetica" w:hAnsi="Helvetica" w:cs="Helvetica"/>
+        </w:rPr>
+        <w:t xml:space="preserve"> query is a similar 4-byte (32 bit) integer representing the micro-seconds </w:t>
       </w:r>
       <w:r>
         <w:rPr>
@@ -5785,8 +6212,23 @@
         <w:rPr>
           <w:rFonts w:ascii="Helvetica" w:hAnsi="Helvetica" w:cs="Helvetica"/>
         </w:rPr>
-        <w:t xml:space="preserve">. The 4-byte, 32 bit, number is consistent with the Arduino’s micros() function from the </w:t>
-      </w:r>
+        <w:t xml:space="preserve">. The 4-byte, 32 bit, number is consistent with the Arduino’s </w:t>
+      </w:r>
+      <w:proofErr w:type="gramStart"/>
+      <w:r>
+        <w:rPr>
+          <w:rFonts w:ascii="Helvetica" w:hAnsi="Helvetica" w:cs="Helvetica"/>
+        </w:rPr>
+        <w:t>micros(</w:t>
+      </w:r>
+      <w:proofErr w:type="gramEnd"/>
+      <w:r>
+        <w:rPr>
+          <w:rFonts w:ascii="Helvetica" w:hAnsi="Helvetica" w:cs="Helvetica"/>
+        </w:rPr>
+        <w:t xml:space="preserve">) function from the </w:t>
+      </w:r>
+      <w:proofErr w:type="spellStart"/>
       <w:r>
         <w:rPr>
           <w:rFonts w:ascii="Helvetica" w:hAnsi="Helvetica" w:cs="Helvetica"/>
@@ -5797,11 +6239,56 @@
         </w:rPr>
         <w:t>Arduino.h</w:t>
       </w:r>
+      <w:proofErr w:type="spellEnd"/>
       <w:r>
         <w:rPr>
           <w:rFonts w:ascii="Helvetica" w:hAnsi="Helvetica" w:cs="Helvetica"/>
         </w:rPr>
         <w:t xml:space="preserve"> library.</w:t>
+      </w:r>
+    </w:p>
+    <w:p>
+      <w:pPr>
+        <w:jc w:val="both"/>
+        <w:rPr>
+          <w:rFonts w:ascii="Helvetica" w:hAnsi="Helvetica" w:cs="Helvetica"/>
+        </w:rPr>
+      </w:pPr>
+      <w:r>
+        <w:rPr>
+          <w:rFonts w:ascii="Helvetica" w:hAnsi="Helvetica" w:cs="Helvetica"/>
+        </w:rPr>
+        <w:t xml:space="preserve">Two methods of generating watchdog replies are demonstrated with this firmware stack, lookup table and algorithmic. The look up table, which can be stored in abundant program memory is faster but uses a bit pf program space. The algorithmic method uses little memory but takes a bit more execution time. </w:t>
+      </w:r>
+      <w:r>
+        <w:rPr>
+          <w:rFonts w:ascii="Helvetica" w:hAnsi="Helvetica" w:cs="Helvetica"/>
+        </w:rPr>
+        <w:t xml:space="preserve">Note that changing the method from the user interface will give no outward appearance of a change. </w:t>
+      </w:r>
+      <w:r>
+        <w:rPr>
+          <w:rFonts w:ascii="Helvetica" w:hAnsi="Helvetica" w:cs="Helvetica"/>
+        </w:rPr>
+        <w:t xml:space="preserve">The option is </w:t>
+      </w:r>
+      <w:r>
+        <w:rPr>
+          <w:rFonts w:ascii="Helvetica" w:hAnsi="Helvetica" w:cs="Helvetica"/>
+        </w:rPr>
+        <w:t xml:space="preserve">only provided as a code example for customers to </w:t>
+      </w:r>
+      <w:r>
+        <w:rPr>
+          <w:rFonts w:ascii="Helvetica" w:hAnsi="Helvetica" w:cs="Helvetica"/>
+        </w:rPr>
+        <w:t>duplicate</w:t>
+      </w:r>
+      <w:r>
+        <w:rPr>
+          <w:rFonts w:ascii="Helvetica" w:hAnsi="Helvetica" w:cs="Helvetica"/>
+        </w:rPr>
+        <w:t>.</w:t>
       </w:r>
     </w:p>
     <w:p>
@@ -5810,6 +6297,165 @@
         <w:jc w:val="both"/>
         <w:rPr>
           <w:rFonts w:ascii="Helvetica" w:hAnsi="Helvetica" w:cs="Helvetica"/>
+        </w:rPr>
+      </w:pPr>
+      <w:r>
+        <w:rPr>
+          <w:rFonts w:ascii="Helvetica" w:hAnsi="Helvetica" w:cs="Helvetica"/>
+        </w:rPr>
+        <w:t xml:space="preserve">The </w:t>
+      </w:r>
+      <w:r>
+        <w:rPr>
+          <w:rFonts w:ascii="Helvetica" w:hAnsi="Helvetica" w:cs="Helvetica"/>
+        </w:rPr>
+        <w:t>GET_SERVICE_METHOD</w:t>
+      </w:r>
+      <w:r>
+        <w:rPr>
+          <w:rFonts w:ascii="Helvetica" w:hAnsi="Helvetica" w:cs="Helvetica"/>
+        </w:rPr>
+        <w:t xml:space="preserve"> values are:</w:t>
+      </w:r>
+    </w:p>
+    <w:tbl>
+      <w:tblPr>
+        <w:tblStyle w:val="TableGrid"/>
+        <w:tblW w:w="0" w:type="auto"/>
+        <w:tblLook w:val="04A0" w:firstRow="1" w:lastRow="0" w:firstColumn="1" w:lastColumn="0" w:noHBand="0" w:noVBand="1"/>
+      </w:tblPr>
+      <w:tblGrid>
+        <w:gridCol w:w="2329"/>
+        <w:gridCol w:w="1501"/>
+      </w:tblGrid>
+      <w:tr>
+        <w:trPr>
+          <w:trHeight w:val="257"/>
+        </w:trPr>
+        <w:tc>
+          <w:tcPr>
+            <w:tcW w:w="2089" w:type="dxa"/>
+            <w:tcBorders>
+              <w:top w:val="single" w:sz="4" w:space="0" w:color="auto"/>
+              <w:left w:val="single" w:sz="4" w:space="0" w:color="auto"/>
+              <w:bottom w:val="single" w:sz="4" w:space="0" w:color="auto"/>
+              <w:right w:val="single" w:sz="4" w:space="0" w:color="auto"/>
+            </w:tcBorders>
+            <w:hideMark/>
+          </w:tcPr>
+          <w:p>
+            <w:pPr>
+              <w:rPr>
+                <w:rFonts w:ascii="Courier New" w:hAnsi="Courier New" w:cs="Courier New"/>
+              </w:rPr>
+            </w:pPr>
+            <w:r>
+              <w:rPr>
+                <w:rFonts w:ascii="Courier New" w:hAnsi="Courier New" w:cs="Courier New"/>
+              </w:rPr>
+              <w:t>USE_LOOKUP_TABLE</w:t>
+            </w:r>
+          </w:p>
+        </w:tc>
+        <w:tc>
+          <w:tcPr>
+            <w:tcW w:w="1501" w:type="dxa"/>
+            <w:tcBorders>
+              <w:top w:val="single" w:sz="4" w:space="0" w:color="auto"/>
+              <w:left w:val="single" w:sz="4" w:space="0" w:color="auto"/>
+              <w:bottom w:val="single" w:sz="4" w:space="0" w:color="auto"/>
+              <w:right w:val="single" w:sz="4" w:space="0" w:color="auto"/>
+            </w:tcBorders>
+            <w:hideMark/>
+          </w:tcPr>
+          <w:p>
+            <w:pPr>
+              <w:jc w:val="center"/>
+              <w:rPr>
+                <w:rFonts w:ascii="Courier New" w:hAnsi="Courier New" w:cs="Courier New"/>
+              </w:rPr>
+            </w:pPr>
+            <w:r>
+              <w:rPr>
+                <w:rFonts w:ascii="Courier New" w:hAnsi="Courier New" w:cs="Courier New"/>
+              </w:rPr>
+              <w:t>0</w:t>
+            </w:r>
+          </w:p>
+        </w:tc>
+      </w:tr>
+      <w:tr>
+        <w:trPr>
+          <w:trHeight w:val="264"/>
+        </w:trPr>
+        <w:tc>
+          <w:tcPr>
+            <w:tcW w:w="2089" w:type="dxa"/>
+            <w:tcBorders>
+              <w:top w:val="single" w:sz="4" w:space="0" w:color="auto"/>
+              <w:left w:val="single" w:sz="4" w:space="0" w:color="auto"/>
+              <w:bottom w:val="single" w:sz="4" w:space="0" w:color="auto"/>
+              <w:right w:val="single" w:sz="4" w:space="0" w:color="auto"/>
+            </w:tcBorders>
+            <w:hideMark/>
+          </w:tcPr>
+          <w:p>
+            <w:pPr>
+              <w:rPr>
+                <w:rFonts w:ascii="Courier New" w:hAnsi="Courier New" w:cs="Courier New"/>
+              </w:rPr>
+            </w:pPr>
+            <w:r>
+              <w:rPr>
+                <w:rFonts w:ascii="Courier New" w:hAnsi="Courier New" w:cs="Courier New"/>
+              </w:rPr>
+              <w:t>USE_ALGORITHMIC</w:t>
+            </w:r>
+          </w:p>
+        </w:tc>
+        <w:tc>
+          <w:tcPr>
+            <w:tcW w:w="1501" w:type="dxa"/>
+            <w:tcBorders>
+              <w:top w:val="single" w:sz="4" w:space="0" w:color="auto"/>
+              <w:left w:val="single" w:sz="4" w:space="0" w:color="auto"/>
+              <w:bottom w:val="single" w:sz="4" w:space="0" w:color="auto"/>
+              <w:right w:val="single" w:sz="4" w:space="0" w:color="auto"/>
+            </w:tcBorders>
+            <w:hideMark/>
+          </w:tcPr>
+          <w:p>
+            <w:pPr>
+              <w:keepNext/>
+              <w:jc w:val="center"/>
+              <w:rPr>
+                <w:rFonts w:ascii="Courier New" w:hAnsi="Courier New" w:cs="Courier New"/>
+              </w:rPr>
+            </w:pPr>
+            <w:r>
+              <w:rPr>
+                <w:rFonts w:ascii="Courier New" w:hAnsi="Courier New" w:cs="Courier New"/>
+              </w:rPr>
+              <w:t>1</w:t>
+            </w:r>
+          </w:p>
+        </w:tc>
+      </w:tr>
+    </w:tbl>
+    <w:p>
+      <w:pPr>
+        <w:jc w:val="both"/>
+        <w:rPr>
+          <w:rFonts w:ascii="Helvetica" w:hAnsi="Helvetica" w:cs="Helvetica"/>
+        </w:rPr>
+      </w:pPr>
+    </w:p>
+    <w:p>
+      <w:pPr>
+        <w:spacing w:after="0"/>
+        <w:jc w:val="both"/>
+        <w:rPr>
+          <w:rFonts w:ascii="Helvetica" w:hAnsi="Helvetica" w:cs="Helvetica"/>
           <w:b/>
           <w:bCs/>
         </w:rPr>
@@ -5834,6 +6480,7 @@
         <w:rPr>
           <w:rFonts w:ascii="Helvetica" w:hAnsi="Helvetica" w:cs="Helvetica"/>
         </w:rPr>
+        <w:lastRenderedPageBreak/>
         <w:t xml:space="preserve">The RST pin module expects no incoming payload (payload size=0) and </w:t>
       </w:r>
       <w:r>
@@ -5998,7 +6645,7 @@
         </w:rPr>
         <w:t xml:space="preserve"> them to the SMBus two-wire interface modules </w:t>
       </w:r>
-      <w:bookmarkStart w:id="19" w:name="OLE_LINK15"/>
+      <w:bookmarkStart w:id="21" w:name="OLE_LINK15"/>
       <w:r>
         <w:rPr>
           <w:rFonts w:ascii="Helvetica" w:hAnsi="Helvetica" w:cs="Helvetica"/>
@@ -6007,14 +6654,14 @@
         </w:rPr>
         <w:t>BCB606_smbus.cpp</w:t>
       </w:r>
-      <w:bookmarkEnd w:id="19"/>
+      <w:bookmarkEnd w:id="21"/>
       <w:r>
         <w:rPr>
           <w:rFonts w:ascii="Helvetica" w:hAnsi="Helvetica" w:cs="Helvetica"/>
         </w:rPr>
         <w:t xml:space="preserve"> and </w:t>
       </w:r>
-      <w:bookmarkStart w:id="20" w:name="OLE_LINK16"/>
+      <w:bookmarkStart w:id="22" w:name="OLE_LINK16"/>
       <w:r>
         <w:rPr>
           <w:rFonts w:ascii="Helvetica" w:hAnsi="Helvetica" w:cs="Helvetica"/>
@@ -6023,7 +6670,7 @@
         </w:rPr>
         <w:t>BCB606_softport.cpp</w:t>
       </w:r>
-      <w:bookmarkEnd w:id="20"/>
+      <w:bookmarkEnd w:id="22"/>
       <w:r>
         <w:rPr>
           <w:rFonts w:ascii="Helvetica" w:hAnsi="Helvetica" w:cs="Helvetica"/>
@@ -6048,14 +6695,14 @@
           <w:rFonts w:ascii="Helvetica" w:hAnsi="Helvetica" w:cs="Helvetica"/>
         </w:rPr>
       </w:pPr>
-      <w:bookmarkStart w:id="21" w:name="OLE_LINK11"/>
+      <w:bookmarkStart w:id="23" w:name="OLE_LINK11"/>
       <w:r>
         <w:rPr>
           <w:rFonts w:ascii="Helvetica" w:hAnsi="Helvetica" w:cs="Helvetica"/>
         </w:rPr>
         <w:t>BCB606_smbus_services</w:t>
       </w:r>
-      <w:bookmarkEnd w:id="21"/>
+      <w:bookmarkEnd w:id="23"/>
       <w:r>
         <w:rPr>
           <w:rFonts w:ascii="Helvetica" w:hAnsi="Helvetica" w:cs="Helvetica"/>
@@ -6153,7 +6800,7 @@
         </w:rPr>
         <w:t>structure shown below followed by a data-list.</w:t>
       </w:r>
-      <w:bookmarkStart w:id="22" w:name="OLE_LINK28"/>
+      <w:bookmarkStart w:id="24" w:name="OLE_LINK28"/>
     </w:p>
     <w:tbl>
       <w:tblPr>
@@ -6196,7 +6843,6 @@
                 <w:b/>
                 <w:bCs/>
               </w:rPr>
-              <w:lastRenderedPageBreak/>
               <w:t>COMMAND</w:t>
             </w:r>
           </w:p>
@@ -6388,7 +7034,7 @@
         </w:tc>
       </w:tr>
     </w:tbl>
-    <w:bookmarkEnd w:id="22"/>
+    <w:bookmarkEnd w:id="24"/>
     <w:p>
       <w:pPr>
         <w:pStyle w:val="Caption"/>
@@ -7093,14 +7739,14 @@
                 <w:rFonts w:ascii="Courier New" w:hAnsi="Courier New" w:cs="Courier New"/>
               </w:rPr>
             </w:pPr>
-            <w:bookmarkStart w:id="23" w:name="OLE_LINK20"/>
+            <w:bookmarkStart w:id="25" w:name="OLE_LINK20"/>
             <w:r>
               <w:rPr>
                 <w:rFonts w:ascii="Courier New" w:hAnsi="Courier New" w:cs="Courier New"/>
               </w:rPr>
               <w:t>Unimplemented</w:t>
             </w:r>
-            <w:bookmarkEnd w:id="23"/>
+            <w:bookmarkEnd w:id="25"/>
           </w:p>
         </w:tc>
       </w:tr>
@@ -7585,7 +8231,21 @@
               <w:rPr>
                 <w:rFonts w:ascii="Courier New" w:hAnsi="Courier New" w:cs="Courier New"/>
               </w:rPr>
-              <w:t>512 ([REG,VAL] Pairs)</w:t>
+              <w:t>512 ([</w:t>
+            </w:r>
+            <w:proofErr w:type="gramStart"/>
+            <w:r>
+              <w:rPr>
+                <w:rFonts w:ascii="Courier New" w:hAnsi="Courier New" w:cs="Courier New"/>
+              </w:rPr>
+              <w:t>REG,VAL</w:t>
+            </w:r>
+            <w:proofErr w:type="gramEnd"/>
+            <w:r>
+              <w:rPr>
+                <w:rFonts w:ascii="Courier New" w:hAnsi="Courier New" w:cs="Courier New"/>
+              </w:rPr>
+              <w:t>] Pairs)</w:t>
             </w:r>
           </w:p>
         </w:tc>
@@ -8150,6 +8810,7 @@
           <w:b/>
           <w:bCs/>
         </w:rPr>
+        <w:lastRenderedPageBreak/>
         <w:t>stowe_pec.cpp</w:t>
       </w:r>
     </w:p>

</xml_diff>

<commit_message>
Big push to add SMBus port writing and begin to support status return codes (although not yet implemented).
</commit_message>
<xml_diff>
--- a/firmware/BCB606 Firmware Explained.docx
+++ b/firmware/BCB606 Firmware Explained.docx
@@ -1357,7 +1357,6 @@
           <w:bCs/>
         </w:rPr>
       </w:pPr>
-      <w:proofErr w:type="spellStart"/>
       <w:r>
         <w:rPr>
           <w:rFonts w:ascii="Helvetica" w:hAnsi="Helvetica" w:cs="Helvetica"/>
@@ -1366,7 +1365,6 @@
         </w:rPr>
         <w:t>Depdendencies</w:t>
       </w:r>
-      <w:proofErr w:type="spellEnd"/>
     </w:p>
     <w:p>
       <w:pPr>
@@ -1382,14 +1380,12 @@
         </w:rPr>
         <w:t xml:space="preserve">The Arduino project has the following </w:t>
       </w:r>
-      <w:proofErr w:type="spellStart"/>
-      <w:r>
-        <w:rPr>
-          <w:rFonts w:ascii="Helvetica" w:hAnsi="Helvetica" w:cs="Helvetica"/>
-        </w:rPr>
-        <w:t>depdencies</w:t>
-      </w:r>
-      <w:proofErr w:type="spellEnd"/>
+      <w:r>
+        <w:rPr>
+          <w:rFonts w:ascii="Helvetica" w:hAnsi="Helvetica" w:cs="Helvetica"/>
+        </w:rPr>
+        <w:t>dependencies</w:t>
+      </w:r>
       <w:r>
         <w:rPr>
           <w:rFonts w:ascii="Helvetica" w:hAnsi="Helvetica" w:cs="Helvetica"/>
@@ -1413,18 +1409,8 @@
           <w:b/>
           <w:bCs/>
         </w:rPr>
-        <w:t xml:space="preserve">    • </w:t>
-      </w:r>
-      <w:proofErr w:type="spellStart"/>
-      <w:r>
-        <w:rPr>
-          <w:rFonts w:ascii="Helvetica" w:hAnsi="Helvetica" w:cs="Helvetica"/>
-          <w:b/>
-          <w:bCs/>
-        </w:rPr>
-        <w:t>FlashStorage_SAMD</w:t>
-      </w:r>
-      <w:proofErr w:type="spellEnd"/>
+        <w:t xml:space="preserve">    • FlashStorage_SAMD</w:t>
+      </w:r>
     </w:p>
     <w:p>
       <w:pPr>
@@ -1442,18 +1428,8 @@
           <w:b/>
           <w:bCs/>
         </w:rPr>
-        <w:t xml:space="preserve">    • </w:t>
-      </w:r>
-      <w:proofErr w:type="spellStart"/>
-      <w:r>
-        <w:rPr>
-          <w:rFonts w:ascii="Helvetica" w:hAnsi="Helvetica" w:cs="Helvetica"/>
-          <w:b/>
-          <w:bCs/>
-        </w:rPr>
-        <w:t>SoftWire</w:t>
-      </w:r>
-      <w:proofErr w:type="spellEnd"/>
+        <w:t xml:space="preserve">    • SoftWire</w:t>
+      </w:r>
     </w:p>
     <w:p>
       <w:pPr>
@@ -1471,18 +1447,8 @@
           <w:b/>
           <w:bCs/>
         </w:rPr>
-        <w:t xml:space="preserve">    • </w:t>
-      </w:r>
-      <w:proofErr w:type="spellStart"/>
-      <w:r>
-        <w:rPr>
-          <w:rFonts w:ascii="Helvetica" w:hAnsi="Helvetica" w:cs="Helvetica"/>
-          <w:b/>
-          <w:bCs/>
-        </w:rPr>
-        <w:t>AsyncDelay</w:t>
-      </w:r>
-      <w:proofErr w:type="spellEnd"/>
+        <w:t xml:space="preserve">    • AsyncDelay</w:t>
+      </w:r>
     </w:p>
     <w:p>
       <w:pPr>
@@ -1978,14 +1944,12 @@
         </w:rPr>
         <w:t xml:space="preserve">, if there is a high burden to send or receive voluminous SMBus data, the heartbeat will not be serviced </w:t>
       </w:r>
-      <w:proofErr w:type="gramStart"/>
       <w:r>
         <w:rPr>
           <w:rFonts w:ascii="Helvetica" w:hAnsi="Helvetica" w:cs="Helvetica"/>
         </w:rPr>
         <w:t>regularly</w:t>
       </w:r>
-      <w:proofErr w:type="gramEnd"/>
       <w:r>
         <w:rPr>
           <w:rFonts w:ascii="Helvetica" w:hAnsi="Helvetica" w:cs="Helvetica"/>
@@ -3045,28 +3009,72 @@
         </w:rPr>
         <w:t xml:space="preserve"> and </w:t>
       </w:r>
-      <w:proofErr w:type="spellStart"/>
-      <w:r>
-        <w:rPr>
-          <w:rFonts w:ascii="Helvetica" w:hAnsi="Helvetica" w:cs="Helvetica"/>
-        </w:rPr>
-        <w:t>retreive</w:t>
-      </w:r>
-      <w:proofErr w:type="spellEnd"/>
+      <w:r>
+        <w:rPr>
+          <w:rFonts w:ascii="Helvetica" w:hAnsi="Helvetica" w:cs="Helvetica"/>
+        </w:rPr>
+        <w:t>retrieve</w:t>
+      </w:r>
       <w:r>
         <w:rPr>
           <w:rFonts w:ascii="Helvetica" w:hAnsi="Helvetica" w:cs="Helvetica"/>
         </w:rPr>
         <w:t xml:space="preserve"> a </w:t>
       </w:r>
-      <w:proofErr w:type="gramStart"/>
-      <w:r>
-        <w:rPr>
-          <w:rFonts w:ascii="Helvetica" w:hAnsi="Helvetica" w:cs="Helvetica"/>
-        </w:rPr>
-        <w:t>255 byte</w:t>
-      </w:r>
-      <w:proofErr w:type="gramEnd"/>
+      <w:r>
+        <w:rPr>
+          <w:rFonts w:ascii="Helvetica" w:hAnsi="Helvetica" w:cs="Helvetica"/>
+        </w:rPr>
+        <w:t xml:space="preserve">255 byte </w:t>
+      </w:r>
+      <w:r>
+        <w:rPr>
+          <w:rFonts w:ascii="Helvetica" w:hAnsi="Helvetica" w:cs="Helvetica"/>
+        </w:rPr>
+        <w:t xml:space="preserve">nonvolatile </w:t>
+      </w:r>
+      <w:r>
+        <w:rPr>
+          <w:rFonts w:ascii="Helvetica" w:hAnsi="Helvetica" w:cs="Helvetica"/>
+        </w:rPr>
+        <w:t xml:space="preserve">scratchpad value that can be used to leave notes or declare ownership, for instance. There is also a </w:t>
+      </w:r>
+      <w:r>
+        <w:rPr>
+          <w:rFonts w:ascii="Helvetica" w:hAnsi="Helvetica" w:cs="Helvetica"/>
+        </w:rPr>
+        <w:t xml:space="preserve">unique serial </w:t>
+      </w:r>
+      <w:r>
+        <w:rPr>
+          <w:rFonts w:ascii="Helvetica" w:hAnsi="Helvetica" w:cs="Helvetica"/>
+        </w:rPr>
+        <w:t xml:space="preserve">number </w:t>
+      </w:r>
+      <w:r>
+        <w:rPr>
+          <w:rFonts w:ascii="Helvetica" w:hAnsi="Helvetica" w:cs="Helvetica"/>
+        </w:rPr>
+        <w:t xml:space="preserve">for each instance of the BCB606. </w:t>
+      </w:r>
+      <w:r>
+        <w:rPr>
+          <w:rFonts w:ascii="Helvetica" w:hAnsi="Helvetica" w:cs="Helvetica"/>
+        </w:rPr>
+        <w:t xml:space="preserve">The serial </w:t>
+      </w:r>
+      <w:r>
+        <w:rPr>
+          <w:rFonts w:ascii="Helvetica" w:hAnsi="Helvetica" w:cs="Helvetica"/>
+        </w:rPr>
+        <w:t>number</w:t>
+      </w:r>
+      <w:r>
+        <w:rPr>
+          <w:rFonts w:ascii="Helvetica" w:hAnsi="Helvetica" w:cs="Helvetica"/>
+        </w:rPr>
+        <w:t xml:space="preserve"> is</w:t>
+      </w:r>
       <w:r>
         <w:rPr>
           <w:rFonts w:ascii="Helvetica" w:hAnsi="Helvetica" w:cs="Helvetica"/>
@@ -3077,51 +3085,13 @@
         <w:rPr>
           <w:rFonts w:ascii="Helvetica" w:hAnsi="Helvetica" w:cs="Helvetica"/>
         </w:rPr>
-        <w:t xml:space="preserve">nonvolatile </w:t>
-      </w:r>
-      <w:r>
-        <w:rPr>
-          <w:rFonts w:ascii="Helvetica" w:hAnsi="Helvetica" w:cs="Helvetica"/>
-        </w:rPr>
-        <w:t xml:space="preserve">scratchpad value that can be used to leave notes or declare ownership, for instance. There is also a </w:t>
-      </w:r>
-      <w:r>
-        <w:rPr>
-          <w:rFonts w:ascii="Helvetica" w:hAnsi="Helvetica" w:cs="Helvetica"/>
-        </w:rPr>
-        <w:t xml:space="preserve">unique serial </w:t>
-      </w:r>
-      <w:r>
-        <w:rPr>
-          <w:rFonts w:ascii="Helvetica" w:hAnsi="Helvetica" w:cs="Helvetica"/>
-        </w:rPr>
-        <w:t xml:space="preserve">number </w:t>
-      </w:r>
-      <w:r>
-        <w:rPr>
-          <w:rFonts w:ascii="Helvetica" w:hAnsi="Helvetica" w:cs="Helvetica"/>
-        </w:rPr>
-        <w:t xml:space="preserve">for each instance of the BCB606. </w:t>
-      </w:r>
-      <w:r>
-        <w:rPr>
-          <w:rFonts w:ascii="Helvetica" w:hAnsi="Helvetica" w:cs="Helvetica"/>
-        </w:rPr>
-        <w:t xml:space="preserve">The serial </w:t>
-      </w:r>
-      <w:proofErr w:type="spellStart"/>
-      <w:r>
-        <w:rPr>
-          <w:rFonts w:ascii="Helvetica" w:hAnsi="Helvetica" w:cs="Helvetica"/>
-        </w:rPr>
-        <w:t>numbr</w:t>
-      </w:r>
-      <w:proofErr w:type="spellEnd"/>
-      <w:r>
-        <w:rPr>
-          <w:rFonts w:ascii="Helvetica" w:hAnsi="Helvetica" w:cs="Helvetica"/>
-        </w:rPr>
-        <w:t xml:space="preserve"> is</w:t>
+        <w:t>retrieved</w:t>
+      </w:r>
+      <w:r>
+        <w:rPr>
+          <w:rFonts w:ascii="Helvetica" w:hAnsi="Helvetica" w:cs="Helvetica"/>
+        </w:rPr>
+        <w:t xml:space="preserve"> from</w:t>
       </w:r>
       <w:r>
         <w:rPr>
@@ -3129,19 +3099,11 @@
         </w:rPr>
         <w:t xml:space="preserve"> </w:t>
       </w:r>
-      <w:proofErr w:type="spellStart"/>
-      <w:r>
-        <w:rPr>
-          <w:rFonts w:ascii="Helvetica" w:hAnsi="Helvetica" w:cs="Helvetica"/>
-        </w:rPr>
-        <w:t>retreived</w:t>
-      </w:r>
-      <w:proofErr w:type="spellEnd"/>
-      <w:r>
-        <w:rPr>
-          <w:rFonts w:ascii="Helvetica" w:hAnsi="Helvetica" w:cs="Helvetica"/>
-        </w:rPr>
-        <w:t xml:space="preserve"> from</w:t>
+      <w:r>
+        <w:rPr>
+          <w:rFonts w:ascii="Helvetica" w:hAnsi="Helvetica" w:cs="Helvetica"/>
+        </w:rPr>
+        <w:t>the</w:t>
       </w:r>
       <w:r>
         <w:rPr>
@@ -3153,7 +3115,7 @@
         <w:rPr>
           <w:rFonts w:ascii="Helvetica" w:hAnsi="Helvetica" w:cs="Helvetica"/>
         </w:rPr>
-        <w:t>the</w:t>
+        <w:t>128-bit</w:t>
       </w:r>
       <w:r>
         <w:rPr>
@@ -3165,7 +3127,43 @@
         <w:rPr>
           <w:rFonts w:ascii="Helvetica" w:hAnsi="Helvetica" w:cs="Helvetica"/>
         </w:rPr>
-        <w:t>128-bit</w:t>
+        <w:t xml:space="preserve">(16 byte) </w:t>
+      </w:r>
+      <w:r>
+        <w:rPr>
+          <w:rFonts w:ascii="Helvetica" w:hAnsi="Helvetica" w:cs="Helvetica"/>
+        </w:rPr>
+        <w:t xml:space="preserve">memory location that is factory programmed in the SAMD21 </w:t>
+      </w:r>
+      <w:r>
+        <w:rPr>
+          <w:rFonts w:ascii="Helvetica" w:hAnsi="Helvetica" w:cs="Helvetica"/>
+        </w:rPr>
+        <w:t>microcontroller</w:t>
+      </w:r>
+      <w:r>
+        <w:rPr>
+          <w:rFonts w:ascii="Helvetica" w:hAnsi="Helvetica" w:cs="Helvetica"/>
+        </w:rPr>
+        <w:t>.</w:t>
+      </w:r>
+      <w:r>
+        <w:rPr>
+          <w:rFonts w:ascii="Helvetica" w:hAnsi="Helvetica" w:cs="Helvetica"/>
+        </w:rPr>
+        <w:t xml:space="preserve"> The commands to set and get the </w:t>
+      </w:r>
+      <w:r>
+        <w:rPr>
+          <w:rFonts w:ascii="Helvetica" w:hAnsi="Helvetica" w:cs="Helvetica"/>
+        </w:rPr>
+        <w:t>scratchpad</w:t>
+      </w:r>
+      <w:r>
+        <w:rPr>
+          <w:rFonts w:ascii="Helvetica" w:hAnsi="Helvetica" w:cs="Helvetica"/>
+        </w:rPr>
+        <w:t xml:space="preserve"> are 1 and 2 respectively.</w:t>
       </w:r>
       <w:r>
         <w:rPr>
@@ -3177,45 +3175,7 @@
         <w:rPr>
           <w:rFonts w:ascii="Helvetica" w:hAnsi="Helvetica" w:cs="Helvetica"/>
         </w:rPr>
-        <w:t xml:space="preserve">(16 byte) </w:t>
-      </w:r>
-      <w:r>
-        <w:rPr>
-          <w:rFonts w:ascii="Helvetica" w:hAnsi="Helvetica" w:cs="Helvetica"/>
-        </w:rPr>
-        <w:t xml:space="preserve">memory location that is factory programmed in the SAMD21 </w:t>
-      </w:r>
-      <w:proofErr w:type="spellStart"/>
-      <w:r>
-        <w:rPr>
-          <w:rFonts w:ascii="Helvetica" w:hAnsi="Helvetica" w:cs="Helvetica"/>
-        </w:rPr>
-        <w:t>microncontroller</w:t>
-      </w:r>
-      <w:proofErr w:type="spellEnd"/>
-      <w:r>
-        <w:rPr>
-          <w:rFonts w:ascii="Helvetica" w:hAnsi="Helvetica" w:cs="Helvetica"/>
-        </w:rPr>
-        <w:t>.</w:t>
-      </w:r>
-      <w:r>
-        <w:rPr>
-          <w:rFonts w:ascii="Helvetica" w:hAnsi="Helvetica" w:cs="Helvetica"/>
-        </w:rPr>
-        <w:t xml:space="preserve"> The commands to set and get the </w:t>
-      </w:r>
-      <w:r>
-        <w:rPr>
-          <w:rFonts w:ascii="Helvetica" w:hAnsi="Helvetica" w:cs="Helvetica"/>
-        </w:rPr>
-        <w:t>scratchpad</w:t>
-      </w:r>
-      <w:r>
-        <w:rPr>
-          <w:rFonts w:ascii="Helvetica" w:hAnsi="Helvetica" w:cs="Helvetica"/>
-        </w:rPr>
-        <w:t xml:space="preserve"> are 1 and 2 respectively.</w:t>
+        <w:t>The 128-bit</w:t>
       </w:r>
       <w:r>
         <w:rPr>
@@ -3227,33 +3187,7 @@
         <w:rPr>
           <w:rFonts w:ascii="Helvetica" w:hAnsi="Helvetica" w:cs="Helvetica"/>
         </w:rPr>
-        <w:t>The 128-bit</w:t>
-      </w:r>
-      <w:r>
-        <w:rPr>
-          <w:rFonts w:ascii="Helvetica" w:hAnsi="Helvetica" w:cs="Helvetica"/>
-        </w:rPr>
-        <w:t xml:space="preserve"> </w:t>
-      </w:r>
-      <w:r>
-        <w:rPr>
-          <w:rFonts w:ascii="Helvetica" w:hAnsi="Helvetica" w:cs="Helvetica"/>
-        </w:rPr>
-        <w:t xml:space="preserve">serial number is </w:t>
-      </w:r>
-      <w:proofErr w:type="spellStart"/>
-      <w:r>
-        <w:rPr>
-          <w:rFonts w:ascii="Helvetica" w:hAnsi="Helvetica" w:cs="Helvetica"/>
-        </w:rPr>
-        <w:t>retreived</w:t>
-      </w:r>
-      <w:proofErr w:type="spellEnd"/>
-      <w:r>
-        <w:rPr>
-          <w:rFonts w:ascii="Helvetica" w:hAnsi="Helvetica" w:cs="Helvetica"/>
-        </w:rPr>
-        <w:t xml:space="preserve"> with the command 3. </w:t>
+        <w:t xml:space="preserve">serial number is retreived with the command 3. </w:t>
       </w:r>
       <w:r>
         <w:rPr>
@@ -4772,10 +4706,10 @@
       <w:tblGrid>
         <w:gridCol w:w="3253"/>
         <w:gridCol w:w="766"/>
-        <w:gridCol w:w="1696"/>
-        <w:gridCol w:w="1696"/>
-        <w:gridCol w:w="1697"/>
-        <w:gridCol w:w="1682"/>
+        <w:gridCol w:w="1733"/>
+        <w:gridCol w:w="1684"/>
+        <w:gridCol w:w="1685"/>
+        <w:gridCol w:w="1669"/>
       </w:tblGrid>
       <w:tr>
         <w:tc>
@@ -4902,7 +4836,6 @@
                 <w:rFonts w:ascii="Courier New" w:hAnsi="Courier New" w:cs="Courier New"/>
               </w:rPr>
             </w:pPr>
-            <w:proofErr w:type="spellStart"/>
             <w:r>
               <w:rPr>
                 <w:rFonts w:ascii="Courier New" w:hAnsi="Courier New" w:cs="Courier New"/>
@@ -4933,7 +4866,6 @@
               </w:rPr>
               <w:t>Time</w:t>
             </w:r>
-            <w:proofErr w:type="spellEnd"/>
           </w:p>
         </w:tc>
         <w:tc>
@@ -5045,7 +4977,6 @@
               </w:rPr>
             </w:pPr>
             <w:bookmarkStart w:id="19" w:name="_Hlk140582639"/>
-            <w:proofErr w:type="spellStart"/>
             <w:r>
               <w:rPr>
                 <w:rFonts w:ascii="Courier New" w:hAnsi="Courier New" w:cs="Courier New"/>
@@ -5076,7 +5007,6 @@
               </w:rPr>
               <w:t>Service</w:t>
             </w:r>
-            <w:proofErr w:type="spellEnd"/>
           </w:p>
         </w:tc>
         <w:tc>
@@ -5187,7 +5117,6 @@
                 <w:rFonts w:ascii="Courier New" w:hAnsi="Courier New" w:cs="Courier New"/>
               </w:rPr>
             </w:pPr>
-            <w:proofErr w:type="spellStart"/>
             <w:r>
               <w:rPr>
                 <w:rFonts w:ascii="Courier New" w:hAnsi="Courier New" w:cs="Courier New"/>
@@ -5218,7 +5147,6 @@
               </w:rPr>
               <w:t>Service</w:t>
             </w:r>
-            <w:proofErr w:type="spellEnd"/>
           </w:p>
         </w:tc>
         <w:tc>
@@ -5329,7 +5257,6 @@
                 <w:rFonts w:ascii="Courier New" w:hAnsi="Courier New" w:cs="Courier New"/>
               </w:rPr>
             </w:pPr>
-            <w:proofErr w:type="spellStart"/>
             <w:r>
               <w:rPr>
                 <w:rFonts w:ascii="Courier New" w:hAnsi="Courier New" w:cs="Courier New"/>
@@ -5360,7 +5287,6 @@
               </w:rPr>
               <w:t>Time</w:t>
             </w:r>
-            <w:proofErr w:type="spellEnd"/>
           </w:p>
         </w:tc>
         <w:tc>
@@ -5471,7 +5397,6 @@
                 <w:rFonts w:ascii="Courier New" w:hAnsi="Courier New" w:cs="Courier New"/>
               </w:rPr>
             </w:pPr>
-            <w:proofErr w:type="spellStart"/>
             <w:r>
               <w:rPr>
                 <w:rFonts w:ascii="Courier New" w:hAnsi="Courier New" w:cs="Courier New"/>
@@ -5514,7 +5439,6 @@
               </w:rPr>
               <w:t>State</w:t>
             </w:r>
-            <w:proofErr w:type="spellEnd"/>
           </w:p>
         </w:tc>
         <w:tc>
@@ -5981,6 +5905,401 @@
                 <w:rFonts w:ascii="Courier New" w:hAnsi="Courier New" w:cs="Courier New"/>
               </w:rPr>
             </w:pPr>
+          </w:p>
+        </w:tc>
+        <w:tc>
+          <w:tcPr>
+            <w:tcW w:w="1798" w:type="dxa"/>
+          </w:tcPr>
+          <w:p>
+            <w:pPr>
+              <w:jc w:val="center"/>
+              <w:rPr>
+                <w:rFonts w:ascii="Courier New" w:hAnsi="Courier New" w:cs="Courier New"/>
+              </w:rPr>
+            </w:pPr>
+          </w:p>
+        </w:tc>
+        <w:tc>
+          <w:tcPr>
+            <w:tcW w:w="1799" w:type="dxa"/>
+          </w:tcPr>
+          <w:p>
+            <w:pPr>
+              <w:jc w:val="center"/>
+              <w:rPr>
+                <w:rFonts w:ascii="Courier New" w:hAnsi="Courier New" w:cs="Courier New"/>
+              </w:rPr>
+            </w:pPr>
+          </w:p>
+        </w:tc>
+        <w:tc>
+          <w:tcPr>
+            <w:tcW w:w="1799" w:type="dxa"/>
+          </w:tcPr>
+          <w:p>
+            <w:pPr>
+              <w:keepNext/>
+              <w:jc w:val="center"/>
+              <w:rPr>
+                <w:rFonts w:ascii="Courier New" w:hAnsi="Courier New" w:cs="Courier New"/>
+              </w:rPr>
+            </w:pPr>
+          </w:p>
+        </w:tc>
+      </w:tr>
+      <w:tr>
+        <w:tc>
+          <w:tcPr>
+            <w:tcW w:w="2965" w:type="dxa"/>
+          </w:tcPr>
+          <w:p>
+            <w:pPr>
+              <w:jc w:val="both"/>
+              <w:rPr>
+                <w:rFonts w:ascii="Courier New" w:hAnsi="Courier New" w:cs="Courier New"/>
+              </w:rPr>
+            </w:pPr>
+            <w:r>
+              <w:rPr>
+                <w:rFonts w:ascii="Courier New" w:hAnsi="Courier New" w:cs="Courier New"/>
+              </w:rPr>
+              <w:t>SET_USE_PEC</w:t>
+            </w:r>
+          </w:p>
+        </w:tc>
+        <w:tc>
+          <w:tcPr>
+            <w:tcW w:w="631" w:type="dxa"/>
+          </w:tcPr>
+          <w:p>
+            <w:pPr>
+              <w:jc w:val="center"/>
+              <w:rPr>
+                <w:rFonts w:ascii="Courier New" w:hAnsi="Courier New" w:cs="Courier New"/>
+              </w:rPr>
+            </w:pPr>
+            <w:r>
+              <w:rPr>
+                <w:rFonts w:ascii="Courier New" w:hAnsi="Courier New" w:cs="Courier New"/>
+              </w:rPr>
+              <w:t>10</w:t>
+            </w:r>
+          </w:p>
+        </w:tc>
+        <w:tc>
+          <w:tcPr>
+            <w:tcW w:w="1798" w:type="dxa"/>
+          </w:tcPr>
+          <w:p>
+            <w:pPr>
+              <w:jc w:val="center"/>
+              <w:rPr>
+                <w:rFonts w:ascii="Courier New" w:hAnsi="Courier New" w:cs="Courier New"/>
+              </w:rPr>
+            </w:pPr>
+            <w:r>
+              <w:rPr>
+                <w:rFonts w:ascii="Courier New" w:hAnsi="Courier New" w:cs="Courier New"/>
+              </w:rPr>
+              <w:t>Use PEC</w:t>
+            </w:r>
+          </w:p>
+        </w:tc>
+        <w:tc>
+          <w:tcPr>
+            <w:tcW w:w="1798" w:type="dxa"/>
+          </w:tcPr>
+          <w:p>
+            <w:pPr>
+              <w:jc w:val="center"/>
+              <w:rPr>
+                <w:rFonts w:ascii="Courier New" w:hAnsi="Courier New" w:cs="Courier New"/>
+              </w:rPr>
+            </w:pPr>
+          </w:p>
+        </w:tc>
+        <w:tc>
+          <w:tcPr>
+            <w:tcW w:w="1799" w:type="dxa"/>
+          </w:tcPr>
+          <w:p>
+            <w:pPr>
+              <w:jc w:val="center"/>
+              <w:rPr>
+                <w:rFonts w:ascii="Courier New" w:hAnsi="Courier New" w:cs="Courier New"/>
+              </w:rPr>
+            </w:pPr>
+          </w:p>
+        </w:tc>
+        <w:tc>
+          <w:tcPr>
+            <w:tcW w:w="1799" w:type="dxa"/>
+          </w:tcPr>
+          <w:p>
+            <w:pPr>
+              <w:keepNext/>
+              <w:jc w:val="center"/>
+              <w:rPr>
+                <w:rFonts w:ascii="Courier New" w:hAnsi="Courier New" w:cs="Courier New"/>
+              </w:rPr>
+            </w:pPr>
+          </w:p>
+        </w:tc>
+      </w:tr>
+      <w:tr>
+        <w:tc>
+          <w:tcPr>
+            <w:tcW w:w="2965" w:type="dxa"/>
+          </w:tcPr>
+          <w:p>
+            <w:pPr>
+              <w:rPr>
+                <w:rFonts w:ascii="Courier New" w:hAnsi="Courier New" w:cs="Courier New"/>
+              </w:rPr>
+            </w:pPr>
+            <w:r>
+              <w:rPr>
+                <w:rFonts w:ascii="Courier New" w:hAnsi="Courier New" w:cs="Courier New"/>
+              </w:rPr>
+              <w:t>SET_QUESTION_ADDR</w:t>
+            </w:r>
+          </w:p>
+        </w:tc>
+        <w:tc>
+          <w:tcPr>
+            <w:tcW w:w="631" w:type="dxa"/>
+          </w:tcPr>
+          <w:p>
+            <w:pPr>
+              <w:jc w:val="center"/>
+              <w:rPr>
+                <w:rFonts w:ascii="Courier New" w:hAnsi="Courier New" w:cs="Courier New"/>
+              </w:rPr>
+            </w:pPr>
+            <w:r>
+              <w:rPr>
+                <w:rFonts w:ascii="Courier New" w:hAnsi="Courier New" w:cs="Courier New"/>
+              </w:rPr>
+              <w:t>11</w:t>
+            </w:r>
+          </w:p>
+        </w:tc>
+        <w:tc>
+          <w:tcPr>
+            <w:tcW w:w="1798" w:type="dxa"/>
+          </w:tcPr>
+          <w:p>
+            <w:pPr>
+              <w:jc w:val="center"/>
+              <w:rPr>
+                <w:rFonts w:ascii="Courier New" w:hAnsi="Courier New" w:cs="Courier New"/>
+              </w:rPr>
+            </w:pPr>
+            <w:r>
+              <w:rPr>
+                <w:rFonts w:ascii="Courier New" w:hAnsi="Courier New" w:cs="Courier New"/>
+              </w:rPr>
+              <w:t>Question</w:t>
+            </w:r>
+          </w:p>
+        </w:tc>
+        <w:tc>
+          <w:tcPr>
+            <w:tcW w:w="1798" w:type="dxa"/>
+          </w:tcPr>
+          <w:p>
+            <w:pPr>
+              <w:jc w:val="center"/>
+              <w:rPr>
+                <w:rFonts w:ascii="Courier New" w:hAnsi="Courier New" w:cs="Courier New"/>
+              </w:rPr>
+            </w:pPr>
+          </w:p>
+        </w:tc>
+        <w:tc>
+          <w:tcPr>
+            <w:tcW w:w="1799" w:type="dxa"/>
+          </w:tcPr>
+          <w:p>
+            <w:pPr>
+              <w:jc w:val="center"/>
+              <w:rPr>
+                <w:rFonts w:ascii="Courier New" w:hAnsi="Courier New" w:cs="Courier New"/>
+              </w:rPr>
+            </w:pPr>
+          </w:p>
+        </w:tc>
+        <w:tc>
+          <w:tcPr>
+            <w:tcW w:w="1799" w:type="dxa"/>
+          </w:tcPr>
+          <w:p>
+            <w:pPr>
+              <w:keepNext/>
+              <w:jc w:val="center"/>
+              <w:rPr>
+                <w:rFonts w:ascii="Courier New" w:hAnsi="Courier New" w:cs="Courier New"/>
+              </w:rPr>
+            </w:pPr>
+          </w:p>
+        </w:tc>
+      </w:tr>
+      <w:tr>
+        <w:tc>
+          <w:tcPr>
+            <w:tcW w:w="2965" w:type="dxa"/>
+          </w:tcPr>
+          <w:p>
+            <w:pPr>
+              <w:jc w:val="both"/>
+              <w:rPr>
+                <w:rFonts w:ascii="Courier New" w:hAnsi="Courier New" w:cs="Courier New"/>
+              </w:rPr>
+            </w:pPr>
+            <w:r>
+              <w:rPr>
+                <w:rFonts w:ascii="Courier New" w:hAnsi="Courier New" w:cs="Courier New"/>
+              </w:rPr>
+              <w:t>SET_ANSWER_ADDR</w:t>
+            </w:r>
+          </w:p>
+        </w:tc>
+        <w:tc>
+          <w:tcPr>
+            <w:tcW w:w="631" w:type="dxa"/>
+          </w:tcPr>
+          <w:p>
+            <w:pPr>
+              <w:jc w:val="center"/>
+              <w:rPr>
+                <w:rFonts w:ascii="Courier New" w:hAnsi="Courier New" w:cs="Courier New"/>
+              </w:rPr>
+            </w:pPr>
+            <w:r>
+              <w:rPr>
+                <w:rFonts w:ascii="Courier New" w:hAnsi="Courier New" w:cs="Courier New"/>
+              </w:rPr>
+              <w:t>12</w:t>
+            </w:r>
+          </w:p>
+        </w:tc>
+        <w:tc>
+          <w:tcPr>
+            <w:tcW w:w="1798" w:type="dxa"/>
+          </w:tcPr>
+          <w:p>
+            <w:pPr>
+              <w:jc w:val="center"/>
+              <w:rPr>
+                <w:rFonts w:ascii="Courier New" w:hAnsi="Courier New" w:cs="Courier New"/>
+              </w:rPr>
+            </w:pPr>
+            <w:r>
+              <w:rPr>
+                <w:rFonts w:ascii="Courier New" w:hAnsi="Courier New" w:cs="Courier New"/>
+              </w:rPr>
+              <w:t>Answer</w:t>
+            </w:r>
+          </w:p>
+        </w:tc>
+        <w:tc>
+          <w:tcPr>
+            <w:tcW w:w="1798" w:type="dxa"/>
+          </w:tcPr>
+          <w:p>
+            <w:pPr>
+              <w:jc w:val="center"/>
+              <w:rPr>
+                <w:rFonts w:ascii="Courier New" w:hAnsi="Courier New" w:cs="Courier New"/>
+              </w:rPr>
+            </w:pPr>
+          </w:p>
+        </w:tc>
+        <w:tc>
+          <w:tcPr>
+            <w:tcW w:w="1799" w:type="dxa"/>
+          </w:tcPr>
+          <w:p>
+            <w:pPr>
+              <w:jc w:val="center"/>
+              <w:rPr>
+                <w:rFonts w:ascii="Courier New" w:hAnsi="Courier New" w:cs="Courier New"/>
+              </w:rPr>
+            </w:pPr>
+          </w:p>
+        </w:tc>
+        <w:tc>
+          <w:tcPr>
+            <w:tcW w:w="1799" w:type="dxa"/>
+          </w:tcPr>
+          <w:p>
+            <w:pPr>
+              <w:keepNext/>
+              <w:jc w:val="center"/>
+              <w:rPr>
+                <w:rFonts w:ascii="Courier New" w:hAnsi="Courier New" w:cs="Courier New"/>
+              </w:rPr>
+            </w:pPr>
+          </w:p>
+        </w:tc>
+      </w:tr>
+      <w:tr>
+        <w:tc>
+          <w:tcPr>
+            <w:tcW w:w="2965" w:type="dxa"/>
+          </w:tcPr>
+          <w:p>
+            <w:pPr>
+              <w:jc w:val="both"/>
+              <w:rPr>
+                <w:rFonts w:ascii="Courier New" w:hAnsi="Courier New" w:cs="Courier New"/>
+              </w:rPr>
+            </w:pPr>
+            <w:r>
+              <w:rPr>
+                <w:rFonts w:ascii="Courier New" w:hAnsi="Courier New" w:cs="Courier New"/>
+              </w:rPr>
+              <w:t>SET_CRC_POLY</w:t>
+            </w:r>
+          </w:p>
+        </w:tc>
+        <w:tc>
+          <w:tcPr>
+            <w:tcW w:w="631" w:type="dxa"/>
+          </w:tcPr>
+          <w:p>
+            <w:pPr>
+              <w:jc w:val="center"/>
+              <w:rPr>
+                <w:rFonts w:ascii="Courier New" w:hAnsi="Courier New" w:cs="Courier New"/>
+              </w:rPr>
+            </w:pPr>
+            <w:r>
+              <w:rPr>
+                <w:rFonts w:ascii="Courier New" w:hAnsi="Courier New" w:cs="Courier New"/>
+              </w:rPr>
+              <w:t>13</w:t>
+            </w:r>
+          </w:p>
+        </w:tc>
+        <w:tc>
+          <w:tcPr>
+            <w:tcW w:w="1798" w:type="dxa"/>
+          </w:tcPr>
+          <w:p>
+            <w:pPr>
+              <w:jc w:val="center"/>
+              <w:rPr>
+                <w:rFonts w:ascii="Courier New" w:hAnsi="Courier New" w:cs="Courier New"/>
+              </w:rPr>
+            </w:pPr>
+            <w:r>
+              <w:rPr>
+                <w:rFonts w:ascii="Courier New" w:hAnsi="Courier New" w:cs="Courier New"/>
+              </w:rPr>
+              <w:t>CRC</w:t>
+            </w:r>
           </w:p>
         </w:tc>
         <w:tc>
@@ -6150,14 +6469,7 @@
         <w:rPr>
           <w:rFonts w:ascii="Helvetica" w:hAnsi="Helvetica" w:cs="Helvetica"/>
         </w:rPr>
-        <w:t xml:space="preserve"> </w:t>
-      </w:r>
-      <w:proofErr w:type="spellStart"/>
-      <w:r>
-        <w:rPr>
-          <w:rFonts w:ascii="Helvetica" w:hAnsi="Helvetica" w:cs="Helvetica"/>
-        </w:rPr>
-        <w:t>Get</w:t>
+        <w:t xml:space="preserve"> Get</w:t>
       </w:r>
       <w:r>
         <w:rPr>
@@ -6181,14 +6493,7 @@
         <w:rPr>
           <w:rFonts w:ascii="Helvetica" w:hAnsi="Helvetica" w:cs="Helvetica"/>
         </w:rPr>
-        <w:t>Time</w:t>
-      </w:r>
-      <w:proofErr w:type="spellEnd"/>
-      <w:r>
-        <w:rPr>
-          <w:rFonts w:ascii="Helvetica" w:hAnsi="Helvetica" w:cs="Helvetica"/>
-        </w:rPr>
-        <w:t xml:space="preserve"> query is a similar 4-byte (32 bit) integer representing the micro-seconds </w:t>
+        <w:t xml:space="preserve">Time query is a similar 4-byte (32 bit) integer representing the micro-seconds </w:t>
       </w:r>
       <w:r>
         <w:rPr>
@@ -6212,23 +6517,8 @@
         <w:rPr>
           <w:rFonts w:ascii="Helvetica" w:hAnsi="Helvetica" w:cs="Helvetica"/>
         </w:rPr>
-        <w:t xml:space="preserve">. The 4-byte, 32 bit, number is consistent with the Arduino’s </w:t>
-      </w:r>
-      <w:proofErr w:type="gramStart"/>
-      <w:r>
-        <w:rPr>
-          <w:rFonts w:ascii="Helvetica" w:hAnsi="Helvetica" w:cs="Helvetica"/>
-        </w:rPr>
-        <w:t>micros(</w:t>
-      </w:r>
-      <w:proofErr w:type="gramEnd"/>
-      <w:r>
-        <w:rPr>
-          <w:rFonts w:ascii="Helvetica" w:hAnsi="Helvetica" w:cs="Helvetica"/>
-        </w:rPr>
-        <w:t xml:space="preserve">) function from the </w:t>
-      </w:r>
-      <w:proofErr w:type="spellStart"/>
+        <w:t xml:space="preserve">. The 4-byte, 32 bit, number is consistent with the Arduino’s micros() function from the </w:t>
+      </w:r>
       <w:r>
         <w:rPr>
           <w:rFonts w:ascii="Helvetica" w:hAnsi="Helvetica" w:cs="Helvetica"/>
@@ -6239,7 +6529,6 @@
         </w:rPr>
         <w:t>Arduino.h</w:t>
       </w:r>
-      <w:proofErr w:type="spellEnd"/>
       <w:r>
         <w:rPr>
           <w:rFonts w:ascii="Helvetica" w:hAnsi="Helvetica" w:cs="Helvetica"/>
@@ -6303,19 +6592,7 @@
         <w:rPr>
           <w:rFonts w:ascii="Helvetica" w:hAnsi="Helvetica" w:cs="Helvetica"/>
         </w:rPr>
-        <w:t xml:space="preserve">The </w:t>
-      </w:r>
-      <w:r>
-        <w:rPr>
-          <w:rFonts w:ascii="Helvetica" w:hAnsi="Helvetica" w:cs="Helvetica"/>
-        </w:rPr>
-        <w:t>GET_SERVICE_METHOD</w:t>
-      </w:r>
-      <w:r>
-        <w:rPr>
-          <w:rFonts w:ascii="Helvetica" w:hAnsi="Helvetica" w:cs="Helvetica"/>
-        </w:rPr>
-        <w:t xml:space="preserve"> values are:</w:t>
+        <w:t>The GET_SERVICE_METHOD values are:</w:t>
       </w:r>
     </w:p>
     <w:tbl>
@@ -6353,6 +6630,7 @@
               <w:rPr>
                 <w:rFonts w:ascii="Courier New" w:hAnsi="Courier New" w:cs="Courier New"/>
               </w:rPr>
+              <w:lastRenderedPageBreak/>
               <w:t>USE_LOOKUP_TABLE</w:t>
             </w:r>
           </w:p>
@@ -6480,7 +6758,6 @@
         <w:rPr>
           <w:rFonts w:ascii="Helvetica" w:hAnsi="Helvetica" w:cs="Helvetica"/>
         </w:rPr>
-        <w:lastRenderedPageBreak/>
         <w:t xml:space="preserve">The RST pin module expects no incoming payload (payload size=0) and </w:t>
       </w:r>
       <w:r>
@@ -7079,14 +7356,14 @@
     <w:tbl>
       <w:tblPr>
         <w:tblStyle w:val="TableGrid"/>
-        <w:tblW w:w="10975" w:type="dxa"/>
+        <w:tblW w:w="10345" w:type="dxa"/>
         <w:tblLook w:val="04A0" w:firstRow="1" w:lastRow="0" w:firstColumn="1" w:lastColumn="0" w:noHBand="0" w:noVBand="1"/>
       </w:tblPr>
       <w:tblGrid>
         <w:gridCol w:w="3650"/>
-        <w:gridCol w:w="845"/>
-        <w:gridCol w:w="1350"/>
-        <w:gridCol w:w="5130"/>
+        <w:gridCol w:w="840"/>
+        <w:gridCol w:w="2197"/>
+        <w:gridCol w:w="3658"/>
       </w:tblGrid>
       <w:tr>
         <w:trPr>
@@ -7103,6 +7380,7 @@
                 <w:rFonts w:ascii="Courier New" w:hAnsi="Courier New" w:cs="Courier New"/>
               </w:rPr>
             </w:pPr>
+            <w:bookmarkStart w:id="25" w:name="OLE_LINK23"/>
             <w:r>
               <w:rPr>
                 <w:rFonts w:ascii="Helvetica" w:hAnsi="Helvetica" w:cs="Helvetica"/>
@@ -7136,7 +7414,7 @@
         </w:tc>
         <w:tc>
           <w:tcPr>
-            <w:tcW w:w="1350" w:type="dxa"/>
+            <w:tcW w:w="2070" w:type="dxa"/>
           </w:tcPr>
           <w:p>
             <w:pPr>
@@ -7153,30 +7431,76 @@
                 <w:b/>
                 <w:bCs/>
               </w:rPr>
-              <w:t>Data Size</w:t>
-            </w:r>
-          </w:p>
-        </w:tc>
-        <w:tc>
-          <w:tcPr>
-            <w:tcW w:w="5130" w:type="dxa"/>
-          </w:tcPr>
-          <w:p>
-            <w:pPr>
-              <w:jc w:val="center"/>
+              <w:t xml:space="preserve">Bytes </w:t>
+            </w:r>
+            <w:r>
               <w:rPr>
                 <w:rFonts w:ascii="Helvetica" w:hAnsi="Helvetica" w:cs="Helvetica"/>
                 <w:b/>
                 <w:bCs/>
               </w:rPr>
-            </w:pPr>
-            <w:r>
+              <w:t>Sent</w:t>
+            </w:r>
+          </w:p>
+          <w:p>
+            <w:pPr>
+              <w:jc w:val="center"/>
               <w:rPr>
                 <w:rFonts w:ascii="Helvetica" w:hAnsi="Helvetica" w:cs="Helvetica"/>
                 <w:b/>
                 <w:bCs/>
               </w:rPr>
-              <w:t>Expected/Maximum Data List Size (Bytes)</w:t>
+            </w:pPr>
+            <w:bookmarkStart w:id="26" w:name="OLE_LINK22"/>
+            <w:r>
+              <w:rPr>
+                <w:rFonts w:ascii="Helvetica" w:hAnsi="Helvetica" w:cs="Helvetica"/>
+                <w:b/>
+                <w:bCs/>
+              </w:rPr>
+              <w:t>(Byte/Word)</w:t>
+            </w:r>
+            <w:bookmarkEnd w:id="26"/>
+          </w:p>
+        </w:tc>
+        <w:tc>
+          <w:tcPr>
+            <w:tcW w:w="3780" w:type="dxa"/>
+          </w:tcPr>
+          <w:p>
+            <w:pPr>
+              <w:jc w:val="center"/>
+              <w:rPr>
+                <w:rFonts w:ascii="Helvetica" w:hAnsi="Helvetica" w:cs="Helvetica"/>
+                <w:b/>
+                <w:bCs/>
+              </w:rPr>
+            </w:pPr>
+            <w:r>
+              <w:rPr>
+                <w:rFonts w:ascii="Helvetica" w:hAnsi="Helvetica" w:cs="Helvetica"/>
+                <w:b/>
+                <w:bCs/>
+              </w:rPr>
+              <w:t>Bytes Returned</w:t>
+            </w:r>
+          </w:p>
+          <w:p>
+            <w:pPr>
+              <w:jc w:val="center"/>
+              <w:rPr>
+                <w:rFonts w:ascii="Helvetica" w:hAnsi="Helvetica" w:cs="Helvetica"/>
+                <w:b/>
+                <w:bCs/>
+              </w:rPr>
+            </w:pPr>
+            <w:r>
+              <w:rPr>
+                <w:rFonts w:ascii="Helvetica" w:hAnsi="Helvetica" w:cs="Helvetica"/>
+                <w:b/>
+                <w:bCs/>
+              </w:rPr>
+              <w:t>(Byte/Word)</w:t>
             </w:r>
           </w:p>
         </w:tc>
@@ -7225,39 +7549,39 @@
         </w:tc>
         <w:tc>
           <w:tcPr>
-            <w:tcW w:w="1350" w:type="dxa"/>
-          </w:tcPr>
-          <w:p>
-            <w:pPr>
-              <w:jc w:val="center"/>
-              <w:rPr>
-                <w:rFonts w:ascii="Courier New" w:hAnsi="Courier New" w:cs="Courier New"/>
-              </w:rPr>
-            </w:pPr>
-            <w:r>
-              <w:rPr>
-                <w:rFonts w:ascii="Courier New" w:hAnsi="Courier New" w:cs="Courier New"/>
-              </w:rPr>
-              <w:t>0?</w:t>
-            </w:r>
-          </w:p>
-        </w:tc>
-        <w:tc>
-          <w:tcPr>
-            <w:tcW w:w="5130" w:type="dxa"/>
-          </w:tcPr>
-          <w:p>
-            <w:pPr>
-              <w:jc w:val="center"/>
-              <w:rPr>
-                <w:rFonts w:ascii="Courier New" w:hAnsi="Courier New" w:cs="Courier New"/>
-              </w:rPr>
-            </w:pPr>
-            <w:r>
-              <w:rPr>
-                <w:rFonts w:ascii="Courier New" w:hAnsi="Courier New" w:cs="Courier New"/>
-              </w:rPr>
-              <w:t>Unimplemented</w:t>
+            <w:tcW w:w="2070" w:type="dxa"/>
+          </w:tcPr>
+          <w:p>
+            <w:pPr>
+              <w:jc w:val="center"/>
+              <w:rPr>
+                <w:rFonts w:ascii="Courier New" w:hAnsi="Courier New" w:cs="Courier New"/>
+              </w:rPr>
+            </w:pPr>
+            <w:r>
+              <w:rPr>
+                <w:rFonts w:ascii="Courier New" w:hAnsi="Courier New" w:cs="Courier New"/>
+              </w:rPr>
+              <w:t>0</w:t>
+            </w:r>
+          </w:p>
+        </w:tc>
+        <w:tc>
+          <w:tcPr>
+            <w:tcW w:w="3780" w:type="dxa"/>
+          </w:tcPr>
+          <w:p>
+            <w:pPr>
+              <w:jc w:val="center"/>
+              <w:rPr>
+                <w:rFonts w:ascii="Courier New" w:hAnsi="Courier New" w:cs="Courier New"/>
+              </w:rPr>
+            </w:pPr>
+            <w:r>
+              <w:rPr>
+                <w:rFonts w:ascii="Courier New" w:hAnsi="Courier New" w:cs="Courier New"/>
+              </w:rPr>
+              <w:t>0</w:t>
             </w:r>
           </w:p>
         </w:tc>
@@ -7306,7 +7630,7 @@
         </w:tc>
         <w:tc>
           <w:tcPr>
-            <w:tcW w:w="1350" w:type="dxa"/>
+            <w:tcW w:w="2070" w:type="dxa"/>
           </w:tcPr>
           <w:p>
             <w:pPr>
@@ -7325,20 +7649,20 @@
         </w:tc>
         <w:tc>
           <w:tcPr>
-            <w:tcW w:w="5130" w:type="dxa"/>
-          </w:tcPr>
-          <w:p>
-            <w:pPr>
-              <w:jc w:val="center"/>
-              <w:rPr>
-                <w:rFonts w:ascii="Courier New" w:hAnsi="Courier New" w:cs="Courier New"/>
-              </w:rPr>
-            </w:pPr>
-            <w:r>
-              <w:rPr>
-                <w:rFonts w:ascii="Courier New" w:hAnsi="Courier New" w:cs="Courier New"/>
-              </w:rPr>
-              <w:t>1</w:t>
+            <w:tcW w:w="3780" w:type="dxa"/>
+          </w:tcPr>
+          <w:p>
+            <w:pPr>
+              <w:jc w:val="center"/>
+              <w:rPr>
+                <w:rFonts w:ascii="Courier New" w:hAnsi="Courier New" w:cs="Courier New"/>
+              </w:rPr>
+            </w:pPr>
+            <w:r>
+              <w:rPr>
+                <w:rFonts w:ascii="Courier New" w:hAnsi="Courier New" w:cs="Courier New"/>
+              </w:rPr>
+              <w:t>0</w:t>
             </w:r>
           </w:p>
         </w:tc>
@@ -7387,7 +7711,26 @@
         </w:tc>
         <w:tc>
           <w:tcPr>
-            <w:tcW w:w="1350" w:type="dxa"/>
+            <w:tcW w:w="2070" w:type="dxa"/>
+          </w:tcPr>
+          <w:p>
+            <w:pPr>
+              <w:jc w:val="center"/>
+              <w:rPr>
+                <w:rFonts w:ascii="Courier New" w:hAnsi="Courier New" w:cs="Courier New"/>
+              </w:rPr>
+            </w:pPr>
+            <w:r>
+              <w:rPr>
+                <w:rFonts w:ascii="Courier New" w:hAnsi="Courier New" w:cs="Courier New"/>
+              </w:rPr>
+              <w:t>0</w:t>
+            </w:r>
+          </w:p>
+        </w:tc>
+        <w:tc>
+          <w:tcPr>
+            <w:tcW w:w="3780" w:type="dxa"/>
           </w:tcPr>
           <w:p>
             <w:pPr>
@@ -7401,25 +7744,6 @@
                 <w:rFonts w:ascii="Courier New" w:hAnsi="Courier New" w:cs="Courier New"/>
               </w:rPr>
               <w:t>1</w:t>
-            </w:r>
-          </w:p>
-        </w:tc>
-        <w:tc>
-          <w:tcPr>
-            <w:tcW w:w="5130" w:type="dxa"/>
-          </w:tcPr>
-          <w:p>
-            <w:pPr>
-              <w:jc w:val="center"/>
-              <w:rPr>
-                <w:rFonts w:ascii="Courier New" w:hAnsi="Courier New" w:cs="Courier New"/>
-              </w:rPr>
-            </w:pPr>
-            <w:r>
-              <w:rPr>
-                <w:rFonts w:ascii="Courier New" w:hAnsi="Courier New" w:cs="Courier New"/>
-              </w:rPr>
-              <w:t>0</w:t>
             </w:r>
           </w:p>
         </w:tc>
@@ -7468,39 +7792,39 @@
         </w:tc>
         <w:tc>
           <w:tcPr>
-            <w:tcW w:w="1350" w:type="dxa"/>
-          </w:tcPr>
-          <w:p>
-            <w:pPr>
-              <w:jc w:val="center"/>
-              <w:rPr>
-                <w:rFonts w:ascii="Courier New" w:hAnsi="Courier New" w:cs="Courier New"/>
-              </w:rPr>
-            </w:pPr>
-            <w:r>
-              <w:rPr>
-                <w:rFonts w:ascii="Courier New" w:hAnsi="Courier New" w:cs="Courier New"/>
-              </w:rPr>
-              <w:t>2</w:t>
-            </w:r>
-          </w:p>
-        </w:tc>
-        <w:tc>
-          <w:tcPr>
-            <w:tcW w:w="5130" w:type="dxa"/>
-          </w:tcPr>
-          <w:p>
-            <w:pPr>
-              <w:jc w:val="center"/>
-              <w:rPr>
-                <w:rFonts w:ascii="Courier New" w:hAnsi="Courier New" w:cs="Courier New"/>
-              </w:rPr>
-            </w:pPr>
-            <w:r>
-              <w:rPr>
-                <w:rFonts w:ascii="Courier New" w:hAnsi="Courier New" w:cs="Courier New"/>
-              </w:rPr>
-              <w:t>2</w:t>
+            <w:tcW w:w="2070" w:type="dxa"/>
+          </w:tcPr>
+          <w:p>
+            <w:pPr>
+              <w:jc w:val="center"/>
+              <w:rPr>
+                <w:rFonts w:ascii="Courier New" w:hAnsi="Courier New" w:cs="Courier New"/>
+              </w:rPr>
+            </w:pPr>
+            <w:r>
+              <w:rPr>
+                <w:rFonts w:ascii="Courier New" w:hAnsi="Courier New" w:cs="Courier New"/>
+              </w:rPr>
+              <w:t>1/2</w:t>
+            </w:r>
+          </w:p>
+        </w:tc>
+        <w:tc>
+          <w:tcPr>
+            <w:tcW w:w="3780" w:type="dxa"/>
+          </w:tcPr>
+          <w:p>
+            <w:pPr>
+              <w:jc w:val="center"/>
+              <w:rPr>
+                <w:rFonts w:ascii="Courier New" w:hAnsi="Courier New" w:cs="Courier New"/>
+              </w:rPr>
+            </w:pPr>
+            <w:r>
+              <w:rPr>
+                <w:rFonts w:ascii="Courier New" w:hAnsi="Courier New" w:cs="Courier New"/>
+              </w:rPr>
+              <w:t>0</w:t>
             </w:r>
           </w:p>
         </w:tc>
@@ -7549,26 +7873,7 @@
         </w:tc>
         <w:tc>
           <w:tcPr>
-            <w:tcW w:w="1350" w:type="dxa"/>
-          </w:tcPr>
-          <w:p>
-            <w:pPr>
-              <w:jc w:val="center"/>
-              <w:rPr>
-                <w:rFonts w:ascii="Courier New" w:hAnsi="Courier New" w:cs="Courier New"/>
-              </w:rPr>
-            </w:pPr>
-            <w:r>
-              <w:rPr>
-                <w:rFonts w:ascii="Courier New" w:hAnsi="Courier New" w:cs="Courier New"/>
-              </w:rPr>
-              <w:t>8</w:t>
-            </w:r>
-          </w:p>
-        </w:tc>
-        <w:tc>
-          <w:tcPr>
-            <w:tcW w:w="5130" w:type="dxa"/>
+            <w:tcW w:w="2070" w:type="dxa"/>
           </w:tcPr>
           <w:p>
             <w:pPr>
@@ -7582,6 +7887,25 @@
                 <w:rFonts w:ascii="Courier New" w:hAnsi="Courier New" w:cs="Courier New"/>
               </w:rPr>
               <w:t>0</w:t>
+            </w:r>
+          </w:p>
+        </w:tc>
+        <w:tc>
+          <w:tcPr>
+            <w:tcW w:w="3780" w:type="dxa"/>
+          </w:tcPr>
+          <w:p>
+            <w:pPr>
+              <w:jc w:val="center"/>
+              <w:rPr>
+                <w:rFonts w:ascii="Courier New" w:hAnsi="Courier New" w:cs="Courier New"/>
+              </w:rPr>
+            </w:pPr>
+            <w:r>
+              <w:rPr>
+                <w:rFonts w:ascii="Courier New" w:hAnsi="Courier New" w:cs="Courier New"/>
+              </w:rPr>
+              <w:t>1/2</w:t>
             </w:r>
           </w:p>
         </w:tc>
@@ -7630,7 +7954,7 @@
         </w:tc>
         <w:tc>
           <w:tcPr>
-            <w:tcW w:w="1350" w:type="dxa"/>
+            <w:tcW w:w="2070" w:type="dxa"/>
           </w:tcPr>
           <w:p>
             <w:pPr>
@@ -7649,7 +7973,7 @@
         </w:tc>
         <w:tc>
           <w:tcPr>
-            <w:tcW w:w="5130" w:type="dxa"/>
+            <w:tcW w:w="3780" w:type="dxa"/>
           </w:tcPr>
           <w:p>
             <w:pPr>
@@ -7711,7 +8035,7 @@
         </w:tc>
         <w:tc>
           <w:tcPr>
-            <w:tcW w:w="1350" w:type="dxa"/>
+            <w:tcW w:w="2070" w:type="dxa"/>
           </w:tcPr>
           <w:p>
             <w:pPr>
@@ -7730,23 +8054,23 @@
         </w:tc>
         <w:tc>
           <w:tcPr>
-            <w:tcW w:w="5130" w:type="dxa"/>
-          </w:tcPr>
-          <w:p>
-            <w:pPr>
-              <w:jc w:val="center"/>
-              <w:rPr>
-                <w:rFonts w:ascii="Courier New" w:hAnsi="Courier New" w:cs="Courier New"/>
-              </w:rPr>
-            </w:pPr>
-            <w:bookmarkStart w:id="25" w:name="OLE_LINK20"/>
+            <w:tcW w:w="3780" w:type="dxa"/>
+          </w:tcPr>
+          <w:p>
+            <w:pPr>
+              <w:jc w:val="center"/>
+              <w:rPr>
+                <w:rFonts w:ascii="Courier New" w:hAnsi="Courier New" w:cs="Courier New"/>
+              </w:rPr>
+            </w:pPr>
+            <w:bookmarkStart w:id="27" w:name="OLE_LINK20"/>
             <w:r>
               <w:rPr>
                 <w:rFonts w:ascii="Courier New" w:hAnsi="Courier New" w:cs="Courier New"/>
               </w:rPr>
               <w:t>Unimplemented</w:t>
             </w:r>
-            <w:bookmarkEnd w:id="25"/>
+            <w:bookmarkEnd w:id="27"/>
           </w:p>
         </w:tc>
       </w:tr>
@@ -7794,7 +8118,7 @@
         </w:tc>
         <w:tc>
           <w:tcPr>
-            <w:tcW w:w="1350" w:type="dxa"/>
+            <w:tcW w:w="2070" w:type="dxa"/>
           </w:tcPr>
           <w:p>
             <w:pPr>
@@ -7813,7 +8137,7 @@
         </w:tc>
         <w:tc>
           <w:tcPr>
-            <w:tcW w:w="5130" w:type="dxa"/>
+            <w:tcW w:w="3780" w:type="dxa"/>
           </w:tcPr>
           <w:p>
             <w:pPr>
@@ -7875,26 +8199,26 @@
         </w:tc>
         <w:tc>
           <w:tcPr>
-            <w:tcW w:w="1350" w:type="dxa"/>
-          </w:tcPr>
-          <w:p>
-            <w:pPr>
-              <w:jc w:val="center"/>
-              <w:rPr>
-                <w:rFonts w:ascii="Courier New" w:hAnsi="Courier New" w:cs="Courier New"/>
-              </w:rPr>
-            </w:pPr>
-            <w:r>
-              <w:rPr>
-                <w:rFonts w:ascii="Courier New" w:hAnsi="Courier New" w:cs="Courier New"/>
-              </w:rPr>
-              <w:t>8</w:t>
-            </w:r>
-          </w:p>
-        </w:tc>
-        <w:tc>
-          <w:tcPr>
-            <w:tcW w:w="5130" w:type="dxa"/>
+            <w:tcW w:w="2070" w:type="dxa"/>
+          </w:tcPr>
+          <w:p>
+            <w:pPr>
+              <w:jc w:val="center"/>
+              <w:rPr>
+                <w:rFonts w:ascii="Courier New" w:hAnsi="Courier New" w:cs="Courier New"/>
+              </w:rPr>
+            </w:pPr>
+            <w:r>
+              <w:rPr>
+                <w:rFonts w:ascii="Courier New" w:hAnsi="Courier New" w:cs="Courier New"/>
+              </w:rPr>
+              <w:t>#bytes/2x#words</w:t>
+            </w:r>
+          </w:p>
+        </w:tc>
+        <w:tc>
+          <w:tcPr>
+            <w:tcW w:w="3780" w:type="dxa"/>
           </w:tcPr>
           <w:p>
             <w:pPr>
@@ -7908,6 +8232,12 @@
                 <w:rFonts w:ascii="Courier New" w:hAnsi="Courier New" w:cs="Courier New"/>
               </w:rPr>
               <w:t>256</w:t>
+            </w:r>
+            <w:r>
+              <w:rPr>
+                <w:rFonts w:ascii="Courier New" w:hAnsi="Courier New" w:cs="Courier New"/>
+              </w:rPr>
+              <w:t>/512</w:t>
             </w:r>
           </w:p>
         </w:tc>
@@ -7956,26 +8286,26 @@
         </w:tc>
         <w:tc>
           <w:tcPr>
-            <w:tcW w:w="1350" w:type="dxa"/>
-          </w:tcPr>
-          <w:p>
-            <w:pPr>
-              <w:jc w:val="center"/>
-              <w:rPr>
-                <w:rFonts w:ascii="Courier New" w:hAnsi="Courier New" w:cs="Courier New"/>
-              </w:rPr>
-            </w:pPr>
-            <w:r>
-              <w:rPr>
-                <w:rFonts w:ascii="Courier New" w:hAnsi="Courier New" w:cs="Courier New"/>
-              </w:rPr>
-              <w:t>X</w:t>
-            </w:r>
-          </w:p>
-        </w:tc>
-        <w:tc>
-          <w:tcPr>
-            <w:tcW w:w="5130" w:type="dxa"/>
+            <w:tcW w:w="2070" w:type="dxa"/>
+          </w:tcPr>
+          <w:p>
+            <w:pPr>
+              <w:jc w:val="center"/>
+              <w:rPr>
+                <w:rFonts w:ascii="Courier New" w:hAnsi="Courier New" w:cs="Courier New"/>
+              </w:rPr>
+            </w:pPr>
+            <w:r>
+              <w:rPr>
+                <w:rFonts w:ascii="Courier New" w:hAnsi="Courier New" w:cs="Courier New"/>
+              </w:rPr>
+              <w:t>#bytes/2x#words</w:t>
+            </w:r>
+          </w:p>
+        </w:tc>
+        <w:tc>
+          <w:tcPr>
+            <w:tcW w:w="3780" w:type="dxa"/>
           </w:tcPr>
           <w:p>
             <w:pPr>
@@ -7989,6 +8319,12 @@
                 <w:rFonts w:ascii="Courier New" w:hAnsi="Courier New" w:cs="Courier New"/>
               </w:rPr>
               <w:t>256</w:t>
+            </w:r>
+            <w:r>
+              <w:rPr>
+                <w:rFonts w:ascii="Courier New" w:hAnsi="Courier New" w:cs="Courier New"/>
+              </w:rPr>
+              <w:t>/512</w:t>
             </w:r>
           </w:p>
         </w:tc>
@@ -8037,7 +8373,7 @@
         </w:tc>
         <w:tc>
           <w:tcPr>
-            <w:tcW w:w="1350" w:type="dxa"/>
+            <w:tcW w:w="2070" w:type="dxa"/>
           </w:tcPr>
           <w:p>
             <w:pPr>
@@ -8056,7 +8392,7 @@
         </w:tc>
         <w:tc>
           <w:tcPr>
-            <w:tcW w:w="5130" w:type="dxa"/>
+            <w:tcW w:w="3780" w:type="dxa"/>
           </w:tcPr>
           <w:p>
             <w:pPr>
@@ -8118,7 +8454,7 @@
         </w:tc>
         <w:tc>
           <w:tcPr>
-            <w:tcW w:w="1350" w:type="dxa"/>
+            <w:tcW w:w="2070" w:type="dxa"/>
           </w:tcPr>
           <w:p>
             <w:pPr>
@@ -8137,7 +8473,7 @@
         </w:tc>
         <w:tc>
           <w:tcPr>
-            <w:tcW w:w="5130" w:type="dxa"/>
+            <w:tcW w:w="3780" w:type="dxa"/>
           </w:tcPr>
           <w:p>
             <w:pPr>
@@ -8199,53 +8535,39 @@
         </w:tc>
         <w:tc>
           <w:tcPr>
-            <w:tcW w:w="1350" w:type="dxa"/>
-          </w:tcPr>
-          <w:p>
-            <w:pPr>
-              <w:jc w:val="center"/>
-              <w:rPr>
-                <w:rFonts w:ascii="Courier New" w:hAnsi="Courier New" w:cs="Courier New"/>
-              </w:rPr>
-            </w:pPr>
-            <w:r>
-              <w:rPr>
-                <w:rFonts w:ascii="Courier New" w:hAnsi="Courier New" w:cs="Courier New"/>
-              </w:rPr>
-              <w:t>8</w:t>
-            </w:r>
-          </w:p>
-        </w:tc>
-        <w:tc>
-          <w:tcPr>
-            <w:tcW w:w="5130" w:type="dxa"/>
-          </w:tcPr>
-          <w:p>
-            <w:pPr>
-              <w:jc w:val="center"/>
-              <w:rPr>
-                <w:rFonts w:ascii="Courier New" w:hAnsi="Courier New" w:cs="Courier New"/>
-              </w:rPr>
-            </w:pPr>
-            <w:r>
-              <w:rPr>
-                <w:rFonts w:ascii="Courier New" w:hAnsi="Courier New" w:cs="Courier New"/>
-              </w:rPr>
-              <w:t>512 ([</w:t>
-            </w:r>
-            <w:proofErr w:type="gramStart"/>
-            <w:r>
-              <w:rPr>
-                <w:rFonts w:ascii="Courier New" w:hAnsi="Courier New" w:cs="Courier New"/>
-              </w:rPr>
-              <w:t>REG,VAL</w:t>
-            </w:r>
-            <w:proofErr w:type="gramEnd"/>
-            <w:r>
-              <w:rPr>
-                <w:rFonts w:ascii="Courier New" w:hAnsi="Courier New" w:cs="Courier New"/>
-              </w:rPr>
-              <w:t>] Pairs)</w:t>
+            <w:tcW w:w="2070" w:type="dxa"/>
+          </w:tcPr>
+          <w:p>
+            <w:pPr>
+              <w:jc w:val="center"/>
+              <w:rPr>
+                <w:rFonts w:ascii="Courier New" w:hAnsi="Courier New" w:cs="Courier New"/>
+              </w:rPr>
+            </w:pPr>
+            <w:r>
+              <w:rPr>
+                <w:rFonts w:ascii="Courier New" w:hAnsi="Courier New" w:cs="Courier New"/>
+              </w:rPr>
+              <w:t>#bytes/2x#words</w:t>
+            </w:r>
+          </w:p>
+        </w:tc>
+        <w:tc>
+          <w:tcPr>
+            <w:tcW w:w="3780" w:type="dxa"/>
+          </w:tcPr>
+          <w:p>
+            <w:pPr>
+              <w:jc w:val="center"/>
+              <w:rPr>
+                <w:rFonts w:ascii="Courier New" w:hAnsi="Courier New" w:cs="Courier New"/>
+              </w:rPr>
+            </w:pPr>
+            <w:r>
+              <w:rPr>
+                <w:rFonts w:ascii="Courier New" w:hAnsi="Courier New" w:cs="Courier New"/>
+              </w:rPr>
+              <w:t>512 ([REG,VAL] Pairs)</w:t>
             </w:r>
           </w:p>
         </w:tc>
@@ -8294,7 +8616,7 @@
         </w:tc>
         <w:tc>
           <w:tcPr>
-            <w:tcW w:w="1350" w:type="dxa"/>
+            <w:tcW w:w="2070" w:type="dxa"/>
           </w:tcPr>
           <w:p>
             <w:pPr>
@@ -8313,7 +8635,7 @@
         </w:tc>
         <w:tc>
           <w:tcPr>
-            <w:tcW w:w="5130" w:type="dxa"/>
+            <w:tcW w:w="3780" w:type="dxa"/>
           </w:tcPr>
           <w:p>
             <w:pPr>
@@ -8375,7 +8697,7 @@
         </w:tc>
         <w:tc>
           <w:tcPr>
-            <w:tcW w:w="1350" w:type="dxa"/>
+            <w:tcW w:w="2070" w:type="dxa"/>
           </w:tcPr>
           <w:p>
             <w:pPr>
@@ -8394,7 +8716,7 @@
         </w:tc>
         <w:tc>
           <w:tcPr>
-            <w:tcW w:w="5130" w:type="dxa"/>
+            <w:tcW w:w="3780" w:type="dxa"/>
           </w:tcPr>
           <w:p>
             <w:pPr>
@@ -8447,6 +8769,7 @@
       <w:r>
         <w:t>. SMBus Module Commands and Expectant Data Sizes</w:t>
       </w:r>
+      <w:bookmarkEnd w:id="25"/>
     </w:p>
     <w:p>
       <w:pPr>
@@ -8454,17 +8777,590 @@
         <w:jc w:val="both"/>
         <w:rPr>
           <w:rFonts w:ascii="Helvetica" w:hAnsi="Helvetica" w:cs="Helvetica"/>
-          <w:b/>
-          <w:bCs/>
         </w:rPr>
       </w:pPr>
       <w:r>
         <w:rPr>
           <w:rFonts w:ascii="Helvetica" w:hAnsi="Helvetica" w:cs="Helvetica"/>
-          <w:b/>
-          <w:bCs/>
-        </w:rPr>
-        <w:t>BCB606_eeprom.cpp</w:t>
+        </w:rPr>
+        <w:t xml:space="preserve">Every SMBus transaction returns a status byte to the SMBus post office box with which is communicating. A return value of 0 indicates that the firmware </w:t>
+      </w:r>
+      <w:r>
+        <w:rPr>
+          <w:rFonts w:ascii="Helvetica" w:hAnsi="Helvetica" w:cs="Helvetica"/>
+        </w:rPr>
+        <w:t>was</w:t>
+      </w:r>
+      <w:r>
+        <w:rPr>
+          <w:rFonts w:ascii="Helvetica" w:hAnsi="Helvetica" w:cs="Helvetica"/>
+        </w:rPr>
+        <w:t xml:space="preserve"> satisfied with the transaction whereas as a nonzero value implies an issue. Please see the table below:</w:t>
+      </w:r>
+    </w:p>
+    <w:tbl>
+      <w:tblPr>
+        <w:tblStyle w:val="TableGrid"/>
+        <w:tblW w:w="10255" w:type="dxa"/>
+        <w:tblLook w:val="04A0" w:firstRow="1" w:lastRow="0" w:firstColumn="1" w:lastColumn="0" w:noHBand="0" w:noVBand="1"/>
+      </w:tblPr>
+      <w:tblGrid>
+        <w:gridCol w:w="1683"/>
+        <w:gridCol w:w="8572"/>
+      </w:tblGrid>
+      <w:tr>
+        <w:trPr>
+          <w:trHeight w:val="245"/>
+        </w:trPr>
+        <w:tc>
+          <w:tcPr>
+            <w:tcW w:w="1683" w:type="dxa"/>
+            <w:tcBorders>
+              <w:top w:val="single" w:sz="4" w:space="0" w:color="auto"/>
+              <w:left w:val="single" w:sz="4" w:space="0" w:color="auto"/>
+              <w:bottom w:val="single" w:sz="4" w:space="0" w:color="auto"/>
+              <w:right w:val="single" w:sz="4" w:space="0" w:color="auto"/>
+            </w:tcBorders>
+            <w:hideMark/>
+          </w:tcPr>
+          <w:p>
+            <w:pPr>
+              <w:jc w:val="center"/>
+              <w:rPr>
+                <w:rFonts w:ascii="Courier New" w:hAnsi="Courier New" w:cs="Courier New"/>
+              </w:rPr>
+            </w:pPr>
+            <w:r>
+              <w:rPr>
+                <w:rFonts w:ascii="Helvetica" w:hAnsi="Helvetica" w:cs="Helvetica"/>
+                <w:b/>
+                <w:bCs/>
+              </w:rPr>
+              <w:t xml:space="preserve">Return </w:t>
+            </w:r>
+            <w:r>
+              <w:rPr>
+                <w:rFonts w:ascii="Helvetica" w:hAnsi="Helvetica" w:cs="Helvetica"/>
+                <w:b/>
+                <w:bCs/>
+              </w:rPr>
+              <w:t>Code</w:t>
+            </w:r>
+          </w:p>
+        </w:tc>
+        <w:tc>
+          <w:tcPr>
+            <w:tcW w:w="8572" w:type="dxa"/>
+            <w:tcBorders>
+              <w:top w:val="single" w:sz="4" w:space="0" w:color="auto"/>
+              <w:left w:val="single" w:sz="4" w:space="0" w:color="auto"/>
+              <w:bottom w:val="single" w:sz="4" w:space="0" w:color="auto"/>
+              <w:right w:val="single" w:sz="4" w:space="0" w:color="auto"/>
+            </w:tcBorders>
+            <w:hideMark/>
+          </w:tcPr>
+          <w:p>
+            <w:pPr>
+              <w:rPr>
+                <w:rFonts w:ascii="Helvetica" w:hAnsi="Helvetica" w:cs="Helvetica"/>
+                <w:b/>
+                <w:bCs/>
+              </w:rPr>
+            </w:pPr>
+            <w:r>
+              <w:rPr>
+                <w:rFonts w:ascii="Helvetica" w:hAnsi="Helvetica" w:cs="Helvetica"/>
+                <w:b/>
+                <w:bCs/>
+              </w:rPr>
+              <w:t>Status</w:t>
+            </w:r>
+          </w:p>
+        </w:tc>
+      </w:tr>
+      <w:tr>
+        <w:trPr>
+          <w:trHeight w:val="245"/>
+        </w:trPr>
+        <w:tc>
+          <w:tcPr>
+            <w:tcW w:w="1683" w:type="dxa"/>
+            <w:tcBorders>
+              <w:top w:val="single" w:sz="4" w:space="0" w:color="auto"/>
+              <w:left w:val="single" w:sz="4" w:space="0" w:color="auto"/>
+              <w:bottom w:val="single" w:sz="4" w:space="0" w:color="auto"/>
+              <w:right w:val="single" w:sz="4" w:space="0" w:color="auto"/>
+            </w:tcBorders>
+            <w:hideMark/>
+          </w:tcPr>
+          <w:p>
+            <w:pPr>
+              <w:jc w:val="center"/>
+              <w:rPr>
+                <w:rFonts w:ascii="Courier New" w:hAnsi="Courier New" w:cs="Courier New"/>
+              </w:rPr>
+            </w:pPr>
+            <w:r>
+              <w:rPr>
+                <w:rFonts w:ascii="Courier New" w:hAnsi="Courier New" w:cs="Courier New"/>
+              </w:rPr>
+              <w:t>0</w:t>
+            </w:r>
+          </w:p>
+        </w:tc>
+        <w:tc>
+          <w:tcPr>
+            <w:tcW w:w="8572" w:type="dxa"/>
+            <w:tcBorders>
+              <w:top w:val="single" w:sz="4" w:space="0" w:color="auto"/>
+              <w:left w:val="single" w:sz="4" w:space="0" w:color="auto"/>
+              <w:bottom w:val="single" w:sz="4" w:space="0" w:color="auto"/>
+              <w:right w:val="single" w:sz="4" w:space="0" w:color="auto"/>
+            </w:tcBorders>
+            <w:hideMark/>
+          </w:tcPr>
+          <w:p>
+            <w:pPr>
+              <w:tabs>
+                <w:tab w:val="left" w:pos="694"/>
+              </w:tabs>
+              <w:rPr>
+                <w:rFonts w:ascii="Courier New" w:hAnsi="Courier New" w:cs="Courier New"/>
+              </w:rPr>
+            </w:pPr>
+            <w:r>
+              <w:rPr>
+                <w:rFonts w:ascii="Courier New" w:hAnsi="Courier New" w:cs="Courier New"/>
+              </w:rPr>
+              <w:t>Transaction Successful</w:t>
+            </w:r>
+          </w:p>
+        </w:tc>
+      </w:tr>
+      <w:tr>
+        <w:trPr>
+          <w:trHeight w:val="253"/>
+        </w:trPr>
+        <w:tc>
+          <w:tcPr>
+            <w:tcW w:w="1683" w:type="dxa"/>
+            <w:tcBorders>
+              <w:top w:val="single" w:sz="4" w:space="0" w:color="auto"/>
+              <w:left w:val="single" w:sz="4" w:space="0" w:color="auto"/>
+              <w:bottom w:val="single" w:sz="4" w:space="0" w:color="auto"/>
+              <w:right w:val="single" w:sz="4" w:space="0" w:color="auto"/>
+            </w:tcBorders>
+            <w:hideMark/>
+          </w:tcPr>
+          <w:p>
+            <w:pPr>
+              <w:jc w:val="center"/>
+              <w:rPr>
+                <w:rFonts w:ascii="Courier New" w:hAnsi="Courier New" w:cs="Courier New"/>
+              </w:rPr>
+            </w:pPr>
+            <w:r>
+              <w:rPr>
+                <w:rFonts w:ascii="Courier New" w:hAnsi="Courier New" w:cs="Courier New"/>
+              </w:rPr>
+              <w:t>1</w:t>
+            </w:r>
+          </w:p>
+        </w:tc>
+        <w:tc>
+          <w:tcPr>
+            <w:tcW w:w="8572" w:type="dxa"/>
+            <w:tcBorders>
+              <w:top w:val="single" w:sz="4" w:space="0" w:color="auto"/>
+              <w:left w:val="single" w:sz="4" w:space="0" w:color="auto"/>
+              <w:bottom w:val="single" w:sz="4" w:space="0" w:color="auto"/>
+              <w:right w:val="single" w:sz="4" w:space="0" w:color="auto"/>
+            </w:tcBorders>
+            <w:hideMark/>
+          </w:tcPr>
+          <w:p>
+            <w:pPr>
+              <w:rPr>
+                <w:rFonts w:ascii="Courier New" w:hAnsi="Courier New" w:cs="Courier New"/>
+              </w:rPr>
+            </w:pPr>
+            <w:bookmarkStart w:id="28" w:name="OLE_LINK24"/>
+            <w:r>
+              <w:rPr>
+                <w:rFonts w:ascii="Courier New" w:hAnsi="Courier New" w:cs="Courier New"/>
+              </w:rPr>
+              <w:t>TBD</w:t>
+            </w:r>
+            <w:bookmarkEnd w:id="28"/>
+          </w:p>
+        </w:tc>
+      </w:tr>
+      <w:tr>
+        <w:trPr>
+          <w:trHeight w:val="245"/>
+        </w:trPr>
+        <w:tc>
+          <w:tcPr>
+            <w:tcW w:w="1683" w:type="dxa"/>
+            <w:tcBorders>
+              <w:top w:val="single" w:sz="4" w:space="0" w:color="auto"/>
+              <w:left w:val="single" w:sz="4" w:space="0" w:color="auto"/>
+              <w:bottom w:val="single" w:sz="4" w:space="0" w:color="auto"/>
+              <w:right w:val="single" w:sz="4" w:space="0" w:color="auto"/>
+            </w:tcBorders>
+            <w:hideMark/>
+          </w:tcPr>
+          <w:p>
+            <w:pPr>
+              <w:jc w:val="center"/>
+              <w:rPr>
+                <w:rFonts w:ascii="Courier New" w:hAnsi="Courier New" w:cs="Courier New"/>
+              </w:rPr>
+            </w:pPr>
+            <w:r>
+              <w:rPr>
+                <w:rFonts w:ascii="Courier New" w:hAnsi="Courier New" w:cs="Courier New"/>
+              </w:rPr>
+              <w:t>2</w:t>
+            </w:r>
+          </w:p>
+        </w:tc>
+        <w:tc>
+          <w:tcPr>
+            <w:tcW w:w="8572" w:type="dxa"/>
+            <w:tcBorders>
+              <w:top w:val="single" w:sz="4" w:space="0" w:color="auto"/>
+              <w:left w:val="single" w:sz="4" w:space="0" w:color="auto"/>
+              <w:bottom w:val="single" w:sz="4" w:space="0" w:color="auto"/>
+              <w:right w:val="single" w:sz="4" w:space="0" w:color="auto"/>
+            </w:tcBorders>
+            <w:hideMark/>
+          </w:tcPr>
+          <w:p>
+            <w:pPr>
+              <w:rPr>
+                <w:rFonts w:ascii="Courier New" w:hAnsi="Courier New" w:cs="Courier New"/>
+              </w:rPr>
+            </w:pPr>
+            <w:r>
+              <w:rPr>
+                <w:rFonts w:ascii="Courier New" w:hAnsi="Courier New" w:cs="Courier New"/>
+              </w:rPr>
+              <w:t>TBD</w:t>
+            </w:r>
+          </w:p>
+        </w:tc>
+      </w:tr>
+      <w:tr>
+        <w:trPr>
+          <w:trHeight w:val="253"/>
+        </w:trPr>
+        <w:tc>
+          <w:tcPr>
+            <w:tcW w:w="1683" w:type="dxa"/>
+            <w:tcBorders>
+              <w:top w:val="single" w:sz="4" w:space="0" w:color="auto"/>
+              <w:left w:val="single" w:sz="4" w:space="0" w:color="auto"/>
+              <w:bottom w:val="single" w:sz="4" w:space="0" w:color="auto"/>
+              <w:right w:val="single" w:sz="4" w:space="0" w:color="auto"/>
+            </w:tcBorders>
+            <w:hideMark/>
+          </w:tcPr>
+          <w:p>
+            <w:pPr>
+              <w:jc w:val="center"/>
+              <w:rPr>
+                <w:rFonts w:ascii="Courier New" w:hAnsi="Courier New" w:cs="Courier New"/>
+              </w:rPr>
+            </w:pPr>
+            <w:r>
+              <w:rPr>
+                <w:rFonts w:ascii="Courier New" w:hAnsi="Courier New" w:cs="Courier New"/>
+              </w:rPr>
+              <w:t>3</w:t>
+            </w:r>
+          </w:p>
+        </w:tc>
+        <w:tc>
+          <w:tcPr>
+            <w:tcW w:w="8572" w:type="dxa"/>
+            <w:tcBorders>
+              <w:top w:val="single" w:sz="4" w:space="0" w:color="auto"/>
+              <w:left w:val="single" w:sz="4" w:space="0" w:color="auto"/>
+              <w:bottom w:val="single" w:sz="4" w:space="0" w:color="auto"/>
+              <w:right w:val="single" w:sz="4" w:space="0" w:color="auto"/>
+            </w:tcBorders>
+            <w:hideMark/>
+          </w:tcPr>
+          <w:p>
+            <w:pPr>
+              <w:rPr>
+                <w:rFonts w:ascii="Courier New" w:hAnsi="Courier New" w:cs="Courier New"/>
+              </w:rPr>
+            </w:pPr>
+            <w:r>
+              <w:rPr>
+                <w:rFonts w:ascii="Courier New" w:hAnsi="Courier New" w:cs="Courier New"/>
+              </w:rPr>
+              <w:t>TBD</w:t>
+            </w:r>
+          </w:p>
+        </w:tc>
+      </w:tr>
+      <w:tr>
+        <w:trPr>
+          <w:trHeight w:val="245"/>
+        </w:trPr>
+        <w:tc>
+          <w:tcPr>
+            <w:tcW w:w="1683" w:type="dxa"/>
+            <w:tcBorders>
+              <w:top w:val="single" w:sz="4" w:space="0" w:color="auto"/>
+              <w:left w:val="single" w:sz="4" w:space="0" w:color="auto"/>
+              <w:bottom w:val="single" w:sz="4" w:space="0" w:color="auto"/>
+              <w:right w:val="single" w:sz="4" w:space="0" w:color="auto"/>
+            </w:tcBorders>
+            <w:hideMark/>
+          </w:tcPr>
+          <w:p>
+            <w:pPr>
+              <w:jc w:val="center"/>
+              <w:rPr>
+                <w:rFonts w:ascii="Courier New" w:hAnsi="Courier New" w:cs="Courier New"/>
+              </w:rPr>
+            </w:pPr>
+            <w:r>
+              <w:rPr>
+                <w:rFonts w:ascii="Courier New" w:hAnsi="Courier New" w:cs="Courier New"/>
+              </w:rPr>
+              <w:t>4</w:t>
+            </w:r>
+          </w:p>
+        </w:tc>
+        <w:tc>
+          <w:tcPr>
+            <w:tcW w:w="8572" w:type="dxa"/>
+            <w:tcBorders>
+              <w:top w:val="single" w:sz="4" w:space="0" w:color="auto"/>
+              <w:left w:val="single" w:sz="4" w:space="0" w:color="auto"/>
+              <w:bottom w:val="single" w:sz="4" w:space="0" w:color="auto"/>
+              <w:right w:val="single" w:sz="4" w:space="0" w:color="auto"/>
+            </w:tcBorders>
+            <w:hideMark/>
+          </w:tcPr>
+          <w:p>
+            <w:pPr>
+              <w:rPr>
+                <w:rFonts w:ascii="Courier New" w:hAnsi="Courier New" w:cs="Courier New"/>
+              </w:rPr>
+            </w:pPr>
+            <w:r>
+              <w:rPr>
+                <w:rFonts w:ascii="Courier New" w:hAnsi="Courier New" w:cs="Courier New"/>
+              </w:rPr>
+              <w:t>TBD</w:t>
+            </w:r>
+          </w:p>
+        </w:tc>
+      </w:tr>
+      <w:tr>
+        <w:trPr>
+          <w:trHeight w:val="253"/>
+        </w:trPr>
+        <w:tc>
+          <w:tcPr>
+            <w:tcW w:w="1683" w:type="dxa"/>
+            <w:tcBorders>
+              <w:top w:val="single" w:sz="4" w:space="0" w:color="auto"/>
+              <w:left w:val="single" w:sz="4" w:space="0" w:color="auto"/>
+              <w:bottom w:val="single" w:sz="4" w:space="0" w:color="auto"/>
+              <w:right w:val="single" w:sz="4" w:space="0" w:color="auto"/>
+            </w:tcBorders>
+            <w:hideMark/>
+          </w:tcPr>
+          <w:p>
+            <w:pPr>
+              <w:jc w:val="center"/>
+              <w:rPr>
+                <w:rFonts w:ascii="Courier New" w:hAnsi="Courier New" w:cs="Courier New"/>
+              </w:rPr>
+            </w:pPr>
+            <w:r>
+              <w:rPr>
+                <w:rFonts w:ascii="Courier New" w:hAnsi="Courier New" w:cs="Courier New"/>
+              </w:rPr>
+              <w:t>5</w:t>
+            </w:r>
+          </w:p>
+        </w:tc>
+        <w:tc>
+          <w:tcPr>
+            <w:tcW w:w="8572" w:type="dxa"/>
+            <w:tcBorders>
+              <w:top w:val="single" w:sz="4" w:space="0" w:color="auto"/>
+              <w:left w:val="single" w:sz="4" w:space="0" w:color="auto"/>
+              <w:bottom w:val="single" w:sz="4" w:space="0" w:color="auto"/>
+              <w:right w:val="single" w:sz="4" w:space="0" w:color="auto"/>
+            </w:tcBorders>
+            <w:hideMark/>
+          </w:tcPr>
+          <w:p>
+            <w:pPr>
+              <w:rPr>
+                <w:rFonts w:ascii="Courier New" w:hAnsi="Courier New" w:cs="Courier New"/>
+              </w:rPr>
+            </w:pPr>
+            <w:r>
+              <w:rPr>
+                <w:rFonts w:ascii="Courier New" w:hAnsi="Courier New" w:cs="Courier New"/>
+              </w:rPr>
+              <w:t>TBD</w:t>
+            </w:r>
+          </w:p>
+        </w:tc>
+      </w:tr>
+      <w:tr>
+        <w:trPr>
+          <w:trHeight w:val="245"/>
+        </w:trPr>
+        <w:tc>
+          <w:tcPr>
+            <w:tcW w:w="1683" w:type="dxa"/>
+            <w:tcBorders>
+              <w:top w:val="single" w:sz="4" w:space="0" w:color="auto"/>
+              <w:left w:val="single" w:sz="4" w:space="0" w:color="auto"/>
+              <w:bottom w:val="single" w:sz="4" w:space="0" w:color="auto"/>
+              <w:right w:val="single" w:sz="4" w:space="0" w:color="auto"/>
+            </w:tcBorders>
+            <w:hideMark/>
+          </w:tcPr>
+          <w:p>
+            <w:pPr>
+              <w:jc w:val="center"/>
+              <w:rPr>
+                <w:rFonts w:ascii="Courier New" w:hAnsi="Courier New" w:cs="Courier New"/>
+              </w:rPr>
+            </w:pPr>
+            <w:r>
+              <w:rPr>
+                <w:rFonts w:ascii="Courier New" w:hAnsi="Courier New" w:cs="Courier New"/>
+              </w:rPr>
+              <w:t>6</w:t>
+            </w:r>
+          </w:p>
+        </w:tc>
+        <w:tc>
+          <w:tcPr>
+            <w:tcW w:w="8572" w:type="dxa"/>
+            <w:tcBorders>
+              <w:top w:val="single" w:sz="4" w:space="0" w:color="auto"/>
+              <w:left w:val="single" w:sz="4" w:space="0" w:color="auto"/>
+              <w:bottom w:val="single" w:sz="4" w:space="0" w:color="auto"/>
+              <w:right w:val="single" w:sz="4" w:space="0" w:color="auto"/>
+            </w:tcBorders>
+            <w:hideMark/>
+          </w:tcPr>
+          <w:p>
+            <w:pPr>
+              <w:rPr>
+                <w:rFonts w:ascii="Courier New" w:hAnsi="Courier New" w:cs="Courier New"/>
+              </w:rPr>
+            </w:pPr>
+            <w:r>
+              <w:rPr>
+                <w:rFonts w:ascii="Courier New" w:hAnsi="Courier New" w:cs="Courier New"/>
+              </w:rPr>
+              <w:t>TBD</w:t>
+            </w:r>
+          </w:p>
+        </w:tc>
+      </w:tr>
+    </w:tbl>
+    <w:p>
+      <w:pPr>
+        <w:spacing w:after="0"/>
+        <w:jc w:val="both"/>
+        <w:rPr>
+          <w:rFonts w:ascii="Helvetica" w:hAnsi="Helvetica" w:cs="Helvetica"/>
+          <w:i/>
+          <w:iCs/>
+          <w:sz w:val="18"/>
+          <w:szCs w:val="18"/>
+        </w:rPr>
+      </w:pPr>
+      <w:r>
+        <w:rPr>
+          <w:i/>
+          <w:iCs/>
+          <w:sz w:val="18"/>
+          <w:szCs w:val="18"/>
+        </w:rPr>
+        <w:t xml:space="preserve">Table </w:t>
+      </w:r>
+      <w:r>
+        <w:rPr>
+          <w:i/>
+          <w:iCs/>
+          <w:sz w:val="18"/>
+          <w:szCs w:val="18"/>
+        </w:rPr>
+        <w:fldChar w:fldCharType="begin"/>
+      </w:r>
+      <w:r>
+        <w:rPr>
+          <w:i/>
+          <w:iCs/>
+          <w:sz w:val="18"/>
+          <w:szCs w:val="18"/>
+        </w:rPr>
+        <w:instrText xml:space="preserve"> SEQ Table \* ARABIC </w:instrText>
+      </w:r>
+      <w:r>
+        <w:rPr>
+          <w:i/>
+          <w:iCs/>
+          <w:sz w:val="18"/>
+          <w:szCs w:val="18"/>
+        </w:rPr>
+        <w:fldChar w:fldCharType="separate"/>
+      </w:r>
+      <w:r>
+        <w:rPr>
+          <w:i/>
+          <w:iCs/>
+          <w:noProof/>
+          <w:sz w:val="18"/>
+          <w:szCs w:val="18"/>
+        </w:rPr>
+        <w:t>11</w:t>
+      </w:r>
+      <w:r>
+        <w:rPr>
+          <w:i/>
+          <w:iCs/>
+          <w:noProof/>
+          <w:sz w:val="18"/>
+          <w:szCs w:val="18"/>
+        </w:rPr>
+        <w:fldChar w:fldCharType="end"/>
+      </w:r>
+      <w:r>
+        <w:rPr>
+          <w:i/>
+          <w:iCs/>
+          <w:sz w:val="18"/>
+          <w:szCs w:val="18"/>
+        </w:rPr>
+        <w:t xml:space="preserve">. SMBus Module </w:t>
+      </w:r>
+      <w:r>
+        <w:rPr>
+          <w:i/>
+          <w:iCs/>
+          <w:sz w:val="18"/>
+          <w:szCs w:val="18"/>
+        </w:rPr>
+        <w:t>Return Values</w:t>
       </w:r>
     </w:p>
     <w:p>
@@ -8473,171 +9369,8 @@
         <w:jc w:val="both"/>
         <w:rPr>
           <w:rFonts w:ascii="Helvetica" w:hAnsi="Helvetica" w:cs="Helvetica"/>
-        </w:rPr>
-      </w:pPr>
-      <w:r>
-        <w:rPr>
-          <w:rFonts w:ascii="Helvetica" w:hAnsi="Helvetica" w:cs="Helvetica"/>
-        </w:rPr>
-        <w:t>Because Stowe has many variants, e</w:t>
-      </w:r>
-      <w:r>
-        <w:rPr>
-          <w:rFonts w:ascii="Helvetica" w:hAnsi="Helvetica" w:cs="Helvetica"/>
-        </w:rPr>
-        <w:t>ach target board comes</w:t>
-      </w:r>
-      <w:r>
-        <w:rPr>
-          <w:rFonts w:ascii="Helvetica" w:hAnsi="Helvetica" w:cs="Helvetica"/>
-        </w:rPr>
-        <w:t xml:space="preserve"> electronically marked</w:t>
-      </w:r>
-      <w:r>
-        <w:rPr>
-          <w:rFonts w:ascii="Helvetica" w:hAnsi="Helvetica" w:cs="Helvetica"/>
-        </w:rPr>
-        <w:t xml:space="preserve"> with an EEPROM (BR24H64FVM-5AC) for</w:t>
-      </w:r>
-      <w:r>
-        <w:rPr>
-          <w:rFonts w:ascii="Helvetica" w:hAnsi="Helvetica" w:cs="Helvetica"/>
-        </w:rPr>
-        <w:t xml:space="preserve"> identification</w:t>
-      </w:r>
-      <w:r>
-        <w:rPr>
-          <w:rFonts w:ascii="Helvetica" w:hAnsi="Helvetica" w:cs="Helvetica"/>
-        </w:rPr>
-        <w:t>. T</w:t>
-      </w:r>
-      <w:r>
-        <w:rPr>
-          <w:rFonts w:ascii="Helvetica" w:hAnsi="Helvetica" w:cs="Helvetica"/>
-        </w:rPr>
-        <w:t>arget board</w:t>
-      </w:r>
-      <w:r>
-        <w:rPr>
-          <w:rFonts w:ascii="Helvetica" w:hAnsi="Helvetica" w:cs="Helvetica"/>
-        </w:rPr>
-        <w:t>s</w:t>
-      </w:r>
-      <w:r>
-        <w:rPr>
-          <w:rFonts w:ascii="Helvetica" w:hAnsi="Helvetica" w:cs="Helvetica"/>
-        </w:rPr>
-        <w:t xml:space="preserve"> may </w:t>
-      </w:r>
-      <w:r>
-        <w:rPr>
-          <w:rFonts w:ascii="Helvetica" w:hAnsi="Helvetica" w:cs="Helvetica"/>
-        </w:rPr>
-        <w:t xml:space="preserve">also </w:t>
-      </w:r>
-      <w:r>
-        <w:rPr>
-          <w:rFonts w:ascii="Helvetica" w:hAnsi="Helvetica" w:cs="Helvetica"/>
-        </w:rPr>
-        <w:t>be customized by ADI applications</w:t>
-      </w:r>
-      <w:r>
-        <w:rPr>
-          <w:rFonts w:ascii="Helvetica" w:hAnsi="Helvetica" w:cs="Helvetica"/>
-        </w:rPr>
-        <w:t xml:space="preserve"> </w:t>
-      </w:r>
-      <w:r>
-        <w:rPr>
-          <w:rFonts w:ascii="Helvetica" w:hAnsi="Helvetica" w:cs="Helvetica"/>
-        </w:rPr>
-        <w:t>engineers for your application</w:t>
-      </w:r>
-      <w:r>
-        <w:rPr>
-          <w:rFonts w:ascii="Helvetica" w:hAnsi="Helvetica" w:cs="Helvetica"/>
-        </w:rPr>
-        <w:t>.</w:t>
-      </w:r>
-      <w:r>
-        <w:rPr>
-          <w:rFonts w:ascii="Helvetica" w:hAnsi="Helvetica" w:cs="Helvetica"/>
-        </w:rPr>
-        <w:t xml:space="preserve"> </w:t>
-      </w:r>
-      <w:r>
-        <w:rPr>
-          <w:rFonts w:ascii="Helvetica" w:hAnsi="Helvetica" w:cs="Helvetica"/>
-        </w:rPr>
-        <w:t>A</w:t>
-      </w:r>
-      <w:r>
-        <w:rPr>
-          <w:rFonts w:ascii="Helvetica" w:hAnsi="Helvetica" w:cs="Helvetica"/>
-        </w:rPr>
-        <w:t xml:space="preserve"> serial number in the EEPROM helps ADI track and debug your </w:t>
-      </w:r>
-      <w:r>
-        <w:rPr>
-          <w:rFonts w:ascii="Helvetica" w:hAnsi="Helvetica" w:cs="Helvetica"/>
-        </w:rPr>
-        <w:t xml:space="preserve">target board and </w:t>
-      </w:r>
-      <w:r>
-        <w:rPr>
-          <w:rFonts w:ascii="Helvetica" w:hAnsi="Helvetica" w:cs="Helvetica"/>
-        </w:rPr>
-        <w:t>application more readily.</w:t>
-      </w:r>
-      <w:r>
-        <w:rPr>
-          <w:rFonts w:ascii="Helvetica" w:hAnsi="Helvetica" w:cs="Helvetica"/>
-        </w:rPr>
-        <w:t xml:space="preserve"> There is a </w:t>
-      </w:r>
-      <w:r>
-        <w:rPr>
-          <w:rFonts w:ascii="Helvetica" w:hAnsi="Helvetica" w:cs="Helvetica"/>
-        </w:rPr>
-        <w:t xml:space="preserve">target board </w:t>
-      </w:r>
-      <w:r>
-        <w:rPr>
-          <w:rFonts w:ascii="Helvetica" w:hAnsi="Helvetica" w:cs="Helvetica"/>
-        </w:rPr>
-        <w:t xml:space="preserve">registry at Analog Devices. </w:t>
-      </w:r>
-      <w:r>
-        <w:rPr>
-          <w:rFonts w:ascii="Helvetica" w:hAnsi="Helvetica" w:cs="Helvetica"/>
-        </w:rPr>
-        <w:t>If you have questions about how your target board is configured, p</w:t>
-      </w:r>
-      <w:r>
-        <w:rPr>
-          <w:rFonts w:ascii="Helvetica" w:hAnsi="Helvetica" w:cs="Helvetica"/>
-        </w:rPr>
-        <w:t xml:space="preserve">lease contact you ADI applications or design engineer for assistance with your </w:t>
-      </w:r>
-      <w:r>
-        <w:rPr>
-          <w:rFonts w:ascii="Helvetica" w:hAnsi="Helvetica" w:cs="Helvetica"/>
-        </w:rPr>
-        <w:t xml:space="preserve">specific </w:t>
-      </w:r>
-      <w:r>
-        <w:rPr>
-          <w:rFonts w:ascii="Helvetica" w:hAnsi="Helvetica" w:cs="Helvetica"/>
-        </w:rPr>
-        <w:t>application and target board.</w:t>
-      </w:r>
-    </w:p>
-    <w:p>
-      <w:pPr>
-        <w:spacing w:after="0"/>
-        <w:jc w:val="both"/>
-        <w:rPr>
-          <w:rFonts w:ascii="Helvetica" w:hAnsi="Helvetica" w:cs="Helvetica"/>
+          <w:b/>
+          <w:bCs/>
         </w:rPr>
       </w:pPr>
     </w:p>
@@ -8657,105 +9390,7 @@
           <w:b/>
           <w:bCs/>
         </w:rPr>
-        <w:t>BCB606_temp_sensor.cpp</w:t>
-      </w:r>
-    </w:p>
-    <w:p>
-      <w:pPr>
-        <w:jc w:val="both"/>
-        <w:rPr>
-          <w:rFonts w:ascii="Helvetica" w:hAnsi="Helvetica" w:cs="Helvetica"/>
-        </w:rPr>
-      </w:pPr>
-      <w:r>
-        <w:rPr>
-          <w:rFonts w:ascii="Helvetica" w:hAnsi="Helvetica" w:cs="Helvetica"/>
-        </w:rPr>
-        <w:t>The Stowe target board uses a temperature sensor to monitor the ambient temperature. This can be useful for laboratory evaluation when using a</w:t>
-      </w:r>
-      <w:r>
-        <w:rPr>
-          <w:rFonts w:ascii="Helvetica" w:hAnsi="Helvetica" w:cs="Helvetica"/>
-        </w:rPr>
-        <w:t>n environmental</w:t>
-      </w:r>
-      <w:r>
-        <w:rPr>
-          <w:rFonts w:ascii="Helvetica" w:hAnsi="Helvetica" w:cs="Helvetica"/>
-        </w:rPr>
-        <w:t xml:space="preserve"> temperature chamber. </w:t>
-      </w:r>
-      <w:r>
-        <w:rPr>
-          <w:rFonts w:ascii="Helvetica" w:hAnsi="Helvetica" w:cs="Helvetica"/>
-        </w:rPr>
-        <w:t xml:space="preserve">Be aware that the </w:t>
-      </w:r>
-      <w:r>
-        <w:rPr>
-          <w:rFonts w:ascii="Helvetica" w:hAnsi="Helvetica" w:cs="Helvetica"/>
-        </w:rPr>
-        <w:t>BCB606</w:t>
-      </w:r>
-      <w:r>
-        <w:rPr>
-          <w:rFonts w:ascii="Helvetica" w:hAnsi="Helvetica" w:cs="Helvetica"/>
-        </w:rPr>
-        <w:t>,</w:t>
-      </w:r>
-      <w:r>
-        <w:rPr>
-          <w:rFonts w:ascii="Helvetica" w:hAnsi="Helvetica" w:cs="Helvetica"/>
-        </w:rPr>
-        <w:t xml:space="preserve"> itself</w:t>
-      </w:r>
-      <w:r>
-        <w:rPr>
-          <w:rFonts w:ascii="Helvetica" w:hAnsi="Helvetica" w:cs="Helvetica"/>
-        </w:rPr>
-        <w:t>,</w:t>
-      </w:r>
-      <w:r>
-        <w:rPr>
-          <w:rFonts w:ascii="Helvetica" w:hAnsi="Helvetica" w:cs="Helvetica"/>
-        </w:rPr>
-        <w:t xml:space="preserve"> may not be suitable for use over a wide operating temperature range. The Stowe development team has a different </w:t>
-      </w:r>
-      <w:r>
-        <w:rPr>
-          <w:rFonts w:ascii="Helvetica" w:hAnsi="Helvetica" w:cs="Helvetica"/>
-        </w:rPr>
-        <w:t>motherboard</w:t>
-      </w:r>
-      <w:r>
-        <w:rPr>
-          <w:rFonts w:ascii="Helvetica" w:hAnsi="Helvetica" w:cs="Helvetica"/>
-        </w:rPr>
-        <w:t xml:space="preserve"> intended specifically for use in a</w:t>
-      </w:r>
-      <w:r>
-        <w:rPr>
-          <w:rFonts w:ascii="Helvetica" w:hAnsi="Helvetica" w:cs="Helvetica"/>
-        </w:rPr>
-        <w:t xml:space="preserve"> wide-range</w:t>
-      </w:r>
-      <w:r>
-        <w:rPr>
-          <w:rFonts w:ascii="Helvetica" w:hAnsi="Helvetica" w:cs="Helvetica"/>
-        </w:rPr>
-        <w:t xml:space="preserve"> temperature chamber. To get Stowe characterization data over temperature</w:t>
-      </w:r>
-      <w:r>
-        <w:rPr>
-          <w:rFonts w:ascii="Helvetica" w:hAnsi="Helvetica" w:cs="Helvetica"/>
-        </w:rPr>
-        <w:t>,</w:t>
-      </w:r>
-      <w:r>
-        <w:rPr>
-          <w:rFonts w:ascii="Helvetica" w:hAnsi="Helvetica" w:cs="Helvetica"/>
-        </w:rPr>
-        <w:t xml:space="preserve"> please contact your local ADI sales office or applications engineer.</w:t>
+        <w:t>BCB606_eeprom.cpp</w:t>
       </w:r>
     </w:p>
     <w:p>
@@ -8764,17 +9399,163 @@
         <w:jc w:val="both"/>
         <w:rPr>
           <w:rFonts w:ascii="Helvetica" w:hAnsi="Helvetica" w:cs="Helvetica"/>
-          <w:b/>
-          <w:bCs/>
         </w:rPr>
       </w:pPr>
       <w:r>
         <w:rPr>
           <w:rFonts w:ascii="Helvetica" w:hAnsi="Helvetica" w:cs="Helvetica"/>
-          <w:b/>
-          <w:bCs/>
-        </w:rPr>
-        <w:t>BCB606_smbus.cpp</w:t>
+        </w:rPr>
+        <w:t>Because Stowe has many variants, e</w:t>
+      </w:r>
+      <w:r>
+        <w:rPr>
+          <w:rFonts w:ascii="Helvetica" w:hAnsi="Helvetica" w:cs="Helvetica"/>
+        </w:rPr>
+        <w:t>ach target board comes</w:t>
+      </w:r>
+      <w:r>
+        <w:rPr>
+          <w:rFonts w:ascii="Helvetica" w:hAnsi="Helvetica" w:cs="Helvetica"/>
+        </w:rPr>
+        <w:t xml:space="preserve"> electronically marked</w:t>
+      </w:r>
+      <w:r>
+        <w:rPr>
+          <w:rFonts w:ascii="Helvetica" w:hAnsi="Helvetica" w:cs="Helvetica"/>
+        </w:rPr>
+        <w:t xml:space="preserve"> with an EEPROM (BR24H64FVM-5AC) for</w:t>
+      </w:r>
+      <w:r>
+        <w:rPr>
+          <w:rFonts w:ascii="Helvetica" w:hAnsi="Helvetica" w:cs="Helvetica"/>
+        </w:rPr>
+        <w:t xml:space="preserve"> identification</w:t>
+      </w:r>
+      <w:r>
+        <w:rPr>
+          <w:rFonts w:ascii="Helvetica" w:hAnsi="Helvetica" w:cs="Helvetica"/>
+        </w:rPr>
+        <w:t>. T</w:t>
+      </w:r>
+      <w:r>
+        <w:rPr>
+          <w:rFonts w:ascii="Helvetica" w:hAnsi="Helvetica" w:cs="Helvetica"/>
+        </w:rPr>
+        <w:t>arget board</w:t>
+      </w:r>
+      <w:r>
+        <w:rPr>
+          <w:rFonts w:ascii="Helvetica" w:hAnsi="Helvetica" w:cs="Helvetica"/>
+        </w:rPr>
+        <w:t>s</w:t>
+      </w:r>
+      <w:r>
+        <w:rPr>
+          <w:rFonts w:ascii="Helvetica" w:hAnsi="Helvetica" w:cs="Helvetica"/>
+        </w:rPr>
+        <w:t xml:space="preserve"> may </w:t>
+      </w:r>
+      <w:r>
+        <w:rPr>
+          <w:rFonts w:ascii="Helvetica" w:hAnsi="Helvetica" w:cs="Helvetica"/>
+        </w:rPr>
+        <w:t xml:space="preserve">also </w:t>
+      </w:r>
+      <w:r>
+        <w:rPr>
+          <w:rFonts w:ascii="Helvetica" w:hAnsi="Helvetica" w:cs="Helvetica"/>
+        </w:rPr>
+        <w:t>be customized by ADI applications</w:t>
+      </w:r>
+      <w:r>
+        <w:rPr>
+          <w:rFonts w:ascii="Helvetica" w:hAnsi="Helvetica" w:cs="Helvetica"/>
+        </w:rPr>
+        <w:t xml:space="preserve"> </w:t>
+      </w:r>
+      <w:r>
+        <w:rPr>
+          <w:rFonts w:ascii="Helvetica" w:hAnsi="Helvetica" w:cs="Helvetica"/>
+        </w:rPr>
+        <w:t>engineers for your application</w:t>
+      </w:r>
+      <w:r>
+        <w:rPr>
+          <w:rFonts w:ascii="Helvetica" w:hAnsi="Helvetica" w:cs="Helvetica"/>
+        </w:rPr>
+        <w:t>.</w:t>
+      </w:r>
+      <w:r>
+        <w:rPr>
+          <w:rFonts w:ascii="Helvetica" w:hAnsi="Helvetica" w:cs="Helvetica"/>
+        </w:rPr>
+        <w:t xml:space="preserve"> </w:t>
+      </w:r>
+      <w:r>
+        <w:rPr>
+          <w:rFonts w:ascii="Helvetica" w:hAnsi="Helvetica" w:cs="Helvetica"/>
+        </w:rPr>
+        <w:t>A</w:t>
+      </w:r>
+      <w:r>
+        <w:rPr>
+          <w:rFonts w:ascii="Helvetica" w:hAnsi="Helvetica" w:cs="Helvetica"/>
+        </w:rPr>
+        <w:t xml:space="preserve"> serial number in the EEPROM helps ADI track and debug your </w:t>
+      </w:r>
+      <w:r>
+        <w:rPr>
+          <w:rFonts w:ascii="Helvetica" w:hAnsi="Helvetica" w:cs="Helvetica"/>
+        </w:rPr>
+        <w:t xml:space="preserve">target board and </w:t>
+      </w:r>
+      <w:r>
+        <w:rPr>
+          <w:rFonts w:ascii="Helvetica" w:hAnsi="Helvetica" w:cs="Helvetica"/>
+        </w:rPr>
+        <w:t>application more readily.</w:t>
+      </w:r>
+      <w:r>
+        <w:rPr>
+          <w:rFonts w:ascii="Helvetica" w:hAnsi="Helvetica" w:cs="Helvetica"/>
+        </w:rPr>
+        <w:t xml:space="preserve"> There is a </w:t>
+      </w:r>
+      <w:r>
+        <w:rPr>
+          <w:rFonts w:ascii="Helvetica" w:hAnsi="Helvetica" w:cs="Helvetica"/>
+        </w:rPr>
+        <w:t xml:space="preserve">target board </w:t>
+      </w:r>
+      <w:r>
+        <w:rPr>
+          <w:rFonts w:ascii="Helvetica" w:hAnsi="Helvetica" w:cs="Helvetica"/>
+        </w:rPr>
+        <w:t xml:space="preserve">registry at Analog Devices. </w:t>
+      </w:r>
+      <w:r>
+        <w:rPr>
+          <w:rFonts w:ascii="Helvetica" w:hAnsi="Helvetica" w:cs="Helvetica"/>
+        </w:rPr>
+        <w:t>If you have questions about how your target board is configured, p</w:t>
+      </w:r>
+      <w:r>
+        <w:rPr>
+          <w:rFonts w:ascii="Helvetica" w:hAnsi="Helvetica" w:cs="Helvetica"/>
+        </w:rPr>
+        <w:t xml:space="preserve">lease contact you ADI applications or design engineer for assistance with your </w:t>
+      </w:r>
+      <w:r>
+        <w:rPr>
+          <w:rFonts w:ascii="Helvetica" w:hAnsi="Helvetica" w:cs="Helvetica"/>
+        </w:rPr>
+        <w:t xml:space="preserve">specific </w:t>
+      </w:r>
+      <w:r>
+        <w:rPr>
+          <w:rFonts w:ascii="Helvetica" w:hAnsi="Helvetica" w:cs="Helvetica"/>
+        </w:rPr>
+        <w:t>application and target board.</w:t>
       </w:r>
     </w:p>
     <w:p>
@@ -8783,18 +9564,8 @@
         <w:jc w:val="both"/>
         <w:rPr>
           <w:rFonts w:ascii="Helvetica" w:hAnsi="Helvetica" w:cs="Helvetica"/>
-          <w:b/>
-          <w:bCs/>
         </w:rPr>
       </w:pPr>
-      <w:r>
-        <w:rPr>
-          <w:rFonts w:ascii="Helvetica" w:hAnsi="Helvetica" w:cs="Helvetica"/>
-          <w:b/>
-          <w:bCs/>
-        </w:rPr>
-        <w:t>BCB606_softport.cpp</w:t>
-      </w:r>
     </w:p>
     <w:p>
       <w:pPr>
@@ -8802,15 +9573,169 @@
         <w:jc w:val="both"/>
         <w:rPr>
           <w:rFonts w:ascii="Helvetica" w:hAnsi="Helvetica" w:cs="Helvetica"/>
-        </w:rPr>
-      </w:pPr>
-      <w:r>
-        <w:rPr>
-          <w:rFonts w:ascii="Helvetica" w:hAnsi="Helvetica" w:cs="Helvetica"/>
           <w:b/>
           <w:bCs/>
         </w:rPr>
-        <w:lastRenderedPageBreak/>
+      </w:pPr>
+      <w:r>
+        <w:rPr>
+          <w:rFonts w:ascii="Helvetica" w:hAnsi="Helvetica" w:cs="Helvetica"/>
+          <w:b/>
+          <w:bCs/>
+        </w:rPr>
+        <w:t>BCB606_temp_sensor.cpp</w:t>
+      </w:r>
+    </w:p>
+    <w:p>
+      <w:pPr>
+        <w:jc w:val="both"/>
+        <w:rPr>
+          <w:rFonts w:ascii="Helvetica" w:hAnsi="Helvetica" w:cs="Helvetica"/>
+        </w:rPr>
+      </w:pPr>
+      <w:r>
+        <w:rPr>
+          <w:rFonts w:ascii="Helvetica" w:hAnsi="Helvetica" w:cs="Helvetica"/>
+        </w:rPr>
+        <w:t>The Stowe target board uses a temperature sensor to monitor the ambient temperature. This can be useful for laboratory evaluation when using a</w:t>
+      </w:r>
+      <w:r>
+        <w:rPr>
+          <w:rFonts w:ascii="Helvetica" w:hAnsi="Helvetica" w:cs="Helvetica"/>
+        </w:rPr>
+        <w:t>n environmental</w:t>
+      </w:r>
+      <w:r>
+        <w:rPr>
+          <w:rFonts w:ascii="Helvetica" w:hAnsi="Helvetica" w:cs="Helvetica"/>
+        </w:rPr>
+        <w:t xml:space="preserve"> temperature chamber. </w:t>
+      </w:r>
+      <w:r>
+        <w:rPr>
+          <w:rFonts w:ascii="Helvetica" w:hAnsi="Helvetica" w:cs="Helvetica"/>
+        </w:rPr>
+        <w:t xml:space="preserve">Be aware that the </w:t>
+      </w:r>
+      <w:r>
+        <w:rPr>
+          <w:rFonts w:ascii="Helvetica" w:hAnsi="Helvetica" w:cs="Helvetica"/>
+        </w:rPr>
+        <w:t>BCB606</w:t>
+      </w:r>
+      <w:r>
+        <w:rPr>
+          <w:rFonts w:ascii="Helvetica" w:hAnsi="Helvetica" w:cs="Helvetica"/>
+        </w:rPr>
+        <w:t>,</w:t>
+      </w:r>
+      <w:r>
+        <w:rPr>
+          <w:rFonts w:ascii="Helvetica" w:hAnsi="Helvetica" w:cs="Helvetica"/>
+        </w:rPr>
+        <w:t xml:space="preserve"> itself</w:t>
+      </w:r>
+      <w:r>
+        <w:rPr>
+          <w:rFonts w:ascii="Helvetica" w:hAnsi="Helvetica" w:cs="Helvetica"/>
+        </w:rPr>
+        <w:t>,</w:t>
+      </w:r>
+      <w:r>
+        <w:rPr>
+          <w:rFonts w:ascii="Helvetica" w:hAnsi="Helvetica" w:cs="Helvetica"/>
+        </w:rPr>
+        <w:t xml:space="preserve"> may not be suitable for use over a wide operating temperature range. The Stowe development team has a different </w:t>
+      </w:r>
+      <w:r>
+        <w:rPr>
+          <w:rFonts w:ascii="Helvetica" w:hAnsi="Helvetica" w:cs="Helvetica"/>
+        </w:rPr>
+        <w:t>motherboard</w:t>
+      </w:r>
+      <w:r>
+        <w:rPr>
+          <w:rFonts w:ascii="Helvetica" w:hAnsi="Helvetica" w:cs="Helvetica"/>
+        </w:rPr>
+        <w:t xml:space="preserve"> intended specifically for use in a</w:t>
+      </w:r>
+      <w:r>
+        <w:rPr>
+          <w:rFonts w:ascii="Helvetica" w:hAnsi="Helvetica" w:cs="Helvetica"/>
+        </w:rPr>
+        <w:t xml:space="preserve"> wide-range</w:t>
+      </w:r>
+      <w:r>
+        <w:rPr>
+          <w:rFonts w:ascii="Helvetica" w:hAnsi="Helvetica" w:cs="Helvetica"/>
+        </w:rPr>
+        <w:t xml:space="preserve"> temperature chamber. To get Stowe characterization data over temperature</w:t>
+      </w:r>
+      <w:r>
+        <w:rPr>
+          <w:rFonts w:ascii="Helvetica" w:hAnsi="Helvetica" w:cs="Helvetica"/>
+        </w:rPr>
+        <w:t>,</w:t>
+      </w:r>
+      <w:r>
+        <w:rPr>
+          <w:rFonts w:ascii="Helvetica" w:hAnsi="Helvetica" w:cs="Helvetica"/>
+        </w:rPr>
+        <w:t xml:space="preserve"> please contact your local ADI sales office or applications engineer.</w:t>
+      </w:r>
+    </w:p>
+    <w:p>
+      <w:pPr>
+        <w:spacing w:after="0"/>
+        <w:jc w:val="both"/>
+        <w:rPr>
+          <w:rFonts w:ascii="Helvetica" w:hAnsi="Helvetica" w:cs="Helvetica"/>
+          <w:b/>
+          <w:bCs/>
+        </w:rPr>
+      </w:pPr>
+      <w:r>
+        <w:rPr>
+          <w:rFonts w:ascii="Helvetica" w:hAnsi="Helvetica" w:cs="Helvetica"/>
+          <w:b/>
+          <w:bCs/>
+        </w:rPr>
+        <w:t>BCB606_smbus.cpp</w:t>
+      </w:r>
+    </w:p>
+    <w:p>
+      <w:pPr>
+        <w:spacing w:after="0"/>
+        <w:jc w:val="both"/>
+        <w:rPr>
+          <w:rFonts w:ascii="Helvetica" w:hAnsi="Helvetica" w:cs="Helvetica"/>
+          <w:b/>
+          <w:bCs/>
+        </w:rPr>
+      </w:pPr>
+      <w:r>
+        <w:rPr>
+          <w:rFonts w:ascii="Helvetica" w:hAnsi="Helvetica" w:cs="Helvetica"/>
+          <w:b/>
+          <w:bCs/>
+        </w:rPr>
+        <w:t>BCB606_softport.cpp</w:t>
+      </w:r>
+    </w:p>
+    <w:p>
+      <w:pPr>
+        <w:spacing w:after="0"/>
+        <w:jc w:val="both"/>
+        <w:rPr>
+          <w:rFonts w:ascii="Helvetica" w:hAnsi="Helvetica" w:cs="Helvetica"/>
+        </w:rPr>
+      </w:pPr>
+      <w:r>
+        <w:rPr>
+          <w:rFonts w:ascii="Helvetica" w:hAnsi="Helvetica" w:cs="Helvetica"/>
+          <w:b/>
+          <w:bCs/>
+        </w:rPr>
         <w:t>stowe_pec.cpp</w:t>
       </w:r>
     </w:p>

</xml_diff>

<commit_message>
Big rebuild of the watchdog services to allow both question and answer registers to be altered and read back, the CRC polynomial to be modified, the use of PEC, etc. The watchdog module also has its own notion of the target device address at which to find the question and answer - which is also alterable.
</commit_message>
<xml_diff>
--- a/firmware/BCB606 Firmware Explained.docx
+++ b/firmware/BCB606 Firmware Explained.docx
@@ -4714,7 +4714,7 @@
       <w:tr>
         <w:tc>
           <w:tcPr>
-            <w:tcW w:w="2965" w:type="dxa"/>
+            <w:tcW w:w="3253" w:type="dxa"/>
           </w:tcPr>
           <w:p>
             <w:pPr>
@@ -4725,8 +4725,8 @@
                 <w:bCs/>
               </w:rPr>
             </w:pPr>
-            <w:bookmarkStart w:id="17" w:name="_Hlk140655540"/>
-            <w:bookmarkStart w:id="18" w:name="OLE_LINK18"/>
+            <w:bookmarkStart w:id="17" w:name="OLE_LINK18"/>
+            <w:bookmarkStart w:id="18" w:name="_Hlk140655540"/>
             <w:r>
               <w:rPr>
                 <w:rFonts w:ascii="Helvetica" w:hAnsi="Helvetica" w:cs="Helvetica"/>
@@ -4739,7 +4739,7 @@
         </w:tc>
         <w:tc>
           <w:tcPr>
-            <w:tcW w:w="631" w:type="dxa"/>
+            <w:tcW w:w="766" w:type="dxa"/>
           </w:tcPr>
           <w:p>
             <w:pPr>
@@ -4762,7 +4762,7 @@
         </w:tc>
         <w:tc>
           <w:tcPr>
-            <w:tcW w:w="1798" w:type="dxa"/>
+            <w:tcW w:w="1733" w:type="dxa"/>
           </w:tcPr>
           <w:p>
             <w:pPr>
@@ -4785,7 +4785,7 @@
         </w:tc>
         <w:tc>
           <w:tcPr>
-            <w:tcW w:w="1798" w:type="dxa"/>
+            <w:tcW w:w="1684" w:type="dxa"/>
           </w:tcPr>
           <w:p>
             <w:pPr>
@@ -4798,7 +4798,7 @@
         </w:tc>
         <w:tc>
           <w:tcPr>
-            <w:tcW w:w="1799" w:type="dxa"/>
+            <w:tcW w:w="1685" w:type="dxa"/>
           </w:tcPr>
           <w:p>
             <w:pPr>
@@ -4811,7 +4811,7 @@
         </w:tc>
         <w:tc>
           <w:tcPr>
-            <w:tcW w:w="1799" w:type="dxa"/>
+            <w:tcW w:w="1669" w:type="dxa"/>
           </w:tcPr>
           <w:p>
             <w:pPr>
@@ -4823,11 +4823,11 @@
           </w:p>
         </w:tc>
       </w:tr>
-      <w:bookmarkEnd w:id="17"/>
+      <w:bookmarkEnd w:id="18"/>
       <w:tr>
         <w:tc>
           <w:tcPr>
-            <w:tcW w:w="2965" w:type="dxa"/>
+            <w:tcW w:w="3253" w:type="dxa"/>
           </w:tcPr>
           <w:p>
             <w:pPr>
@@ -4840,126 +4840,102 @@
               <w:rPr>
                 <w:rFonts w:ascii="Courier New" w:hAnsi="Courier New" w:cs="Courier New"/>
               </w:rPr>
-              <w:t>Set</w:t>
-            </w:r>
-            <w:r>
-              <w:rPr>
-                <w:rFonts w:ascii="Courier New" w:hAnsi="Courier New" w:cs="Courier New"/>
-              </w:rPr>
-              <w:t>_</w:t>
-            </w:r>
-            <w:r>
-              <w:rPr>
-                <w:rFonts w:ascii="Courier New" w:hAnsi="Courier New" w:cs="Courier New"/>
-              </w:rPr>
-              <w:t>Response</w:t>
-            </w:r>
-            <w:r>
-              <w:rPr>
-                <w:rFonts w:ascii="Courier New" w:hAnsi="Courier New" w:cs="Courier New"/>
-              </w:rPr>
-              <w:t>_</w:t>
-            </w:r>
-            <w:r>
-              <w:rPr>
-                <w:rFonts w:ascii="Courier New" w:hAnsi="Courier New" w:cs="Courier New"/>
-              </w:rPr>
-              <w:t>Time</w:t>
-            </w:r>
-          </w:p>
-        </w:tc>
-        <w:tc>
-          <w:tcPr>
-            <w:tcW w:w="631" w:type="dxa"/>
-          </w:tcPr>
-          <w:p>
-            <w:pPr>
-              <w:jc w:val="center"/>
-              <w:rPr>
-                <w:rFonts w:ascii="Courier New" w:hAnsi="Courier New" w:cs="Courier New"/>
-              </w:rPr>
-            </w:pPr>
-            <w:r>
-              <w:rPr>
-                <w:rFonts w:ascii="Courier New" w:hAnsi="Courier New" w:cs="Courier New"/>
-              </w:rPr>
-              <w:t>1</w:t>
-            </w:r>
-          </w:p>
-        </w:tc>
-        <w:tc>
-          <w:tcPr>
-            <w:tcW w:w="1798" w:type="dxa"/>
-          </w:tcPr>
-          <w:p>
-            <w:pPr>
-              <w:jc w:val="center"/>
-              <w:rPr>
-                <w:rFonts w:ascii="Courier New" w:hAnsi="Courier New" w:cs="Courier New"/>
-              </w:rPr>
-            </w:pPr>
-            <w:r>
-              <w:rPr>
-                <w:rFonts w:ascii="Courier New" w:hAnsi="Courier New" w:cs="Courier New"/>
-              </w:rPr>
-              <w:t>MS-Byte</w:t>
-            </w:r>
-          </w:p>
-        </w:tc>
-        <w:tc>
-          <w:tcPr>
-            <w:tcW w:w="1798" w:type="dxa"/>
-          </w:tcPr>
-          <w:p>
-            <w:pPr>
-              <w:jc w:val="center"/>
-              <w:rPr>
-                <w:rFonts w:ascii="Courier New" w:hAnsi="Courier New" w:cs="Courier New"/>
-              </w:rPr>
-            </w:pPr>
-            <w:r>
-              <w:rPr>
-                <w:rFonts w:ascii="Courier New" w:hAnsi="Courier New" w:cs="Courier New"/>
-              </w:rPr>
-              <w:t>Byte3</w:t>
-            </w:r>
-          </w:p>
-        </w:tc>
-        <w:tc>
-          <w:tcPr>
-            <w:tcW w:w="1799" w:type="dxa"/>
-          </w:tcPr>
-          <w:p>
-            <w:pPr>
-              <w:jc w:val="center"/>
-              <w:rPr>
-                <w:rFonts w:ascii="Courier New" w:hAnsi="Courier New" w:cs="Courier New"/>
-              </w:rPr>
-            </w:pPr>
-            <w:r>
-              <w:rPr>
-                <w:rFonts w:ascii="Courier New" w:hAnsi="Courier New" w:cs="Courier New"/>
-              </w:rPr>
-              <w:t>Byte2</w:t>
-            </w:r>
-          </w:p>
-        </w:tc>
-        <w:tc>
-          <w:tcPr>
-            <w:tcW w:w="1799" w:type="dxa"/>
-          </w:tcPr>
-          <w:p>
-            <w:pPr>
-              <w:jc w:val="center"/>
-              <w:rPr>
-                <w:rFonts w:ascii="Courier New" w:hAnsi="Courier New" w:cs="Courier New"/>
-              </w:rPr>
-            </w:pPr>
-            <w:r>
-              <w:rPr>
-                <w:rFonts w:ascii="Courier New" w:hAnsi="Courier New" w:cs="Courier New"/>
-              </w:rPr>
-              <w:t>LS-Byte</w:t>
+              <w:t>SET_SERVICE STATE</w:t>
+            </w:r>
+          </w:p>
+        </w:tc>
+        <w:tc>
+          <w:tcPr>
+            <w:tcW w:w="766" w:type="dxa"/>
+          </w:tcPr>
+          <w:p>
+            <w:pPr>
+              <w:jc w:val="center"/>
+              <w:rPr>
+                <w:rFonts w:ascii="Courier New" w:hAnsi="Courier New" w:cs="Courier New"/>
+              </w:rPr>
+            </w:pPr>
+            <w:r>
+              <w:rPr>
+                <w:rFonts w:ascii="Courier New" w:hAnsi="Courier New" w:cs="Courier New"/>
+              </w:rPr>
+              <w:t>0</w:t>
+            </w:r>
+          </w:p>
+        </w:tc>
+        <w:tc>
+          <w:tcPr>
+            <w:tcW w:w="1733" w:type="dxa"/>
+          </w:tcPr>
+          <w:p>
+            <w:pPr>
+              <w:jc w:val="center"/>
+              <w:rPr>
+                <w:rFonts w:ascii="Courier New" w:hAnsi="Courier New" w:cs="Courier New"/>
+              </w:rPr>
+            </w:pPr>
+            <w:r>
+              <w:rPr>
+                <w:rFonts w:ascii="Courier New" w:hAnsi="Courier New" w:cs="Courier New"/>
+              </w:rPr>
+              <w:t>0/1</w:t>
+            </w:r>
+          </w:p>
+        </w:tc>
+        <w:tc>
+          <w:tcPr>
+            <w:tcW w:w="1684" w:type="dxa"/>
+          </w:tcPr>
+          <w:p>
+            <w:pPr>
+              <w:jc w:val="center"/>
+              <w:rPr>
+                <w:rFonts w:ascii="Courier New" w:hAnsi="Courier New" w:cs="Courier New"/>
+              </w:rPr>
+            </w:pPr>
+            <w:r>
+              <w:rPr>
+                <w:rFonts w:ascii="Courier New" w:hAnsi="Courier New" w:cs="Courier New"/>
+              </w:rPr>
+              <w:t>--</w:t>
+            </w:r>
+          </w:p>
+        </w:tc>
+        <w:tc>
+          <w:tcPr>
+            <w:tcW w:w="1685" w:type="dxa"/>
+          </w:tcPr>
+          <w:p>
+            <w:pPr>
+              <w:jc w:val="center"/>
+              <w:rPr>
+                <w:rFonts w:ascii="Courier New" w:hAnsi="Courier New" w:cs="Courier New"/>
+              </w:rPr>
+            </w:pPr>
+            <w:r>
+              <w:rPr>
+                <w:rFonts w:ascii="Courier New" w:hAnsi="Courier New" w:cs="Courier New"/>
+              </w:rPr>
+              <w:t>--</w:t>
+            </w:r>
+          </w:p>
+        </w:tc>
+        <w:tc>
+          <w:tcPr>
+            <w:tcW w:w="1669" w:type="dxa"/>
+          </w:tcPr>
+          <w:p>
+            <w:pPr>
+              <w:jc w:val="center"/>
+              <w:rPr>
+                <w:rFonts w:ascii="Courier New" w:hAnsi="Courier New" w:cs="Courier New"/>
+              </w:rPr>
+            </w:pPr>
+            <w:r>
+              <w:rPr>
+                <w:rFonts w:ascii="Courier New" w:hAnsi="Courier New" w:cs="Courier New"/>
+              </w:rPr>
+              <w:t>--</w:t>
             </w:r>
           </w:p>
         </w:tc>
@@ -4967,7 +4943,7 @@
       <w:tr>
         <w:tc>
           <w:tcPr>
-            <w:tcW w:w="2965" w:type="dxa"/>
+            <w:tcW w:w="3253" w:type="dxa"/>
           </w:tcPr>
           <w:p>
             <w:pPr>
@@ -4981,56 +4957,32 @@
               <w:rPr>
                 <w:rFonts w:ascii="Courier New" w:hAnsi="Courier New" w:cs="Courier New"/>
               </w:rPr>
-              <w:t>Enable</w:t>
-            </w:r>
-            <w:r>
-              <w:rPr>
-                <w:rFonts w:ascii="Courier New" w:hAnsi="Courier New" w:cs="Courier New"/>
-              </w:rPr>
-              <w:t>_</w:t>
-            </w:r>
-            <w:r>
-              <w:rPr>
-                <w:rFonts w:ascii="Courier New" w:hAnsi="Courier New" w:cs="Courier New"/>
-              </w:rPr>
-              <w:t>WD</w:t>
-            </w:r>
-            <w:r>
-              <w:rPr>
-                <w:rFonts w:ascii="Courier New" w:hAnsi="Courier New" w:cs="Courier New"/>
-              </w:rPr>
-              <w:t>_</w:t>
-            </w:r>
-            <w:r>
-              <w:rPr>
-                <w:rFonts w:ascii="Courier New" w:hAnsi="Courier New" w:cs="Courier New"/>
-              </w:rPr>
-              <w:t>Service</w:t>
-            </w:r>
-          </w:p>
-        </w:tc>
-        <w:tc>
-          <w:tcPr>
-            <w:tcW w:w="631" w:type="dxa"/>
-          </w:tcPr>
-          <w:p>
-            <w:pPr>
-              <w:jc w:val="center"/>
-              <w:rPr>
-                <w:rFonts w:ascii="Courier New" w:hAnsi="Courier New" w:cs="Courier New"/>
-              </w:rPr>
-            </w:pPr>
-            <w:r>
-              <w:rPr>
-                <w:rFonts w:ascii="Courier New" w:hAnsi="Courier New" w:cs="Courier New"/>
-              </w:rPr>
-              <w:t>2</w:t>
-            </w:r>
-          </w:p>
-        </w:tc>
-        <w:tc>
-          <w:tcPr>
-            <w:tcW w:w="1798" w:type="dxa"/>
+              <w:t>GET_SERVICE_STATE</w:t>
+            </w:r>
+          </w:p>
+        </w:tc>
+        <w:tc>
+          <w:tcPr>
+            <w:tcW w:w="766" w:type="dxa"/>
+          </w:tcPr>
+          <w:p>
+            <w:pPr>
+              <w:jc w:val="center"/>
+              <w:rPr>
+                <w:rFonts w:ascii="Courier New" w:hAnsi="Courier New" w:cs="Courier New"/>
+              </w:rPr>
+            </w:pPr>
+            <w:r>
+              <w:rPr>
+                <w:rFonts w:ascii="Courier New" w:hAnsi="Courier New" w:cs="Courier New"/>
+              </w:rPr>
+              <w:t>1</w:t>
+            </w:r>
+          </w:p>
+        </w:tc>
+        <w:tc>
+          <w:tcPr>
+            <w:tcW w:w="1733" w:type="dxa"/>
           </w:tcPr>
           <w:p>
             <w:pPr>
@@ -5049,7 +5001,7 @@
         </w:tc>
         <w:tc>
           <w:tcPr>
-            <w:tcW w:w="1798" w:type="dxa"/>
+            <w:tcW w:w="1684" w:type="dxa"/>
           </w:tcPr>
           <w:p>
             <w:pPr>
@@ -5068,7 +5020,7 @@
         </w:tc>
         <w:tc>
           <w:tcPr>
-            <w:tcW w:w="1799" w:type="dxa"/>
+            <w:tcW w:w="1685" w:type="dxa"/>
           </w:tcPr>
           <w:p>
             <w:pPr>
@@ -5087,7 +5039,7 @@
         </w:tc>
         <w:tc>
           <w:tcPr>
-            <w:tcW w:w="1799" w:type="dxa"/>
+            <w:tcW w:w="1669" w:type="dxa"/>
           </w:tcPr>
           <w:p>
             <w:pPr>
@@ -5108,7 +5060,7 @@
       <w:tr>
         <w:tc>
           <w:tcPr>
-            <w:tcW w:w="2965" w:type="dxa"/>
+            <w:tcW w:w="3253" w:type="dxa"/>
           </w:tcPr>
           <w:p>
             <w:pPr>
@@ -5117,41 +5069,135 @@
                 <w:rFonts w:ascii="Courier New" w:hAnsi="Courier New" w:cs="Courier New"/>
               </w:rPr>
             </w:pPr>
-            <w:r>
-              <w:rPr>
-                <w:rFonts w:ascii="Courier New" w:hAnsi="Courier New" w:cs="Courier New"/>
-              </w:rPr>
-              <w:t>Disable</w:t>
-            </w:r>
-            <w:r>
-              <w:rPr>
-                <w:rFonts w:ascii="Courier New" w:hAnsi="Courier New" w:cs="Courier New"/>
-              </w:rPr>
-              <w:t>_</w:t>
-            </w:r>
-            <w:r>
-              <w:rPr>
-                <w:rFonts w:ascii="Courier New" w:hAnsi="Courier New" w:cs="Courier New"/>
-              </w:rPr>
-              <w:t>WD</w:t>
-            </w:r>
-            <w:r>
-              <w:rPr>
-                <w:rFonts w:ascii="Courier New" w:hAnsi="Courier New" w:cs="Courier New"/>
-              </w:rPr>
-              <w:t>_</w:t>
-            </w:r>
-            <w:r>
-              <w:rPr>
-                <w:rFonts w:ascii="Courier New" w:hAnsi="Courier New" w:cs="Courier New"/>
-              </w:rPr>
-              <w:t>Service</w:t>
-            </w:r>
-          </w:p>
-        </w:tc>
-        <w:tc>
-          <w:tcPr>
-            <w:tcW w:w="631" w:type="dxa"/>
+            <w:bookmarkStart w:id="20" w:name="_Hlk167807545"/>
+            <w:r>
+              <w:rPr>
+                <w:rFonts w:ascii="Courier New" w:hAnsi="Courier New" w:cs="Courier New"/>
+              </w:rPr>
+              <w:t>SET_RESPONSE_TIME_us</w:t>
+            </w:r>
+          </w:p>
+        </w:tc>
+        <w:tc>
+          <w:tcPr>
+            <w:tcW w:w="766" w:type="dxa"/>
+          </w:tcPr>
+          <w:p>
+            <w:pPr>
+              <w:jc w:val="center"/>
+              <w:rPr>
+                <w:rFonts w:ascii="Courier New" w:hAnsi="Courier New" w:cs="Courier New"/>
+              </w:rPr>
+            </w:pPr>
+            <w:r>
+              <w:rPr>
+                <w:rFonts w:ascii="Courier New" w:hAnsi="Courier New" w:cs="Courier New"/>
+              </w:rPr>
+              <w:t>2</w:t>
+            </w:r>
+          </w:p>
+        </w:tc>
+        <w:tc>
+          <w:tcPr>
+            <w:tcW w:w="1733" w:type="dxa"/>
+          </w:tcPr>
+          <w:p>
+            <w:pPr>
+              <w:jc w:val="center"/>
+              <w:rPr>
+                <w:rFonts w:ascii="Courier New" w:hAnsi="Courier New" w:cs="Courier New"/>
+              </w:rPr>
+            </w:pPr>
+            <w:r>
+              <w:rPr>
+                <w:rFonts w:ascii="Courier New" w:hAnsi="Courier New" w:cs="Courier New"/>
+              </w:rPr>
+              <w:t>MS-Byte</w:t>
+            </w:r>
+          </w:p>
+        </w:tc>
+        <w:tc>
+          <w:tcPr>
+            <w:tcW w:w="1684" w:type="dxa"/>
+          </w:tcPr>
+          <w:p>
+            <w:pPr>
+              <w:jc w:val="center"/>
+              <w:rPr>
+                <w:rFonts w:ascii="Courier New" w:hAnsi="Courier New" w:cs="Courier New"/>
+              </w:rPr>
+            </w:pPr>
+            <w:r>
+              <w:rPr>
+                <w:rFonts w:ascii="Courier New" w:hAnsi="Courier New" w:cs="Courier New"/>
+              </w:rPr>
+              <w:t>Byte3</w:t>
+            </w:r>
+          </w:p>
+        </w:tc>
+        <w:tc>
+          <w:tcPr>
+            <w:tcW w:w="1685" w:type="dxa"/>
+          </w:tcPr>
+          <w:p>
+            <w:pPr>
+              <w:jc w:val="center"/>
+              <w:rPr>
+                <w:rFonts w:ascii="Courier New" w:hAnsi="Courier New" w:cs="Courier New"/>
+              </w:rPr>
+            </w:pPr>
+            <w:r>
+              <w:rPr>
+                <w:rFonts w:ascii="Courier New" w:hAnsi="Courier New" w:cs="Courier New"/>
+              </w:rPr>
+              <w:t>Byte2</w:t>
+            </w:r>
+          </w:p>
+        </w:tc>
+        <w:tc>
+          <w:tcPr>
+            <w:tcW w:w="1669" w:type="dxa"/>
+          </w:tcPr>
+          <w:p>
+            <w:pPr>
+              <w:jc w:val="center"/>
+              <w:rPr>
+                <w:rFonts w:ascii="Courier New" w:hAnsi="Courier New" w:cs="Courier New"/>
+              </w:rPr>
+            </w:pPr>
+            <w:r>
+              <w:rPr>
+                <w:rFonts w:ascii="Courier New" w:hAnsi="Courier New" w:cs="Courier New"/>
+              </w:rPr>
+              <w:t>LS-Byte</w:t>
+            </w:r>
+          </w:p>
+        </w:tc>
+      </w:tr>
+      <w:bookmarkEnd w:id="20"/>
+      <w:tr>
+        <w:tc>
+          <w:tcPr>
+            <w:tcW w:w="3253" w:type="dxa"/>
+          </w:tcPr>
+          <w:p>
+            <w:pPr>
+              <w:jc w:val="both"/>
+              <w:rPr>
+                <w:rFonts w:ascii="Courier New" w:hAnsi="Courier New" w:cs="Courier New"/>
+              </w:rPr>
+            </w:pPr>
+            <w:r>
+              <w:rPr>
+                <w:rFonts w:ascii="Courier New" w:hAnsi="Courier New" w:cs="Courier New"/>
+              </w:rPr>
+              <w:t>GET_RESPONSE_TIME_us</w:t>
+            </w:r>
+          </w:p>
+        </w:tc>
+        <w:tc>
+          <w:tcPr>
+            <w:tcW w:w="766" w:type="dxa"/>
           </w:tcPr>
           <w:p>
             <w:pPr>
@@ -5170,7 +5216,7 @@
         </w:tc>
         <w:tc>
           <w:tcPr>
-            <w:tcW w:w="1798" w:type="dxa"/>
+            <w:tcW w:w="1733" w:type="dxa"/>
           </w:tcPr>
           <w:p>
             <w:pPr>
@@ -5189,7 +5235,7 @@
         </w:tc>
         <w:tc>
           <w:tcPr>
-            <w:tcW w:w="1798" w:type="dxa"/>
+            <w:tcW w:w="1684" w:type="dxa"/>
           </w:tcPr>
           <w:p>
             <w:pPr>
@@ -5208,7 +5254,7 @@
         </w:tc>
         <w:tc>
           <w:tcPr>
-            <w:tcW w:w="1799" w:type="dxa"/>
+            <w:tcW w:w="1685" w:type="dxa"/>
           </w:tcPr>
           <w:p>
             <w:pPr>
@@ -5227,7 +5273,7 @@
         </w:tc>
         <w:tc>
           <w:tcPr>
-            <w:tcW w:w="1799" w:type="dxa"/>
+            <w:tcW w:w="1669" w:type="dxa"/>
           </w:tcPr>
           <w:p>
             <w:pPr>
@@ -5248,7 +5294,7 @@
       <w:tr>
         <w:tc>
           <w:tcPr>
-            <w:tcW w:w="2965" w:type="dxa"/>
+            <w:tcW w:w="3253" w:type="dxa"/>
           </w:tcPr>
           <w:p>
             <w:pPr>
@@ -5261,37 +5307,13 @@
               <w:rPr>
                 <w:rFonts w:ascii="Courier New" w:hAnsi="Courier New" w:cs="Courier New"/>
               </w:rPr>
-              <w:t>Get</w:t>
-            </w:r>
-            <w:r>
-              <w:rPr>
-                <w:rFonts w:ascii="Courier New" w:hAnsi="Courier New" w:cs="Courier New"/>
-              </w:rPr>
-              <w:t>_</w:t>
-            </w:r>
-            <w:r>
-              <w:rPr>
-                <w:rFonts w:ascii="Courier New" w:hAnsi="Courier New" w:cs="Courier New"/>
-              </w:rPr>
-              <w:t>Response</w:t>
-            </w:r>
-            <w:r>
-              <w:rPr>
-                <w:rFonts w:ascii="Courier New" w:hAnsi="Courier New" w:cs="Courier New"/>
-              </w:rPr>
-              <w:t>_</w:t>
-            </w:r>
-            <w:r>
-              <w:rPr>
-                <w:rFonts w:ascii="Courier New" w:hAnsi="Courier New" w:cs="Courier New"/>
-              </w:rPr>
-              <w:t>Time</w:t>
-            </w:r>
-          </w:p>
-        </w:tc>
-        <w:tc>
-          <w:tcPr>
-            <w:tcW w:w="631" w:type="dxa"/>
+              <w:t>SET_ADDR7</w:t>
+            </w:r>
+          </w:p>
+        </w:tc>
+        <w:tc>
+          <w:tcPr>
+            <w:tcW w:w="766" w:type="dxa"/>
           </w:tcPr>
           <w:p>
             <w:pPr>
@@ -5310,7 +5332,26 @@
         </w:tc>
         <w:tc>
           <w:tcPr>
-            <w:tcW w:w="1798" w:type="dxa"/>
+            <w:tcW w:w="1733" w:type="dxa"/>
+          </w:tcPr>
+          <w:p>
+            <w:pPr>
+              <w:jc w:val="center"/>
+              <w:rPr>
+                <w:rFonts w:ascii="Courier New" w:hAnsi="Courier New" w:cs="Courier New"/>
+              </w:rPr>
+            </w:pPr>
+            <w:r>
+              <w:rPr>
+                <w:rFonts w:ascii="Courier New" w:hAnsi="Courier New" w:cs="Courier New"/>
+              </w:rPr>
+              <w:t>Addr7</w:t>
+            </w:r>
+          </w:p>
+        </w:tc>
+        <w:tc>
+          <w:tcPr>
+            <w:tcW w:w="1684" w:type="dxa"/>
           </w:tcPr>
           <w:p>
             <w:pPr>
@@ -5329,7 +5370,7 @@
         </w:tc>
         <w:tc>
           <w:tcPr>
-            <w:tcW w:w="1798" w:type="dxa"/>
+            <w:tcW w:w="1685" w:type="dxa"/>
           </w:tcPr>
           <w:p>
             <w:pPr>
@@ -5348,178 +5389,7 @@
         </w:tc>
         <w:tc>
           <w:tcPr>
-            <w:tcW w:w="1799" w:type="dxa"/>
-          </w:tcPr>
-          <w:p>
-            <w:pPr>
-              <w:jc w:val="center"/>
-              <w:rPr>
-                <w:rFonts w:ascii="Courier New" w:hAnsi="Courier New" w:cs="Courier New"/>
-              </w:rPr>
-            </w:pPr>
-            <w:r>
-              <w:rPr>
-                <w:rFonts w:ascii="Courier New" w:hAnsi="Courier New" w:cs="Courier New"/>
-              </w:rPr>
-              <w:t>--</w:t>
-            </w:r>
-          </w:p>
-        </w:tc>
-        <w:tc>
-          <w:tcPr>
-            <w:tcW w:w="1799" w:type="dxa"/>
-          </w:tcPr>
-          <w:p>
-            <w:pPr>
-              <w:jc w:val="center"/>
-              <w:rPr>
-                <w:rFonts w:ascii="Courier New" w:hAnsi="Courier New" w:cs="Courier New"/>
-              </w:rPr>
-            </w:pPr>
-            <w:r>
-              <w:rPr>
-                <w:rFonts w:ascii="Courier New" w:hAnsi="Courier New" w:cs="Courier New"/>
-              </w:rPr>
-              <w:t>--</w:t>
-            </w:r>
-          </w:p>
-        </w:tc>
-      </w:tr>
-      <w:tr>
-        <w:tc>
-          <w:tcPr>
-            <w:tcW w:w="2965" w:type="dxa"/>
-          </w:tcPr>
-          <w:p>
-            <w:pPr>
-              <w:jc w:val="both"/>
-              <w:rPr>
-                <w:rFonts w:ascii="Courier New" w:hAnsi="Courier New" w:cs="Courier New"/>
-              </w:rPr>
-            </w:pPr>
-            <w:r>
-              <w:rPr>
-                <w:rFonts w:ascii="Courier New" w:hAnsi="Courier New" w:cs="Courier New"/>
-              </w:rPr>
-              <w:t>Get</w:t>
-            </w:r>
-            <w:r>
-              <w:rPr>
-                <w:rFonts w:ascii="Courier New" w:hAnsi="Courier New" w:cs="Courier New"/>
-              </w:rPr>
-              <w:t>_</w:t>
-            </w:r>
-            <w:r>
-              <w:rPr>
-                <w:rFonts w:ascii="Courier New" w:hAnsi="Courier New" w:cs="Courier New"/>
-              </w:rPr>
-              <w:t>WD</w:t>
-            </w:r>
-            <w:r>
-              <w:rPr>
-                <w:rFonts w:ascii="Courier New" w:hAnsi="Courier New" w:cs="Courier New"/>
-              </w:rPr>
-              <w:t>_</w:t>
-            </w:r>
-            <w:r>
-              <w:rPr>
-                <w:rFonts w:ascii="Courier New" w:hAnsi="Courier New" w:cs="Courier New"/>
-              </w:rPr>
-              <w:t>Service</w:t>
-            </w:r>
-            <w:r>
-              <w:rPr>
-                <w:rFonts w:ascii="Courier New" w:hAnsi="Courier New" w:cs="Courier New"/>
-              </w:rPr>
-              <w:t>_</w:t>
-            </w:r>
-            <w:r>
-              <w:rPr>
-                <w:rFonts w:ascii="Courier New" w:hAnsi="Courier New" w:cs="Courier New"/>
-              </w:rPr>
-              <w:t>State</w:t>
-            </w:r>
-          </w:p>
-        </w:tc>
-        <w:tc>
-          <w:tcPr>
-            <w:tcW w:w="631" w:type="dxa"/>
-          </w:tcPr>
-          <w:p>
-            <w:pPr>
-              <w:jc w:val="center"/>
-              <w:rPr>
-                <w:rFonts w:ascii="Courier New" w:hAnsi="Courier New" w:cs="Courier New"/>
-              </w:rPr>
-            </w:pPr>
-            <w:r>
-              <w:rPr>
-                <w:rFonts w:ascii="Courier New" w:hAnsi="Courier New" w:cs="Courier New"/>
-              </w:rPr>
-              <w:t>5</w:t>
-            </w:r>
-          </w:p>
-        </w:tc>
-        <w:tc>
-          <w:tcPr>
-            <w:tcW w:w="1798" w:type="dxa"/>
-          </w:tcPr>
-          <w:p>
-            <w:pPr>
-              <w:jc w:val="center"/>
-              <w:rPr>
-                <w:rFonts w:ascii="Courier New" w:hAnsi="Courier New" w:cs="Courier New"/>
-              </w:rPr>
-            </w:pPr>
-            <w:r>
-              <w:rPr>
-                <w:rFonts w:ascii="Courier New" w:hAnsi="Courier New" w:cs="Courier New"/>
-              </w:rPr>
-              <w:t>--</w:t>
-            </w:r>
-          </w:p>
-        </w:tc>
-        <w:tc>
-          <w:tcPr>
-            <w:tcW w:w="1798" w:type="dxa"/>
-          </w:tcPr>
-          <w:p>
-            <w:pPr>
-              <w:jc w:val="center"/>
-              <w:rPr>
-                <w:rFonts w:ascii="Courier New" w:hAnsi="Courier New" w:cs="Courier New"/>
-              </w:rPr>
-            </w:pPr>
-            <w:r>
-              <w:rPr>
-                <w:rFonts w:ascii="Courier New" w:hAnsi="Courier New" w:cs="Courier New"/>
-              </w:rPr>
-              <w:t>--</w:t>
-            </w:r>
-          </w:p>
-        </w:tc>
-        <w:tc>
-          <w:tcPr>
-            <w:tcW w:w="1799" w:type="dxa"/>
-          </w:tcPr>
-          <w:p>
-            <w:pPr>
-              <w:jc w:val="center"/>
-              <w:rPr>
-                <w:rFonts w:ascii="Courier New" w:hAnsi="Courier New" w:cs="Courier New"/>
-              </w:rPr>
-            </w:pPr>
-            <w:r>
-              <w:rPr>
-                <w:rFonts w:ascii="Courier New" w:hAnsi="Courier New" w:cs="Courier New"/>
-              </w:rPr>
-              <w:t>--</w:t>
-            </w:r>
-          </w:p>
-        </w:tc>
-        <w:tc>
-          <w:tcPr>
-            <w:tcW w:w="1799" w:type="dxa"/>
+            <w:tcW w:w="1669" w:type="dxa"/>
           </w:tcPr>
           <w:p>
             <w:pPr>
@@ -5541,7 +5411,7 @@
       <w:tr>
         <w:tc>
           <w:tcPr>
-            <w:tcW w:w="2965" w:type="dxa"/>
+            <w:tcW w:w="3253" w:type="dxa"/>
           </w:tcPr>
           <w:p>
             <w:pPr>
@@ -5554,63 +5424,32 @@
               <w:rPr>
                 <w:rFonts w:ascii="Courier New" w:hAnsi="Courier New" w:cs="Courier New"/>
               </w:rPr>
-              <w:t>Set</w:t>
-            </w:r>
-            <w:r>
-              <w:rPr>
-                <w:rFonts w:ascii="Courier New" w:hAnsi="Courier New" w:cs="Courier New"/>
-              </w:rPr>
-              <w:t>_</w:t>
-            </w:r>
-            <w:r>
-              <w:rPr>
-                <w:rFonts w:ascii="Courier New" w:hAnsi="Courier New" w:cs="Courier New"/>
-              </w:rPr>
-              <w:t>ADDR7</w:t>
-            </w:r>
-          </w:p>
-        </w:tc>
-        <w:tc>
-          <w:tcPr>
-            <w:tcW w:w="631" w:type="dxa"/>
-          </w:tcPr>
-          <w:p>
-            <w:pPr>
-              <w:jc w:val="center"/>
-              <w:rPr>
-                <w:rFonts w:ascii="Courier New" w:hAnsi="Courier New" w:cs="Courier New"/>
-              </w:rPr>
-            </w:pPr>
-            <w:r>
-              <w:rPr>
-                <w:rFonts w:ascii="Courier New" w:hAnsi="Courier New" w:cs="Courier New"/>
-              </w:rPr>
-              <w:t>6</w:t>
-            </w:r>
-          </w:p>
-        </w:tc>
-        <w:tc>
-          <w:tcPr>
-            <w:tcW w:w="1798" w:type="dxa"/>
-          </w:tcPr>
-          <w:p>
-            <w:pPr>
-              <w:jc w:val="center"/>
-              <w:rPr>
-                <w:rFonts w:ascii="Courier New" w:hAnsi="Courier New" w:cs="Courier New"/>
-              </w:rPr>
-            </w:pPr>
-            <w:r>
-              <w:rPr>
-                <w:rFonts w:ascii="Courier New" w:hAnsi="Courier New" w:cs="Courier New"/>
-              </w:rPr>
-              <w:t>Addr7</w:t>
-            </w:r>
-          </w:p>
-        </w:tc>
-        <w:tc>
-          <w:tcPr>
-            <w:tcW w:w="1798" w:type="dxa"/>
+              <w:t>GET_ADDR7</w:t>
+            </w:r>
+          </w:p>
+        </w:tc>
+        <w:tc>
+          <w:tcPr>
+            <w:tcW w:w="766" w:type="dxa"/>
+          </w:tcPr>
+          <w:p>
+            <w:pPr>
+              <w:jc w:val="center"/>
+              <w:rPr>
+                <w:rFonts w:ascii="Courier New" w:hAnsi="Courier New" w:cs="Courier New"/>
+              </w:rPr>
+            </w:pPr>
+            <w:r>
+              <w:rPr>
+                <w:rFonts w:ascii="Courier New" w:hAnsi="Courier New" w:cs="Courier New"/>
+              </w:rPr>
+              <w:t>5</w:t>
+            </w:r>
+          </w:p>
+        </w:tc>
+        <w:tc>
+          <w:tcPr>
+            <w:tcW w:w="1733" w:type="dxa"/>
           </w:tcPr>
           <w:p>
             <w:pPr>
@@ -5629,7 +5468,7 @@
         </w:tc>
         <w:tc>
           <w:tcPr>
-            <w:tcW w:w="1799" w:type="dxa"/>
+            <w:tcW w:w="1684" w:type="dxa"/>
           </w:tcPr>
           <w:p>
             <w:pPr>
@@ -5648,7 +5487,26 @@
         </w:tc>
         <w:tc>
           <w:tcPr>
-            <w:tcW w:w="1799" w:type="dxa"/>
+            <w:tcW w:w="1685" w:type="dxa"/>
+          </w:tcPr>
+          <w:p>
+            <w:pPr>
+              <w:jc w:val="center"/>
+              <w:rPr>
+                <w:rFonts w:ascii="Courier New" w:hAnsi="Courier New" w:cs="Courier New"/>
+              </w:rPr>
+            </w:pPr>
+            <w:r>
+              <w:rPr>
+                <w:rFonts w:ascii="Courier New" w:hAnsi="Courier New" w:cs="Courier New"/>
+              </w:rPr>
+              <w:t>--</w:t>
+            </w:r>
+          </w:p>
+        </w:tc>
+        <w:tc>
+          <w:tcPr>
+            <w:tcW w:w="1669" w:type="dxa"/>
           </w:tcPr>
           <w:p>
             <w:pPr>
@@ -5670,7 +5528,7 @@
       <w:tr>
         <w:tc>
           <w:tcPr>
-            <w:tcW w:w="2965" w:type="dxa"/>
+            <w:tcW w:w="3253" w:type="dxa"/>
           </w:tcPr>
           <w:p>
             <w:pPr>
@@ -5683,71 +5541,89 @@
               <w:rPr>
                 <w:rFonts w:ascii="Courier New" w:hAnsi="Courier New" w:cs="Courier New"/>
               </w:rPr>
-              <w:t>SET_METHOD_LOOKUP_TABLE</w:t>
-            </w:r>
-          </w:p>
-        </w:tc>
-        <w:tc>
-          <w:tcPr>
-            <w:tcW w:w="631" w:type="dxa"/>
-          </w:tcPr>
-          <w:p>
-            <w:pPr>
-              <w:jc w:val="center"/>
-              <w:rPr>
-                <w:rFonts w:ascii="Courier New" w:hAnsi="Courier New" w:cs="Courier New"/>
-              </w:rPr>
-            </w:pPr>
-            <w:r>
-              <w:rPr>
-                <w:rFonts w:ascii="Courier New" w:hAnsi="Courier New" w:cs="Courier New"/>
-              </w:rPr>
-              <w:t>7</w:t>
-            </w:r>
-          </w:p>
-        </w:tc>
-        <w:tc>
-          <w:tcPr>
-            <w:tcW w:w="1798" w:type="dxa"/>
-          </w:tcPr>
-          <w:p>
-            <w:pPr>
-              <w:jc w:val="center"/>
-              <w:rPr>
-                <w:rFonts w:ascii="Courier New" w:hAnsi="Courier New" w:cs="Courier New"/>
-              </w:rPr>
-            </w:pPr>
-          </w:p>
-        </w:tc>
-        <w:tc>
-          <w:tcPr>
-            <w:tcW w:w="1798" w:type="dxa"/>
-          </w:tcPr>
-          <w:p>
-            <w:pPr>
-              <w:jc w:val="center"/>
-              <w:rPr>
-                <w:rFonts w:ascii="Courier New" w:hAnsi="Courier New" w:cs="Courier New"/>
-              </w:rPr>
-            </w:pPr>
-          </w:p>
-        </w:tc>
-        <w:tc>
-          <w:tcPr>
-            <w:tcW w:w="1799" w:type="dxa"/>
-          </w:tcPr>
-          <w:p>
-            <w:pPr>
-              <w:jc w:val="center"/>
-              <w:rPr>
-                <w:rFonts w:ascii="Courier New" w:hAnsi="Courier New" w:cs="Courier New"/>
-              </w:rPr>
-            </w:pPr>
-          </w:p>
-        </w:tc>
-        <w:tc>
-          <w:tcPr>
-            <w:tcW w:w="1799" w:type="dxa"/>
+              <w:t>SET_SERVICE_METHOD</w:t>
+            </w:r>
+          </w:p>
+        </w:tc>
+        <w:tc>
+          <w:tcPr>
+            <w:tcW w:w="766" w:type="dxa"/>
+          </w:tcPr>
+          <w:p>
+            <w:pPr>
+              <w:jc w:val="center"/>
+              <w:rPr>
+                <w:rFonts w:ascii="Courier New" w:hAnsi="Courier New" w:cs="Courier New"/>
+              </w:rPr>
+            </w:pPr>
+            <w:r>
+              <w:rPr>
+                <w:rFonts w:ascii="Courier New" w:hAnsi="Courier New" w:cs="Courier New"/>
+              </w:rPr>
+              <w:t>6</w:t>
+            </w:r>
+          </w:p>
+        </w:tc>
+        <w:tc>
+          <w:tcPr>
+            <w:tcW w:w="1733" w:type="dxa"/>
+          </w:tcPr>
+          <w:p>
+            <w:pPr>
+              <w:jc w:val="center"/>
+              <w:rPr>
+                <w:rFonts w:ascii="Courier New" w:hAnsi="Courier New" w:cs="Courier New"/>
+              </w:rPr>
+            </w:pPr>
+            <w:r>
+              <w:rPr>
+                <w:rFonts w:ascii="Courier New" w:hAnsi="Courier New" w:cs="Courier New"/>
+              </w:rPr>
+              <w:t>0/1</w:t>
+            </w:r>
+          </w:p>
+        </w:tc>
+        <w:tc>
+          <w:tcPr>
+            <w:tcW w:w="1684" w:type="dxa"/>
+          </w:tcPr>
+          <w:p>
+            <w:pPr>
+              <w:jc w:val="center"/>
+              <w:rPr>
+                <w:rFonts w:ascii="Courier New" w:hAnsi="Courier New" w:cs="Courier New"/>
+              </w:rPr>
+            </w:pPr>
+            <w:r>
+              <w:rPr>
+                <w:rFonts w:ascii="Courier New" w:hAnsi="Courier New" w:cs="Courier New"/>
+              </w:rPr>
+              <w:t>--</w:t>
+            </w:r>
+          </w:p>
+        </w:tc>
+        <w:tc>
+          <w:tcPr>
+            <w:tcW w:w="1685" w:type="dxa"/>
+          </w:tcPr>
+          <w:p>
+            <w:pPr>
+              <w:jc w:val="center"/>
+              <w:rPr>
+                <w:rFonts w:ascii="Courier New" w:hAnsi="Courier New" w:cs="Courier New"/>
+              </w:rPr>
+            </w:pPr>
+            <w:r>
+              <w:rPr>
+                <w:rFonts w:ascii="Courier New" w:hAnsi="Courier New" w:cs="Courier New"/>
+              </w:rPr>
+              <w:t>--</w:t>
+            </w:r>
+          </w:p>
+        </w:tc>
+        <w:tc>
+          <w:tcPr>
+            <w:tcW w:w="1669" w:type="dxa"/>
           </w:tcPr>
           <w:p>
             <w:pPr>
@@ -5757,13 +5633,19 @@
                 <w:rFonts w:ascii="Courier New" w:hAnsi="Courier New" w:cs="Courier New"/>
               </w:rPr>
             </w:pPr>
+            <w:r>
+              <w:rPr>
+                <w:rFonts w:ascii="Courier New" w:hAnsi="Courier New" w:cs="Courier New"/>
+              </w:rPr>
+              <w:t>--</w:t>
+            </w:r>
           </w:p>
         </w:tc>
       </w:tr>
       <w:tr>
         <w:tc>
           <w:tcPr>
-            <w:tcW w:w="2965" w:type="dxa"/>
+            <w:tcW w:w="3253" w:type="dxa"/>
           </w:tcPr>
           <w:p>
             <w:pPr>
@@ -5776,71 +5658,89 @@
               <w:rPr>
                 <w:rFonts w:ascii="Courier New" w:hAnsi="Courier New" w:cs="Courier New"/>
               </w:rPr>
-              <w:t>SET_METHOD_ALGORITHMIC</w:t>
-            </w:r>
-          </w:p>
-        </w:tc>
-        <w:tc>
-          <w:tcPr>
-            <w:tcW w:w="631" w:type="dxa"/>
-          </w:tcPr>
-          <w:p>
-            <w:pPr>
-              <w:jc w:val="center"/>
-              <w:rPr>
-                <w:rFonts w:ascii="Courier New" w:hAnsi="Courier New" w:cs="Courier New"/>
-              </w:rPr>
-            </w:pPr>
-            <w:r>
-              <w:rPr>
-                <w:rFonts w:ascii="Courier New" w:hAnsi="Courier New" w:cs="Courier New"/>
-              </w:rPr>
-              <w:t>8</w:t>
-            </w:r>
-          </w:p>
-        </w:tc>
-        <w:tc>
-          <w:tcPr>
-            <w:tcW w:w="1798" w:type="dxa"/>
-          </w:tcPr>
-          <w:p>
-            <w:pPr>
-              <w:jc w:val="center"/>
-              <w:rPr>
-                <w:rFonts w:ascii="Courier New" w:hAnsi="Courier New" w:cs="Courier New"/>
-              </w:rPr>
-            </w:pPr>
-          </w:p>
-        </w:tc>
-        <w:tc>
-          <w:tcPr>
-            <w:tcW w:w="1798" w:type="dxa"/>
-          </w:tcPr>
-          <w:p>
-            <w:pPr>
-              <w:jc w:val="center"/>
-              <w:rPr>
-                <w:rFonts w:ascii="Courier New" w:hAnsi="Courier New" w:cs="Courier New"/>
-              </w:rPr>
-            </w:pPr>
-          </w:p>
-        </w:tc>
-        <w:tc>
-          <w:tcPr>
-            <w:tcW w:w="1799" w:type="dxa"/>
-          </w:tcPr>
-          <w:p>
-            <w:pPr>
-              <w:jc w:val="center"/>
-              <w:rPr>
-                <w:rFonts w:ascii="Courier New" w:hAnsi="Courier New" w:cs="Courier New"/>
-              </w:rPr>
-            </w:pPr>
-          </w:p>
-        </w:tc>
-        <w:tc>
-          <w:tcPr>
-            <w:tcW w:w="1799" w:type="dxa"/>
+              <w:t>GET_SERVICE_METHOD</w:t>
+            </w:r>
+          </w:p>
+        </w:tc>
+        <w:tc>
+          <w:tcPr>
+            <w:tcW w:w="766" w:type="dxa"/>
+          </w:tcPr>
+          <w:p>
+            <w:pPr>
+              <w:jc w:val="center"/>
+              <w:rPr>
+                <w:rFonts w:ascii="Courier New" w:hAnsi="Courier New" w:cs="Courier New"/>
+              </w:rPr>
+            </w:pPr>
+            <w:r>
+              <w:rPr>
+                <w:rFonts w:ascii="Courier New" w:hAnsi="Courier New" w:cs="Courier New"/>
+              </w:rPr>
+              <w:t>7</w:t>
+            </w:r>
+          </w:p>
+        </w:tc>
+        <w:tc>
+          <w:tcPr>
+            <w:tcW w:w="1733" w:type="dxa"/>
+          </w:tcPr>
+          <w:p>
+            <w:pPr>
+              <w:jc w:val="center"/>
+              <w:rPr>
+                <w:rFonts w:ascii="Courier New" w:hAnsi="Courier New" w:cs="Courier New"/>
+              </w:rPr>
+            </w:pPr>
+            <w:r>
+              <w:rPr>
+                <w:rFonts w:ascii="Courier New" w:hAnsi="Courier New" w:cs="Courier New"/>
+              </w:rPr>
+              <w:t>--</w:t>
+            </w:r>
+          </w:p>
+        </w:tc>
+        <w:tc>
+          <w:tcPr>
+            <w:tcW w:w="1684" w:type="dxa"/>
+          </w:tcPr>
+          <w:p>
+            <w:pPr>
+              <w:jc w:val="center"/>
+              <w:rPr>
+                <w:rFonts w:ascii="Courier New" w:hAnsi="Courier New" w:cs="Courier New"/>
+              </w:rPr>
+            </w:pPr>
+            <w:r>
+              <w:rPr>
+                <w:rFonts w:ascii="Courier New" w:hAnsi="Courier New" w:cs="Courier New"/>
+              </w:rPr>
+              <w:t>--</w:t>
+            </w:r>
+          </w:p>
+        </w:tc>
+        <w:tc>
+          <w:tcPr>
+            <w:tcW w:w="1685" w:type="dxa"/>
+          </w:tcPr>
+          <w:p>
+            <w:pPr>
+              <w:jc w:val="center"/>
+              <w:rPr>
+                <w:rFonts w:ascii="Courier New" w:hAnsi="Courier New" w:cs="Courier New"/>
+              </w:rPr>
+            </w:pPr>
+            <w:r>
+              <w:rPr>
+                <w:rFonts w:ascii="Courier New" w:hAnsi="Courier New" w:cs="Courier New"/>
+              </w:rPr>
+              <w:t>--</w:t>
+            </w:r>
+          </w:p>
+        </w:tc>
+        <w:tc>
+          <w:tcPr>
+            <w:tcW w:w="1669" w:type="dxa"/>
           </w:tcPr>
           <w:p>
             <w:pPr>
@@ -5850,13 +5750,19 @@
                 <w:rFonts w:ascii="Courier New" w:hAnsi="Courier New" w:cs="Courier New"/>
               </w:rPr>
             </w:pPr>
+            <w:r>
+              <w:rPr>
+                <w:rFonts w:ascii="Courier New" w:hAnsi="Courier New" w:cs="Courier New"/>
+              </w:rPr>
+              <w:t>--</w:t>
+            </w:r>
           </w:p>
         </w:tc>
       </w:tr>
       <w:tr>
         <w:tc>
           <w:tcPr>
-            <w:tcW w:w="2965" w:type="dxa"/>
+            <w:tcW w:w="3253" w:type="dxa"/>
           </w:tcPr>
           <w:p>
             <w:pPr>
@@ -5865,77 +5771,93 @@
                 <w:rFonts w:ascii="Courier New" w:hAnsi="Courier New" w:cs="Courier New"/>
               </w:rPr>
             </w:pPr>
-            <w:bookmarkStart w:id="20" w:name="OLE_LINK21"/>
-            <w:r>
-              <w:rPr>
-                <w:rFonts w:ascii="Courier New" w:hAnsi="Courier New" w:cs="Courier New"/>
-              </w:rPr>
-              <w:t>GET_SERVICE_METHOD</w:t>
-            </w:r>
-            <w:bookmarkEnd w:id="20"/>
-          </w:p>
-        </w:tc>
-        <w:tc>
-          <w:tcPr>
-            <w:tcW w:w="631" w:type="dxa"/>
-          </w:tcPr>
-          <w:p>
-            <w:pPr>
-              <w:jc w:val="center"/>
-              <w:rPr>
-                <w:rFonts w:ascii="Courier New" w:hAnsi="Courier New" w:cs="Courier New"/>
-              </w:rPr>
-            </w:pPr>
-            <w:r>
-              <w:rPr>
-                <w:rFonts w:ascii="Courier New" w:hAnsi="Courier New" w:cs="Courier New"/>
-              </w:rPr>
-              <w:t>9</w:t>
-            </w:r>
-          </w:p>
-        </w:tc>
-        <w:tc>
-          <w:tcPr>
-            <w:tcW w:w="1798" w:type="dxa"/>
-          </w:tcPr>
-          <w:p>
-            <w:pPr>
-              <w:jc w:val="center"/>
-              <w:rPr>
-                <w:rFonts w:ascii="Courier New" w:hAnsi="Courier New" w:cs="Courier New"/>
-              </w:rPr>
-            </w:pPr>
-          </w:p>
-        </w:tc>
-        <w:tc>
-          <w:tcPr>
-            <w:tcW w:w="1798" w:type="dxa"/>
-          </w:tcPr>
-          <w:p>
-            <w:pPr>
-              <w:jc w:val="center"/>
-              <w:rPr>
-                <w:rFonts w:ascii="Courier New" w:hAnsi="Courier New" w:cs="Courier New"/>
-              </w:rPr>
-            </w:pPr>
-          </w:p>
-        </w:tc>
-        <w:tc>
-          <w:tcPr>
-            <w:tcW w:w="1799" w:type="dxa"/>
-          </w:tcPr>
-          <w:p>
-            <w:pPr>
-              <w:jc w:val="center"/>
-              <w:rPr>
-                <w:rFonts w:ascii="Courier New" w:hAnsi="Courier New" w:cs="Courier New"/>
-              </w:rPr>
-            </w:pPr>
-          </w:p>
-        </w:tc>
-        <w:tc>
-          <w:tcPr>
-            <w:tcW w:w="1799" w:type="dxa"/>
+            <w:r>
+              <w:rPr>
+                <w:rFonts w:ascii="Courier New" w:hAnsi="Courier New" w:cs="Courier New"/>
+              </w:rPr>
+              <w:t>SET_USE_PEC</w:t>
+            </w:r>
+          </w:p>
+        </w:tc>
+        <w:tc>
+          <w:tcPr>
+            <w:tcW w:w="766" w:type="dxa"/>
+          </w:tcPr>
+          <w:p>
+            <w:pPr>
+              <w:jc w:val="center"/>
+              <w:rPr>
+                <w:rFonts w:ascii="Courier New" w:hAnsi="Courier New" w:cs="Courier New"/>
+              </w:rPr>
+            </w:pPr>
+            <w:r>
+              <w:rPr>
+                <w:rFonts w:ascii="Courier New" w:hAnsi="Courier New" w:cs="Courier New"/>
+              </w:rPr>
+              <w:t>8</w:t>
+            </w:r>
+          </w:p>
+        </w:tc>
+        <w:tc>
+          <w:tcPr>
+            <w:tcW w:w="1733" w:type="dxa"/>
+          </w:tcPr>
+          <w:p>
+            <w:pPr>
+              <w:jc w:val="center"/>
+              <w:rPr>
+                <w:rFonts w:ascii="Courier New" w:hAnsi="Courier New" w:cs="Courier New"/>
+              </w:rPr>
+            </w:pPr>
+            <w:r>
+              <w:rPr>
+                <w:rFonts w:ascii="Courier New" w:hAnsi="Courier New" w:cs="Courier New"/>
+              </w:rPr>
+              <w:t>0/1</w:t>
+            </w:r>
+          </w:p>
+        </w:tc>
+        <w:tc>
+          <w:tcPr>
+            <w:tcW w:w="1684" w:type="dxa"/>
+          </w:tcPr>
+          <w:p>
+            <w:pPr>
+              <w:jc w:val="center"/>
+              <w:rPr>
+                <w:rFonts w:ascii="Courier New" w:hAnsi="Courier New" w:cs="Courier New"/>
+              </w:rPr>
+            </w:pPr>
+            <w:r>
+              <w:rPr>
+                <w:rFonts w:ascii="Courier New" w:hAnsi="Courier New" w:cs="Courier New"/>
+              </w:rPr>
+              <w:t>--</w:t>
+            </w:r>
+          </w:p>
+        </w:tc>
+        <w:tc>
+          <w:tcPr>
+            <w:tcW w:w="1685" w:type="dxa"/>
+          </w:tcPr>
+          <w:p>
+            <w:pPr>
+              <w:jc w:val="center"/>
+              <w:rPr>
+                <w:rFonts w:ascii="Courier New" w:hAnsi="Courier New" w:cs="Courier New"/>
+              </w:rPr>
+            </w:pPr>
+            <w:r>
+              <w:rPr>
+                <w:rFonts w:ascii="Courier New" w:hAnsi="Courier New" w:cs="Courier New"/>
+              </w:rPr>
+              <w:t>--</w:t>
+            </w:r>
+          </w:p>
+        </w:tc>
+        <w:tc>
+          <w:tcPr>
+            <w:tcW w:w="1669" w:type="dxa"/>
           </w:tcPr>
           <w:p>
             <w:pPr>
@@ -5945,13 +5867,19 @@
                 <w:rFonts w:ascii="Courier New" w:hAnsi="Courier New" w:cs="Courier New"/>
               </w:rPr>
             </w:pPr>
+            <w:r>
+              <w:rPr>
+                <w:rFonts w:ascii="Courier New" w:hAnsi="Courier New" w:cs="Courier New"/>
+              </w:rPr>
+              <w:t>--</w:t>
+            </w:r>
           </w:p>
         </w:tc>
       </w:tr>
       <w:tr>
         <w:tc>
           <w:tcPr>
-            <w:tcW w:w="2965" w:type="dxa"/>
+            <w:tcW w:w="3253" w:type="dxa"/>
           </w:tcPr>
           <w:p>
             <w:pPr>
@@ -5960,81 +5888,94 @@
                 <w:rFonts w:ascii="Courier New" w:hAnsi="Courier New" w:cs="Courier New"/>
               </w:rPr>
             </w:pPr>
-            <w:r>
-              <w:rPr>
-                <w:rFonts w:ascii="Courier New" w:hAnsi="Courier New" w:cs="Courier New"/>
-              </w:rPr>
-              <w:t>SET_USE_PEC</w:t>
-            </w:r>
-          </w:p>
-        </w:tc>
-        <w:tc>
-          <w:tcPr>
-            <w:tcW w:w="631" w:type="dxa"/>
-          </w:tcPr>
-          <w:p>
-            <w:pPr>
-              <w:jc w:val="center"/>
-              <w:rPr>
-                <w:rFonts w:ascii="Courier New" w:hAnsi="Courier New" w:cs="Courier New"/>
-              </w:rPr>
-            </w:pPr>
-            <w:r>
-              <w:rPr>
-                <w:rFonts w:ascii="Courier New" w:hAnsi="Courier New" w:cs="Courier New"/>
-              </w:rPr>
-              <w:t>10</w:t>
-            </w:r>
-          </w:p>
-        </w:tc>
-        <w:tc>
-          <w:tcPr>
-            <w:tcW w:w="1798" w:type="dxa"/>
-          </w:tcPr>
-          <w:p>
-            <w:pPr>
-              <w:jc w:val="center"/>
-              <w:rPr>
-                <w:rFonts w:ascii="Courier New" w:hAnsi="Courier New" w:cs="Courier New"/>
-              </w:rPr>
-            </w:pPr>
-            <w:r>
-              <w:rPr>
-                <w:rFonts w:ascii="Courier New" w:hAnsi="Courier New" w:cs="Courier New"/>
-              </w:rPr>
-              <w:t>Use PEC</w:t>
-            </w:r>
-          </w:p>
-        </w:tc>
-        <w:tc>
-          <w:tcPr>
-            <w:tcW w:w="1798" w:type="dxa"/>
-          </w:tcPr>
-          <w:p>
-            <w:pPr>
-              <w:jc w:val="center"/>
-              <w:rPr>
-                <w:rFonts w:ascii="Courier New" w:hAnsi="Courier New" w:cs="Courier New"/>
-              </w:rPr>
-            </w:pPr>
-          </w:p>
-        </w:tc>
-        <w:tc>
-          <w:tcPr>
-            <w:tcW w:w="1799" w:type="dxa"/>
-          </w:tcPr>
-          <w:p>
-            <w:pPr>
-              <w:jc w:val="center"/>
-              <w:rPr>
-                <w:rFonts w:ascii="Courier New" w:hAnsi="Courier New" w:cs="Courier New"/>
-              </w:rPr>
-            </w:pPr>
-          </w:p>
-        </w:tc>
-        <w:tc>
-          <w:tcPr>
-            <w:tcW w:w="1799" w:type="dxa"/>
+            <w:bookmarkStart w:id="21" w:name="_Hlk167512415"/>
+            <w:r>
+              <w:rPr>
+                <w:rFonts w:ascii="Courier New" w:hAnsi="Courier New" w:cs="Courier New"/>
+              </w:rPr>
+              <w:t>GET_USE_PEC</w:t>
+            </w:r>
+          </w:p>
+        </w:tc>
+        <w:tc>
+          <w:tcPr>
+            <w:tcW w:w="766" w:type="dxa"/>
+          </w:tcPr>
+          <w:p>
+            <w:pPr>
+              <w:jc w:val="center"/>
+              <w:rPr>
+                <w:rFonts w:ascii="Courier New" w:hAnsi="Courier New" w:cs="Courier New"/>
+              </w:rPr>
+            </w:pPr>
+            <w:r>
+              <w:rPr>
+                <w:rFonts w:ascii="Courier New" w:hAnsi="Courier New" w:cs="Courier New"/>
+              </w:rPr>
+              <w:t>9</w:t>
+            </w:r>
+          </w:p>
+        </w:tc>
+        <w:tc>
+          <w:tcPr>
+            <w:tcW w:w="1733" w:type="dxa"/>
+          </w:tcPr>
+          <w:p>
+            <w:pPr>
+              <w:jc w:val="center"/>
+              <w:rPr>
+                <w:rFonts w:ascii="Courier New" w:hAnsi="Courier New" w:cs="Courier New"/>
+              </w:rPr>
+            </w:pPr>
+            <w:r>
+              <w:rPr>
+                <w:rFonts w:ascii="Courier New" w:hAnsi="Courier New" w:cs="Courier New"/>
+              </w:rPr>
+              <w:t>--</w:t>
+            </w:r>
+          </w:p>
+        </w:tc>
+        <w:tc>
+          <w:tcPr>
+            <w:tcW w:w="1684" w:type="dxa"/>
+          </w:tcPr>
+          <w:p>
+            <w:pPr>
+              <w:jc w:val="center"/>
+              <w:rPr>
+                <w:rFonts w:ascii="Courier New" w:hAnsi="Courier New" w:cs="Courier New"/>
+              </w:rPr>
+            </w:pPr>
+            <w:r>
+              <w:rPr>
+                <w:rFonts w:ascii="Courier New" w:hAnsi="Courier New" w:cs="Courier New"/>
+              </w:rPr>
+              <w:t>--</w:t>
+            </w:r>
+          </w:p>
+        </w:tc>
+        <w:tc>
+          <w:tcPr>
+            <w:tcW w:w="1685" w:type="dxa"/>
+          </w:tcPr>
+          <w:p>
+            <w:pPr>
+              <w:jc w:val="center"/>
+              <w:rPr>
+                <w:rFonts w:ascii="Courier New" w:hAnsi="Courier New" w:cs="Courier New"/>
+              </w:rPr>
+            </w:pPr>
+            <w:r>
+              <w:rPr>
+                <w:rFonts w:ascii="Courier New" w:hAnsi="Courier New" w:cs="Courier New"/>
+              </w:rPr>
+              <w:t>--</w:t>
+            </w:r>
+          </w:p>
+        </w:tc>
+        <w:tc>
+          <w:tcPr>
+            <w:tcW w:w="1669" w:type="dxa"/>
           </w:tcPr>
           <w:p>
             <w:pPr>
@@ -6044,13 +5985,19 @@
                 <w:rFonts w:ascii="Courier New" w:hAnsi="Courier New" w:cs="Courier New"/>
               </w:rPr>
             </w:pPr>
+            <w:r>
+              <w:rPr>
+                <w:rFonts w:ascii="Courier New" w:hAnsi="Courier New" w:cs="Courier New"/>
+              </w:rPr>
+              <w:t>--</w:t>
+            </w:r>
           </w:p>
         </w:tc>
       </w:tr>
       <w:tr>
         <w:tc>
           <w:tcPr>
-            <w:tcW w:w="2965" w:type="dxa"/>
+            <w:tcW w:w="3253" w:type="dxa"/>
           </w:tcPr>
           <w:p>
             <w:pPr>
@@ -6068,71 +6015,95 @@
         </w:tc>
         <w:tc>
           <w:tcPr>
-            <w:tcW w:w="631" w:type="dxa"/>
-          </w:tcPr>
-          <w:p>
-            <w:pPr>
-              <w:jc w:val="center"/>
-              <w:rPr>
-                <w:rFonts w:ascii="Courier New" w:hAnsi="Courier New" w:cs="Courier New"/>
-              </w:rPr>
-            </w:pPr>
-            <w:r>
-              <w:rPr>
-                <w:rFonts w:ascii="Courier New" w:hAnsi="Courier New" w:cs="Courier New"/>
-              </w:rPr>
-              <w:t>11</w:t>
-            </w:r>
-          </w:p>
-        </w:tc>
-        <w:tc>
-          <w:tcPr>
-            <w:tcW w:w="1798" w:type="dxa"/>
-          </w:tcPr>
-          <w:p>
-            <w:pPr>
-              <w:jc w:val="center"/>
-              <w:rPr>
-                <w:rFonts w:ascii="Courier New" w:hAnsi="Courier New" w:cs="Courier New"/>
-              </w:rPr>
-            </w:pPr>
-            <w:r>
-              <w:rPr>
-                <w:rFonts w:ascii="Courier New" w:hAnsi="Courier New" w:cs="Courier New"/>
-              </w:rPr>
-              <w:t>Question</w:t>
-            </w:r>
-          </w:p>
-        </w:tc>
-        <w:tc>
-          <w:tcPr>
-            <w:tcW w:w="1798" w:type="dxa"/>
-          </w:tcPr>
-          <w:p>
-            <w:pPr>
-              <w:jc w:val="center"/>
-              <w:rPr>
-                <w:rFonts w:ascii="Courier New" w:hAnsi="Courier New" w:cs="Courier New"/>
-              </w:rPr>
-            </w:pPr>
-          </w:p>
-        </w:tc>
-        <w:tc>
-          <w:tcPr>
-            <w:tcW w:w="1799" w:type="dxa"/>
-          </w:tcPr>
-          <w:p>
-            <w:pPr>
-              <w:jc w:val="center"/>
-              <w:rPr>
-                <w:rFonts w:ascii="Courier New" w:hAnsi="Courier New" w:cs="Courier New"/>
-              </w:rPr>
-            </w:pPr>
-          </w:p>
-        </w:tc>
-        <w:tc>
-          <w:tcPr>
-            <w:tcW w:w="1799" w:type="dxa"/>
+            <w:tcW w:w="766" w:type="dxa"/>
+          </w:tcPr>
+          <w:p>
+            <w:pPr>
+              <w:jc w:val="center"/>
+              <w:rPr>
+                <w:rFonts w:ascii="Courier New" w:hAnsi="Courier New" w:cs="Courier New"/>
+              </w:rPr>
+            </w:pPr>
+            <w:r>
+              <w:rPr>
+                <w:rFonts w:ascii="Courier New" w:hAnsi="Courier New" w:cs="Courier New"/>
+              </w:rPr>
+              <w:t>1</w:t>
+            </w:r>
+            <w:r>
+              <w:rPr>
+                <w:rFonts w:ascii="Courier New" w:hAnsi="Courier New" w:cs="Courier New"/>
+              </w:rPr>
+              <w:t>0</w:t>
+            </w:r>
+          </w:p>
+        </w:tc>
+        <w:tc>
+          <w:tcPr>
+            <w:tcW w:w="1733" w:type="dxa"/>
+          </w:tcPr>
+          <w:p>
+            <w:pPr>
+              <w:jc w:val="center"/>
+              <w:rPr>
+                <w:rFonts w:ascii="Courier New" w:hAnsi="Courier New" w:cs="Courier New"/>
+              </w:rPr>
+            </w:pPr>
+            <w:r>
+              <w:rPr>
+                <w:rFonts w:ascii="Courier New" w:hAnsi="Courier New" w:cs="Courier New"/>
+              </w:rPr>
+              <w:t>Q</w:t>
+            </w:r>
+            <w:r>
+              <w:rPr>
+                <w:rFonts w:ascii="Courier New" w:hAnsi="Courier New" w:cs="Courier New"/>
+              </w:rPr>
+              <w:t>UES ADDR</w:t>
+            </w:r>
+          </w:p>
+        </w:tc>
+        <w:tc>
+          <w:tcPr>
+            <w:tcW w:w="1684" w:type="dxa"/>
+          </w:tcPr>
+          <w:p>
+            <w:pPr>
+              <w:jc w:val="center"/>
+              <w:rPr>
+                <w:rFonts w:ascii="Courier New" w:hAnsi="Courier New" w:cs="Courier New"/>
+              </w:rPr>
+            </w:pPr>
+            <w:r>
+              <w:rPr>
+                <w:rFonts w:ascii="Courier New" w:hAnsi="Courier New" w:cs="Courier New"/>
+              </w:rPr>
+              <w:t>--</w:t>
+            </w:r>
+          </w:p>
+        </w:tc>
+        <w:tc>
+          <w:tcPr>
+            <w:tcW w:w="1685" w:type="dxa"/>
+          </w:tcPr>
+          <w:p>
+            <w:pPr>
+              <w:jc w:val="center"/>
+              <w:rPr>
+                <w:rFonts w:ascii="Courier New" w:hAnsi="Courier New" w:cs="Courier New"/>
+              </w:rPr>
+            </w:pPr>
+            <w:r>
+              <w:rPr>
+                <w:rFonts w:ascii="Courier New" w:hAnsi="Courier New" w:cs="Courier New"/>
+              </w:rPr>
+              <w:t>--</w:t>
+            </w:r>
+          </w:p>
+        </w:tc>
+        <w:tc>
+          <w:tcPr>
+            <w:tcW w:w="1669" w:type="dxa"/>
           </w:tcPr>
           <w:p>
             <w:pPr>
@@ -6142,13 +6113,19 @@
                 <w:rFonts w:ascii="Courier New" w:hAnsi="Courier New" w:cs="Courier New"/>
               </w:rPr>
             </w:pPr>
+            <w:r>
+              <w:rPr>
+                <w:rFonts w:ascii="Courier New" w:hAnsi="Courier New" w:cs="Courier New"/>
+              </w:rPr>
+              <w:t>--</w:t>
+            </w:r>
           </w:p>
         </w:tc>
       </w:tr>
       <w:tr>
         <w:tc>
           <w:tcPr>
-            <w:tcW w:w="2965" w:type="dxa"/>
+            <w:tcW w:w="3253" w:type="dxa"/>
           </w:tcPr>
           <w:p>
             <w:pPr>
@@ -6161,77 +6138,95 @@
               <w:rPr>
                 <w:rFonts w:ascii="Courier New" w:hAnsi="Courier New" w:cs="Courier New"/>
               </w:rPr>
-              <w:t>SET_ANSWER_ADDR</w:t>
-            </w:r>
-          </w:p>
-        </w:tc>
-        <w:tc>
-          <w:tcPr>
-            <w:tcW w:w="631" w:type="dxa"/>
-          </w:tcPr>
-          <w:p>
-            <w:pPr>
-              <w:jc w:val="center"/>
-              <w:rPr>
-                <w:rFonts w:ascii="Courier New" w:hAnsi="Courier New" w:cs="Courier New"/>
-              </w:rPr>
-            </w:pPr>
-            <w:r>
-              <w:rPr>
-                <w:rFonts w:ascii="Courier New" w:hAnsi="Courier New" w:cs="Courier New"/>
-              </w:rPr>
-              <w:t>12</w:t>
-            </w:r>
-          </w:p>
-        </w:tc>
-        <w:tc>
-          <w:tcPr>
-            <w:tcW w:w="1798" w:type="dxa"/>
-          </w:tcPr>
-          <w:p>
-            <w:pPr>
-              <w:jc w:val="center"/>
-              <w:rPr>
-                <w:rFonts w:ascii="Courier New" w:hAnsi="Courier New" w:cs="Courier New"/>
-              </w:rPr>
-            </w:pPr>
-            <w:r>
-              <w:rPr>
-                <w:rFonts w:ascii="Courier New" w:hAnsi="Courier New" w:cs="Courier New"/>
-              </w:rPr>
-              <w:t>Answer</w:t>
-            </w:r>
-          </w:p>
-        </w:tc>
-        <w:tc>
-          <w:tcPr>
-            <w:tcW w:w="1798" w:type="dxa"/>
-          </w:tcPr>
-          <w:p>
-            <w:pPr>
-              <w:jc w:val="center"/>
-              <w:rPr>
-                <w:rFonts w:ascii="Courier New" w:hAnsi="Courier New" w:cs="Courier New"/>
-              </w:rPr>
-            </w:pPr>
-          </w:p>
-        </w:tc>
-        <w:tc>
-          <w:tcPr>
-            <w:tcW w:w="1799" w:type="dxa"/>
-          </w:tcPr>
-          <w:p>
-            <w:pPr>
-              <w:jc w:val="center"/>
-              <w:rPr>
-                <w:rFonts w:ascii="Courier New" w:hAnsi="Courier New" w:cs="Courier New"/>
-              </w:rPr>
-            </w:pPr>
-          </w:p>
-        </w:tc>
-        <w:tc>
-          <w:tcPr>
-            <w:tcW w:w="1799" w:type="dxa"/>
+              <w:t>GET_QUESTION_ADDR</w:t>
+            </w:r>
+          </w:p>
+        </w:tc>
+        <w:tc>
+          <w:tcPr>
+            <w:tcW w:w="766" w:type="dxa"/>
+          </w:tcPr>
+          <w:p>
+            <w:pPr>
+              <w:jc w:val="center"/>
+              <w:rPr>
+                <w:rFonts w:ascii="Courier New" w:hAnsi="Courier New" w:cs="Courier New"/>
+              </w:rPr>
+            </w:pPr>
+            <w:r>
+              <w:rPr>
+                <w:rFonts w:ascii="Courier New" w:hAnsi="Courier New" w:cs="Courier New"/>
+              </w:rPr>
+              <w:t>1</w:t>
+            </w:r>
+            <w:r>
+              <w:rPr>
+                <w:rFonts w:ascii="Courier New" w:hAnsi="Courier New" w:cs="Courier New"/>
+              </w:rPr>
+              <w:t>1</w:t>
+            </w:r>
+          </w:p>
+        </w:tc>
+        <w:tc>
+          <w:tcPr>
+            <w:tcW w:w="1733" w:type="dxa"/>
+          </w:tcPr>
+          <w:p>
+            <w:pPr>
+              <w:jc w:val="center"/>
+              <w:rPr>
+                <w:rFonts w:ascii="Courier New" w:hAnsi="Courier New" w:cs="Courier New"/>
+              </w:rPr>
+            </w:pPr>
+            <w:r>
+              <w:rPr>
+                <w:rFonts w:ascii="Courier New" w:hAnsi="Courier New" w:cs="Courier New"/>
+              </w:rPr>
+              <w:t>--</w:t>
+            </w:r>
+          </w:p>
+        </w:tc>
+        <w:tc>
+          <w:tcPr>
+            <w:tcW w:w="1684" w:type="dxa"/>
+          </w:tcPr>
+          <w:p>
+            <w:pPr>
+              <w:jc w:val="center"/>
+              <w:rPr>
+                <w:rFonts w:ascii="Courier New" w:hAnsi="Courier New" w:cs="Courier New"/>
+              </w:rPr>
+            </w:pPr>
+            <w:r>
+              <w:rPr>
+                <w:rFonts w:ascii="Courier New" w:hAnsi="Courier New" w:cs="Courier New"/>
+              </w:rPr>
+              <w:t>--</w:t>
+            </w:r>
+          </w:p>
+        </w:tc>
+        <w:tc>
+          <w:tcPr>
+            <w:tcW w:w="1685" w:type="dxa"/>
+          </w:tcPr>
+          <w:p>
+            <w:pPr>
+              <w:jc w:val="center"/>
+              <w:rPr>
+                <w:rFonts w:ascii="Courier New" w:hAnsi="Courier New" w:cs="Courier New"/>
+              </w:rPr>
+            </w:pPr>
+            <w:r>
+              <w:rPr>
+                <w:rFonts w:ascii="Courier New" w:hAnsi="Courier New" w:cs="Courier New"/>
+              </w:rPr>
+              <w:t>--</w:t>
+            </w:r>
+          </w:p>
+        </w:tc>
+        <w:tc>
+          <w:tcPr>
+            <w:tcW w:w="1669" w:type="dxa"/>
           </w:tcPr>
           <w:p>
             <w:pPr>
@@ -6241,13 +6236,19 @@
                 <w:rFonts w:ascii="Courier New" w:hAnsi="Courier New" w:cs="Courier New"/>
               </w:rPr>
             </w:pPr>
+            <w:r>
+              <w:rPr>
+                <w:rFonts w:ascii="Courier New" w:hAnsi="Courier New" w:cs="Courier New"/>
+              </w:rPr>
+              <w:t>--</w:t>
+            </w:r>
           </w:p>
         </w:tc>
       </w:tr>
       <w:tr>
         <w:tc>
           <w:tcPr>
-            <w:tcW w:w="2965" w:type="dxa"/>
+            <w:tcW w:w="3253" w:type="dxa"/>
           </w:tcPr>
           <w:p>
             <w:pPr>
@@ -6260,77 +6261,334 @@
               <w:rPr>
                 <w:rFonts w:ascii="Courier New" w:hAnsi="Courier New" w:cs="Courier New"/>
               </w:rPr>
+              <w:t>S</w:t>
+            </w:r>
+            <w:r>
+              <w:rPr>
+                <w:rFonts w:ascii="Courier New" w:hAnsi="Courier New" w:cs="Courier New"/>
+              </w:rPr>
+              <w:t>ET_ANSWER_ADDR</w:t>
+            </w:r>
+          </w:p>
+        </w:tc>
+        <w:tc>
+          <w:tcPr>
+            <w:tcW w:w="766" w:type="dxa"/>
+          </w:tcPr>
+          <w:p>
+            <w:pPr>
+              <w:jc w:val="center"/>
+              <w:rPr>
+                <w:rFonts w:ascii="Courier New" w:hAnsi="Courier New" w:cs="Courier New"/>
+              </w:rPr>
+            </w:pPr>
+            <w:r>
+              <w:rPr>
+                <w:rFonts w:ascii="Courier New" w:hAnsi="Courier New" w:cs="Courier New"/>
+              </w:rPr>
+              <w:t>1</w:t>
+            </w:r>
+            <w:r>
+              <w:rPr>
+                <w:rFonts w:ascii="Courier New" w:hAnsi="Courier New" w:cs="Courier New"/>
+              </w:rPr>
+              <w:t>2</w:t>
+            </w:r>
+          </w:p>
+        </w:tc>
+        <w:tc>
+          <w:tcPr>
+            <w:tcW w:w="1733" w:type="dxa"/>
+          </w:tcPr>
+          <w:p>
+            <w:pPr>
+              <w:jc w:val="center"/>
+              <w:rPr>
+                <w:rFonts w:ascii="Courier New" w:hAnsi="Courier New" w:cs="Courier New"/>
+              </w:rPr>
+            </w:pPr>
+            <w:r>
+              <w:rPr>
+                <w:rFonts w:ascii="Courier New" w:hAnsi="Courier New" w:cs="Courier New"/>
+              </w:rPr>
+              <w:t>ANS_ADDR</w:t>
+            </w:r>
+          </w:p>
+        </w:tc>
+        <w:tc>
+          <w:tcPr>
+            <w:tcW w:w="1684" w:type="dxa"/>
+          </w:tcPr>
+          <w:p>
+            <w:pPr>
+              <w:jc w:val="center"/>
+              <w:rPr>
+                <w:rFonts w:ascii="Courier New" w:hAnsi="Courier New" w:cs="Courier New"/>
+              </w:rPr>
+            </w:pPr>
+            <w:r>
+              <w:rPr>
+                <w:rFonts w:ascii="Courier New" w:hAnsi="Courier New" w:cs="Courier New"/>
+              </w:rPr>
+              <w:t>--</w:t>
+            </w:r>
+          </w:p>
+        </w:tc>
+        <w:tc>
+          <w:tcPr>
+            <w:tcW w:w="1685" w:type="dxa"/>
+          </w:tcPr>
+          <w:p>
+            <w:pPr>
+              <w:jc w:val="center"/>
+              <w:rPr>
+                <w:rFonts w:ascii="Courier New" w:hAnsi="Courier New" w:cs="Courier New"/>
+              </w:rPr>
+            </w:pPr>
+            <w:r>
+              <w:rPr>
+                <w:rFonts w:ascii="Courier New" w:hAnsi="Courier New" w:cs="Courier New"/>
+              </w:rPr>
+              <w:t>--</w:t>
+            </w:r>
+          </w:p>
+        </w:tc>
+        <w:tc>
+          <w:tcPr>
+            <w:tcW w:w="1669" w:type="dxa"/>
+          </w:tcPr>
+          <w:p>
+            <w:pPr>
+              <w:keepNext/>
+              <w:jc w:val="center"/>
+              <w:rPr>
+                <w:rFonts w:ascii="Courier New" w:hAnsi="Courier New" w:cs="Courier New"/>
+              </w:rPr>
+            </w:pPr>
+            <w:r>
+              <w:rPr>
+                <w:rFonts w:ascii="Courier New" w:hAnsi="Courier New" w:cs="Courier New"/>
+              </w:rPr>
+              <w:t>--</w:t>
+            </w:r>
+          </w:p>
+        </w:tc>
+      </w:tr>
+      <w:tr>
+        <w:tc>
+          <w:tcPr>
+            <w:tcW w:w="3253" w:type="dxa"/>
+          </w:tcPr>
+          <w:p>
+            <w:pPr>
+              <w:jc w:val="both"/>
+              <w:rPr>
+                <w:rFonts w:ascii="Courier New" w:hAnsi="Courier New" w:cs="Courier New"/>
+              </w:rPr>
+            </w:pPr>
+            <w:r>
+              <w:rPr>
+                <w:rFonts w:ascii="Courier New" w:hAnsi="Courier New" w:cs="Courier New"/>
+              </w:rPr>
+              <w:t>GET_ANSWER_ADDR</w:t>
+            </w:r>
+          </w:p>
+        </w:tc>
+        <w:tc>
+          <w:tcPr>
+            <w:tcW w:w="766" w:type="dxa"/>
+          </w:tcPr>
+          <w:p>
+            <w:pPr>
+              <w:jc w:val="center"/>
+              <w:rPr>
+                <w:rFonts w:ascii="Courier New" w:hAnsi="Courier New" w:cs="Courier New"/>
+              </w:rPr>
+            </w:pPr>
+            <w:r>
+              <w:rPr>
+                <w:rFonts w:ascii="Courier New" w:hAnsi="Courier New" w:cs="Courier New"/>
+              </w:rPr>
+              <w:t>13</w:t>
+            </w:r>
+          </w:p>
+        </w:tc>
+        <w:tc>
+          <w:tcPr>
+            <w:tcW w:w="1733" w:type="dxa"/>
+          </w:tcPr>
+          <w:p>
+            <w:pPr>
+              <w:jc w:val="center"/>
+              <w:rPr>
+                <w:rFonts w:ascii="Courier New" w:hAnsi="Courier New" w:cs="Courier New"/>
+              </w:rPr>
+            </w:pPr>
+            <w:r>
+              <w:rPr>
+                <w:rFonts w:ascii="Courier New" w:hAnsi="Courier New" w:cs="Courier New"/>
+              </w:rPr>
+              <w:t>--</w:t>
+            </w:r>
+          </w:p>
+        </w:tc>
+        <w:tc>
+          <w:tcPr>
+            <w:tcW w:w="1684" w:type="dxa"/>
+          </w:tcPr>
+          <w:p>
+            <w:pPr>
+              <w:jc w:val="center"/>
+              <w:rPr>
+                <w:rFonts w:ascii="Courier New" w:hAnsi="Courier New" w:cs="Courier New"/>
+              </w:rPr>
+            </w:pPr>
+            <w:r>
+              <w:rPr>
+                <w:rFonts w:ascii="Courier New" w:hAnsi="Courier New" w:cs="Courier New"/>
+              </w:rPr>
+              <w:t>--</w:t>
+            </w:r>
+          </w:p>
+        </w:tc>
+        <w:tc>
+          <w:tcPr>
+            <w:tcW w:w="1685" w:type="dxa"/>
+          </w:tcPr>
+          <w:p>
+            <w:pPr>
+              <w:jc w:val="center"/>
+              <w:rPr>
+                <w:rFonts w:ascii="Courier New" w:hAnsi="Courier New" w:cs="Courier New"/>
+              </w:rPr>
+            </w:pPr>
+            <w:r>
+              <w:rPr>
+                <w:rFonts w:ascii="Courier New" w:hAnsi="Courier New" w:cs="Courier New"/>
+              </w:rPr>
+              <w:t>--</w:t>
+            </w:r>
+          </w:p>
+        </w:tc>
+        <w:tc>
+          <w:tcPr>
+            <w:tcW w:w="1669" w:type="dxa"/>
+          </w:tcPr>
+          <w:p>
+            <w:pPr>
+              <w:keepNext/>
+              <w:jc w:val="center"/>
+              <w:rPr>
+                <w:rFonts w:ascii="Courier New" w:hAnsi="Courier New" w:cs="Courier New"/>
+              </w:rPr>
+            </w:pPr>
+            <w:r>
+              <w:rPr>
+                <w:rFonts w:ascii="Courier New" w:hAnsi="Courier New" w:cs="Courier New"/>
+              </w:rPr>
+              <w:t>--</w:t>
+            </w:r>
+          </w:p>
+        </w:tc>
+      </w:tr>
+      <w:tr>
+        <w:tc>
+          <w:tcPr>
+            <w:tcW w:w="3253" w:type="dxa"/>
+          </w:tcPr>
+          <w:p>
+            <w:pPr>
+              <w:rPr>
+                <w:rFonts w:ascii="Courier New" w:hAnsi="Courier New" w:cs="Courier New"/>
+              </w:rPr>
+            </w:pPr>
+            <w:r>
+              <w:rPr>
+                <w:rFonts w:ascii="Courier New" w:hAnsi="Courier New" w:cs="Courier New"/>
+              </w:rPr>
               <w:t>SET_CRC_POLY</w:t>
             </w:r>
           </w:p>
         </w:tc>
         <w:tc>
           <w:tcPr>
-            <w:tcW w:w="631" w:type="dxa"/>
-          </w:tcPr>
-          <w:p>
-            <w:pPr>
-              <w:jc w:val="center"/>
-              <w:rPr>
-                <w:rFonts w:ascii="Courier New" w:hAnsi="Courier New" w:cs="Courier New"/>
-              </w:rPr>
-            </w:pPr>
-            <w:r>
-              <w:rPr>
-                <w:rFonts w:ascii="Courier New" w:hAnsi="Courier New" w:cs="Courier New"/>
-              </w:rPr>
-              <w:t>13</w:t>
-            </w:r>
-          </w:p>
-        </w:tc>
-        <w:tc>
-          <w:tcPr>
-            <w:tcW w:w="1798" w:type="dxa"/>
-          </w:tcPr>
-          <w:p>
-            <w:pPr>
-              <w:jc w:val="center"/>
-              <w:rPr>
-                <w:rFonts w:ascii="Courier New" w:hAnsi="Courier New" w:cs="Courier New"/>
-              </w:rPr>
-            </w:pPr>
-            <w:r>
-              <w:rPr>
-                <w:rFonts w:ascii="Courier New" w:hAnsi="Courier New" w:cs="Courier New"/>
-              </w:rPr>
-              <w:t>CRC</w:t>
-            </w:r>
-          </w:p>
-        </w:tc>
-        <w:tc>
-          <w:tcPr>
-            <w:tcW w:w="1798" w:type="dxa"/>
-          </w:tcPr>
-          <w:p>
-            <w:pPr>
-              <w:jc w:val="center"/>
-              <w:rPr>
-                <w:rFonts w:ascii="Courier New" w:hAnsi="Courier New" w:cs="Courier New"/>
-              </w:rPr>
-            </w:pPr>
-          </w:p>
-        </w:tc>
-        <w:tc>
-          <w:tcPr>
-            <w:tcW w:w="1799" w:type="dxa"/>
-          </w:tcPr>
-          <w:p>
-            <w:pPr>
-              <w:jc w:val="center"/>
-              <w:rPr>
-                <w:rFonts w:ascii="Courier New" w:hAnsi="Courier New" w:cs="Courier New"/>
-              </w:rPr>
-            </w:pPr>
-          </w:p>
-        </w:tc>
-        <w:tc>
-          <w:tcPr>
-            <w:tcW w:w="1799" w:type="dxa"/>
+            <w:tcW w:w="766" w:type="dxa"/>
+          </w:tcPr>
+          <w:p>
+            <w:pPr>
+              <w:jc w:val="center"/>
+              <w:rPr>
+                <w:rFonts w:ascii="Courier New" w:hAnsi="Courier New" w:cs="Courier New"/>
+              </w:rPr>
+            </w:pPr>
+            <w:r>
+              <w:rPr>
+                <w:rFonts w:ascii="Courier New" w:hAnsi="Courier New" w:cs="Courier New"/>
+              </w:rPr>
+              <w:t>14</w:t>
+            </w:r>
+          </w:p>
+        </w:tc>
+        <w:tc>
+          <w:tcPr>
+            <w:tcW w:w="1733" w:type="dxa"/>
+          </w:tcPr>
+          <w:p>
+            <w:pPr>
+              <w:jc w:val="center"/>
+              <w:rPr>
+                <w:rFonts w:ascii="Courier New" w:hAnsi="Courier New" w:cs="Courier New"/>
+              </w:rPr>
+            </w:pPr>
+            <w:r>
+              <w:rPr>
+                <w:rFonts w:ascii="Courier New" w:hAnsi="Courier New" w:cs="Courier New"/>
+              </w:rPr>
+              <w:t>POLY</w:t>
+            </w:r>
+          </w:p>
+        </w:tc>
+        <w:tc>
+          <w:tcPr>
+            <w:tcW w:w="1684" w:type="dxa"/>
+          </w:tcPr>
+          <w:p>
+            <w:pPr>
+              <w:jc w:val="center"/>
+              <w:rPr>
+                <w:rFonts w:ascii="Courier New" w:hAnsi="Courier New" w:cs="Courier New"/>
+              </w:rPr>
+            </w:pPr>
+            <w:r>
+              <w:rPr>
+                <w:rFonts w:ascii="Courier New" w:hAnsi="Courier New" w:cs="Courier New"/>
+              </w:rPr>
+              <w:t>--</w:t>
+            </w:r>
+          </w:p>
+        </w:tc>
+        <w:tc>
+          <w:tcPr>
+            <w:tcW w:w="1685" w:type="dxa"/>
+          </w:tcPr>
+          <w:p>
+            <w:pPr>
+              <w:jc w:val="center"/>
+              <w:rPr>
+                <w:rFonts w:ascii="Courier New" w:hAnsi="Courier New" w:cs="Courier New"/>
+              </w:rPr>
+            </w:pPr>
+            <w:r>
+              <w:rPr>
+                <w:rFonts w:ascii="Courier New" w:hAnsi="Courier New" w:cs="Courier New"/>
+              </w:rPr>
+              <w:t>--</w:t>
+            </w:r>
+          </w:p>
+        </w:tc>
+        <w:tc>
+          <w:tcPr>
+            <w:tcW w:w="1669" w:type="dxa"/>
           </w:tcPr>
           <w:p>
             <w:pPr>
@@ -6340,11 +6598,135 @@
                 <w:rFonts w:ascii="Courier New" w:hAnsi="Courier New" w:cs="Courier New"/>
               </w:rPr>
             </w:pPr>
+            <w:r>
+              <w:rPr>
+                <w:rFonts w:ascii="Courier New" w:hAnsi="Courier New" w:cs="Courier New"/>
+              </w:rPr>
+              <w:t>--</w:t>
+            </w:r>
+          </w:p>
+        </w:tc>
+      </w:tr>
+      <w:tr>
+        <w:tc>
+          <w:tcPr>
+            <w:tcW w:w="3253" w:type="dxa"/>
+          </w:tcPr>
+          <w:p>
+            <w:pPr>
+              <w:jc w:val="both"/>
+              <w:rPr>
+                <w:rFonts w:ascii="Courier New" w:hAnsi="Courier New" w:cs="Courier New"/>
+              </w:rPr>
+            </w:pPr>
+            <w:r>
+              <w:rPr>
+                <w:rFonts w:ascii="Courier New" w:hAnsi="Courier New" w:cs="Courier New"/>
+              </w:rPr>
+              <w:t>GET_CRC_POLY</w:t>
+            </w:r>
+          </w:p>
+        </w:tc>
+        <w:tc>
+          <w:tcPr>
+            <w:tcW w:w="766" w:type="dxa"/>
+          </w:tcPr>
+          <w:p>
+            <w:pPr>
+              <w:jc w:val="center"/>
+              <w:rPr>
+                <w:rFonts w:ascii="Courier New" w:hAnsi="Courier New" w:cs="Courier New"/>
+              </w:rPr>
+            </w:pPr>
+            <w:r>
+              <w:rPr>
+                <w:rFonts w:ascii="Courier New" w:hAnsi="Courier New" w:cs="Courier New"/>
+              </w:rPr>
+              <w:t>15</w:t>
+            </w:r>
+          </w:p>
+        </w:tc>
+        <w:tc>
+          <w:tcPr>
+            <w:tcW w:w="1733" w:type="dxa"/>
+          </w:tcPr>
+          <w:p>
+            <w:pPr>
+              <w:jc w:val="center"/>
+              <w:rPr>
+                <w:rFonts w:ascii="Courier New" w:hAnsi="Courier New" w:cs="Courier New"/>
+              </w:rPr>
+            </w:pPr>
+            <w:r>
+              <w:rPr>
+                <w:rFonts w:ascii="Courier New" w:hAnsi="Courier New" w:cs="Courier New"/>
+              </w:rPr>
+              <w:t>--</w:t>
+            </w:r>
+          </w:p>
+        </w:tc>
+        <w:tc>
+          <w:tcPr>
+            <w:tcW w:w="1684" w:type="dxa"/>
+          </w:tcPr>
+          <w:p>
+            <w:pPr>
+              <w:jc w:val="center"/>
+              <w:rPr>
+                <w:rFonts w:ascii="Courier New" w:hAnsi="Courier New" w:cs="Courier New"/>
+              </w:rPr>
+            </w:pPr>
+            <w:r>
+              <w:rPr>
+                <w:rFonts w:ascii="Courier New" w:hAnsi="Courier New" w:cs="Courier New"/>
+              </w:rPr>
+              <w:t>--</w:t>
+            </w:r>
+          </w:p>
+        </w:tc>
+        <w:tc>
+          <w:tcPr>
+            <w:tcW w:w="1685" w:type="dxa"/>
+          </w:tcPr>
+          <w:p>
+            <w:pPr>
+              <w:jc w:val="center"/>
+              <w:rPr>
+                <w:rFonts w:ascii="Courier New" w:hAnsi="Courier New" w:cs="Courier New"/>
+              </w:rPr>
+            </w:pPr>
+            <w:r>
+              <w:rPr>
+                <w:rFonts w:ascii="Courier New" w:hAnsi="Courier New" w:cs="Courier New"/>
+              </w:rPr>
+              <w:t>--</w:t>
+            </w:r>
+          </w:p>
+        </w:tc>
+        <w:tc>
+          <w:tcPr>
+            <w:tcW w:w="1669" w:type="dxa"/>
+          </w:tcPr>
+          <w:p>
+            <w:pPr>
+              <w:keepNext/>
+              <w:jc w:val="center"/>
+              <w:rPr>
+                <w:rFonts w:ascii="Courier New" w:hAnsi="Courier New" w:cs="Courier New"/>
+              </w:rPr>
+            </w:pPr>
+            <w:r>
+              <w:rPr>
+                <w:rFonts w:ascii="Courier New" w:hAnsi="Courier New" w:cs="Courier New"/>
+              </w:rPr>
+              <w:t>--</w:t>
+            </w:r>
           </w:p>
         </w:tc>
       </w:tr>
     </w:tbl>
-    <w:bookmarkEnd w:id="18"/>
+    <w:bookmarkEnd w:id="17"/>
+    <w:bookmarkEnd w:id="21"/>
     <w:p>
       <w:pPr>
         <w:pStyle w:val="Caption"/>
@@ -6361,6 +6743,9 @@
         </w:sectPr>
       </w:pPr>
       <w:r>
+        <w:t>SET_SERVICE_STATE</w:t>
+      </w:r>
+      <w:r>
         <w:t xml:space="preserve">Table </w:t>
       </w:r>
       <w:fldSimple w:instr=" SEQ Table \* ARABIC ">
@@ -6553,7 +6938,14 @@
         <w:rPr>
           <w:rFonts w:ascii="Helvetica" w:hAnsi="Helvetica" w:cs="Helvetica"/>
         </w:rPr>
-        <w:t xml:space="preserve">Note that changing the method from the user interface will give no outward appearance of a change. </w:t>
+        <w:t xml:space="preserve">Note that </w:t>
+      </w:r>
+      <w:r>
+        <w:rPr>
+          <w:rFonts w:ascii="Helvetica" w:hAnsi="Helvetica" w:cs="Helvetica"/>
+        </w:rPr>
+        <w:lastRenderedPageBreak/>
+        <w:t xml:space="preserve">changing the method from the user interface will give no outward appearance of a change. </w:t>
       </w:r>
       <w:r>
         <w:rPr>
@@ -6630,7 +7022,6 @@
               <w:rPr>
                 <w:rFonts w:ascii="Courier New" w:hAnsi="Courier New" w:cs="Courier New"/>
               </w:rPr>
-              <w:lastRenderedPageBreak/>
               <w:t>USE_LOOKUP_TABLE</w:t>
             </w:r>
           </w:p>
@@ -6730,89 +7121,28 @@
     </w:p>
     <w:p>
       <w:pPr>
-        <w:spacing w:after="0"/>
         <w:jc w:val="both"/>
         <w:rPr>
           <w:rFonts w:ascii="Helvetica" w:hAnsi="Helvetica" w:cs="Helvetica"/>
-          <w:b/>
-          <w:bCs/>
         </w:rPr>
       </w:pPr>
       <w:r>
         <w:rPr>
           <w:rFonts w:ascii="Helvetica" w:hAnsi="Helvetica" w:cs="Helvetica"/>
-          <w:b/>
-          <w:bCs/>
-        </w:rPr>
-        <w:t>BCB606_rst_pin.cpp</w:t>
-      </w:r>
-    </w:p>
-    <w:p>
-      <w:pPr>
-        <w:jc w:val="both"/>
-        <w:rPr>
-          <w:rFonts w:ascii="Helvetica" w:hAnsi="Helvetica" w:cs="Helvetica"/>
-        </w:rPr>
-      </w:pPr>
-      <w:r>
-        <w:rPr>
-          <w:rFonts w:ascii="Helvetica" w:hAnsi="Helvetica" w:cs="Helvetica"/>
-        </w:rPr>
-        <w:t xml:space="preserve">The RST pin module expects no incoming payload (payload size=0) and </w:t>
-      </w:r>
-      <w:r>
-        <w:rPr>
-          <w:rFonts w:ascii="Helvetica" w:hAnsi="Helvetica" w:cs="Helvetica"/>
-        </w:rPr>
-        <w:t>responds with</w:t>
-      </w:r>
-      <w:r>
-        <w:rPr>
-          <w:rFonts w:ascii="Helvetica" w:hAnsi="Helvetica" w:cs="Helvetica"/>
-        </w:rPr>
-        <w:t xml:space="preserve"> a single byte written in response. </w:t>
-      </w:r>
-      <w:r>
-        <w:rPr>
-          <w:rFonts w:ascii="Helvetica" w:hAnsi="Helvetica" w:cs="Helvetica"/>
-        </w:rPr>
-        <w:t>Merely</w:t>
-      </w:r>
-      <w:r>
-        <w:rPr>
-          <w:rFonts w:ascii="Helvetica" w:hAnsi="Helvetica" w:cs="Helvetica"/>
-        </w:rPr>
-        <w:t xml:space="preserve"> addressing the RST </w:t>
-      </w:r>
-      <w:r>
-        <w:rPr>
-          <w:rFonts w:ascii="Helvetica" w:hAnsi="Helvetica" w:cs="Helvetica"/>
-        </w:rPr>
-        <w:t xml:space="preserve">module </w:t>
-      </w:r>
-      <w:r>
-        <w:rPr>
-          <w:rFonts w:ascii="Helvetica" w:hAnsi="Helvetica" w:cs="Helvetica"/>
-        </w:rPr>
-        <w:t xml:space="preserve">with no payload is sufficient to trigger the module to </w:t>
-      </w:r>
-      <w:r>
-        <w:rPr>
-          <w:rFonts w:ascii="Helvetica" w:hAnsi="Helvetica" w:cs="Helvetica"/>
-        </w:rPr>
-        <w:t>return</w:t>
-      </w:r>
-      <w:r>
-        <w:rPr>
-          <w:rFonts w:ascii="Helvetica" w:hAnsi="Helvetica" w:cs="Helvetica"/>
-        </w:rPr>
-        <w:t xml:space="preserve"> Stowe’s RST pin value to the host.</w:t>
-      </w:r>
-      <w:r>
-        <w:rPr>
-          <w:rFonts w:ascii="Helvetica" w:hAnsi="Helvetica" w:cs="Helvetica"/>
-        </w:rPr>
-        <w:t xml:space="preserve"> The one-byte response will be 1 if RST is high and 0 if it is low.</w:t>
+        </w:rPr>
+        <w:t xml:space="preserve">There are also options to alter the question address, answer address, CRC polynomial, </w:t>
+      </w:r>
+      <w:r>
+        <w:rPr>
+          <w:rFonts w:ascii="Helvetica" w:hAnsi="Helvetica" w:cs="Helvetica"/>
+        </w:rPr>
+        <w:t xml:space="preserve">use of PEC, </w:t>
+      </w:r>
+      <w:r>
+        <w:rPr>
+          <w:rFonts w:ascii="Helvetica" w:hAnsi="Helvetica" w:cs="Helvetica"/>
+        </w:rPr>
+        <w:t>etc.</w:t>
       </w:r>
     </w:p>
     <w:p>
@@ -6831,7 +7161,75 @@
           <w:b/>
           <w:bCs/>
         </w:rPr>
-        <w:t>BCB606_eeprom.cpp</w:t>
+        <w:t>BCB606_rst_pin.cpp</w:t>
+      </w:r>
+    </w:p>
+    <w:p>
+      <w:pPr>
+        <w:jc w:val="both"/>
+        <w:rPr>
+          <w:rFonts w:ascii="Helvetica" w:hAnsi="Helvetica" w:cs="Helvetica"/>
+        </w:rPr>
+      </w:pPr>
+      <w:r>
+        <w:rPr>
+          <w:rFonts w:ascii="Helvetica" w:hAnsi="Helvetica" w:cs="Helvetica"/>
+        </w:rPr>
+        <w:t xml:space="preserve">The RST pin module expects no incoming payload (payload size=0) and </w:t>
+      </w:r>
+      <w:r>
+        <w:rPr>
+          <w:rFonts w:ascii="Helvetica" w:hAnsi="Helvetica" w:cs="Helvetica"/>
+        </w:rPr>
+        <w:t>responds with</w:t>
+      </w:r>
+      <w:r>
+        <w:rPr>
+          <w:rFonts w:ascii="Helvetica" w:hAnsi="Helvetica" w:cs="Helvetica"/>
+        </w:rPr>
+        <w:t xml:space="preserve"> a single byte written in response. </w:t>
+      </w:r>
+      <w:r>
+        <w:rPr>
+          <w:rFonts w:ascii="Helvetica" w:hAnsi="Helvetica" w:cs="Helvetica"/>
+        </w:rPr>
+        <w:t>Merely</w:t>
+      </w:r>
+      <w:r>
+        <w:rPr>
+          <w:rFonts w:ascii="Helvetica" w:hAnsi="Helvetica" w:cs="Helvetica"/>
+        </w:rPr>
+        <w:t xml:space="preserve"> addressing the RST </w:t>
+      </w:r>
+      <w:r>
+        <w:rPr>
+          <w:rFonts w:ascii="Helvetica" w:hAnsi="Helvetica" w:cs="Helvetica"/>
+        </w:rPr>
+        <w:t xml:space="preserve">module </w:t>
+      </w:r>
+      <w:r>
+        <w:rPr>
+          <w:rFonts w:ascii="Helvetica" w:hAnsi="Helvetica" w:cs="Helvetica"/>
+        </w:rPr>
+        <w:t xml:space="preserve">with no payload is sufficient to trigger the module to </w:t>
+      </w:r>
+      <w:r>
+        <w:rPr>
+          <w:rFonts w:ascii="Helvetica" w:hAnsi="Helvetica" w:cs="Helvetica"/>
+        </w:rPr>
+        <w:t>return</w:t>
+      </w:r>
+      <w:r>
+        <w:rPr>
+          <w:rFonts w:ascii="Helvetica" w:hAnsi="Helvetica" w:cs="Helvetica"/>
+        </w:rPr>
+        <w:t xml:space="preserve"> Stowe’s RST pin value to the host.</w:t>
+      </w:r>
+      <w:r>
+        <w:rPr>
+          <w:rFonts w:ascii="Helvetica" w:hAnsi="Helvetica" w:cs="Helvetica"/>
+        </w:rPr>
+        <w:t xml:space="preserve"> The one-byte response will be 1 if RST is high and 0 if it is low.</w:t>
       </w:r>
     </w:p>
     <w:p>
@@ -6850,7 +7248,7 @@
           <w:b/>
           <w:bCs/>
         </w:rPr>
-        <w:t>BCB606_smbus_services.cpp</w:t>
+        <w:t>BCB606_eeprom.cpp</w:t>
       </w:r>
     </w:p>
     <w:p>
@@ -6869,7 +7267,7 @@
           <w:b/>
           <w:bCs/>
         </w:rPr>
-        <w:t>BCB606_temp_sensor.cpp</w:t>
+        <w:t>BCB606_smbus_services.cpp</w:t>
       </w:r>
     </w:p>
     <w:p>
@@ -6878,11 +7276,30 @@
         <w:jc w:val="both"/>
         <w:rPr>
           <w:rFonts w:ascii="Helvetica" w:hAnsi="Helvetica" w:cs="Helvetica"/>
+          <w:b/>
+          <w:bCs/>
         </w:rPr>
       </w:pPr>
       <w:r>
         <w:rPr>
           <w:rFonts w:ascii="Helvetica" w:hAnsi="Helvetica" w:cs="Helvetica"/>
+          <w:b/>
+          <w:bCs/>
+        </w:rPr>
+        <w:t>BCB606_temp_sensor.cpp</w:t>
+      </w:r>
+    </w:p>
+    <w:p>
+      <w:pPr>
+        <w:spacing w:after="0"/>
+        <w:jc w:val="both"/>
+        <w:rPr>
+          <w:rFonts w:ascii="Helvetica" w:hAnsi="Helvetica" w:cs="Helvetica"/>
+        </w:rPr>
+      </w:pPr>
+      <w:r>
+        <w:rPr>
+          <w:rFonts w:ascii="Helvetica" w:hAnsi="Helvetica" w:cs="Helvetica"/>
         </w:rPr>
         <w:t xml:space="preserve">These modules are substantially pass-through modules that take higher level commands from </w:t>
       </w:r>
@@ -6922,7 +7339,7 @@
         </w:rPr>
         <w:t xml:space="preserve"> them to the SMBus two-wire interface modules </w:t>
       </w:r>
-      <w:bookmarkStart w:id="21" w:name="OLE_LINK15"/>
+      <w:bookmarkStart w:id="22" w:name="OLE_LINK15"/>
       <w:r>
         <w:rPr>
           <w:rFonts w:ascii="Helvetica" w:hAnsi="Helvetica" w:cs="Helvetica"/>
@@ -6931,14 +7348,14 @@
         </w:rPr>
         <w:t>BCB606_smbus.cpp</w:t>
       </w:r>
-      <w:bookmarkEnd w:id="21"/>
+      <w:bookmarkEnd w:id="22"/>
       <w:r>
         <w:rPr>
           <w:rFonts w:ascii="Helvetica" w:hAnsi="Helvetica" w:cs="Helvetica"/>
         </w:rPr>
         <w:t xml:space="preserve"> and </w:t>
       </w:r>
-      <w:bookmarkStart w:id="22" w:name="OLE_LINK16"/>
+      <w:bookmarkStart w:id="23" w:name="OLE_LINK16"/>
       <w:r>
         <w:rPr>
           <w:rFonts w:ascii="Helvetica" w:hAnsi="Helvetica" w:cs="Helvetica"/>
@@ -6947,7 +7364,7 @@
         </w:rPr>
         <w:t>BCB606_softport.cpp</w:t>
       </w:r>
-      <w:bookmarkEnd w:id="22"/>
+      <w:bookmarkEnd w:id="23"/>
       <w:r>
         <w:rPr>
           <w:rFonts w:ascii="Helvetica" w:hAnsi="Helvetica" w:cs="Helvetica"/>
@@ -6972,14 +7389,14 @@
           <w:rFonts w:ascii="Helvetica" w:hAnsi="Helvetica" w:cs="Helvetica"/>
         </w:rPr>
       </w:pPr>
-      <w:bookmarkStart w:id="23" w:name="OLE_LINK11"/>
+      <w:bookmarkStart w:id="24" w:name="OLE_LINK11"/>
       <w:r>
         <w:rPr>
           <w:rFonts w:ascii="Helvetica" w:hAnsi="Helvetica" w:cs="Helvetica"/>
         </w:rPr>
         <w:t>BCB606_smbus_services</w:t>
       </w:r>
-      <w:bookmarkEnd w:id="23"/>
+      <w:bookmarkEnd w:id="24"/>
       <w:r>
         <w:rPr>
           <w:rFonts w:ascii="Helvetica" w:hAnsi="Helvetica" w:cs="Helvetica"/>
@@ -7077,7 +7494,7 @@
         </w:rPr>
         <w:t>structure shown below followed by a data-list.</w:t>
       </w:r>
-      <w:bookmarkStart w:id="24" w:name="OLE_LINK28"/>
+      <w:bookmarkStart w:id="25" w:name="OLE_LINK28"/>
     </w:p>
     <w:tbl>
       <w:tblPr>
@@ -7311,7 +7728,7 @@
         </w:tc>
       </w:tr>
     </w:tbl>
-    <w:bookmarkEnd w:id="24"/>
+    <w:bookmarkEnd w:id="25"/>
     <w:p>
       <w:pPr>
         <w:pStyle w:val="Caption"/>
@@ -7380,7 +7797,7 @@
                 <w:rFonts w:ascii="Courier New" w:hAnsi="Courier New" w:cs="Courier New"/>
               </w:rPr>
             </w:pPr>
-            <w:bookmarkStart w:id="25" w:name="OLE_LINK23"/>
+            <w:bookmarkStart w:id="26" w:name="OLE_LINK23"/>
             <w:r>
               <w:rPr>
                 <w:rFonts w:ascii="Helvetica" w:hAnsi="Helvetica" w:cs="Helvetica"/>
@@ -7451,7 +7868,7 @@
                 <w:bCs/>
               </w:rPr>
             </w:pPr>
-            <w:bookmarkStart w:id="26" w:name="OLE_LINK22"/>
+            <w:bookmarkStart w:id="27" w:name="OLE_LINK22"/>
             <w:r>
               <w:rPr>
                 <w:rFonts w:ascii="Helvetica" w:hAnsi="Helvetica" w:cs="Helvetica"/>
@@ -7460,7 +7877,7 @@
               </w:rPr>
               <w:t>(Byte/Word)</w:t>
             </w:r>
-            <w:bookmarkEnd w:id="26"/>
+            <w:bookmarkEnd w:id="27"/>
           </w:p>
         </w:tc>
         <w:tc>
@@ -8063,14 +8480,14 @@
                 <w:rFonts w:ascii="Courier New" w:hAnsi="Courier New" w:cs="Courier New"/>
               </w:rPr>
             </w:pPr>
-            <w:bookmarkStart w:id="27" w:name="OLE_LINK20"/>
+            <w:bookmarkStart w:id="28" w:name="OLE_LINK20"/>
             <w:r>
               <w:rPr>
                 <w:rFonts w:ascii="Courier New" w:hAnsi="Courier New" w:cs="Courier New"/>
               </w:rPr>
               <w:t>Unimplemented</w:t>
             </w:r>
-            <w:bookmarkEnd w:id="27"/>
+            <w:bookmarkEnd w:id="28"/>
           </w:p>
         </w:tc>
       </w:tr>
@@ -8769,7 +9186,7 @@
       <w:r>
         <w:t>. SMBus Module Commands and Expectant Data Sizes</w:t>
       </w:r>
-      <w:bookmarkEnd w:id="25"/>
+      <w:bookmarkEnd w:id="26"/>
     </w:p>
     <w:p>
       <w:pPr>
@@ -8836,15 +9253,7 @@
                 <w:b/>
                 <w:bCs/>
               </w:rPr>
-              <w:t xml:space="preserve">Return </w:t>
-            </w:r>
-            <w:r>
-              <w:rPr>
-                <w:rFonts w:ascii="Helvetica" w:hAnsi="Helvetica" w:cs="Helvetica"/>
-                <w:b/>
-                <w:bCs/>
-              </w:rPr>
-              <w:t>Code</w:t>
+              <w:t>Return Code</w:t>
             </w:r>
           </w:p>
         </w:tc>
@@ -8984,14 +9393,14 @@
                 <w:rFonts w:ascii="Courier New" w:hAnsi="Courier New" w:cs="Courier New"/>
               </w:rPr>
             </w:pPr>
-            <w:bookmarkStart w:id="28" w:name="OLE_LINK24"/>
+            <w:bookmarkStart w:id="29" w:name="OLE_LINK24"/>
             <w:r>
               <w:rPr>
                 <w:rFonts w:ascii="Courier New" w:hAnsi="Courier New" w:cs="Courier New"/>
               </w:rPr>
               <w:t>TBD</w:t>
             </w:r>
-            <w:bookmarkEnd w:id="28"/>
+            <w:bookmarkEnd w:id="29"/>
           </w:p>
         </w:tc>
       </w:tr>
@@ -9021,6 +9430,7 @@
               <w:rPr>
                 <w:rFonts w:ascii="Courier New" w:hAnsi="Courier New" w:cs="Courier New"/>
               </w:rPr>
+              <w:lastRenderedPageBreak/>
               <w:t>2</w:t>
             </w:r>
           </w:p>

</xml_diff>

<commit_message>
Attempt at some SMBus status error return values from Labcomm to PyICe. Needs corresponding PyICe edits. TODO still need to do some work on supporting Words with Labcomm/PyICe.
</commit_message>
<xml_diff>
--- a/firmware/BCB606 Firmware Explained.docx
+++ b/firmware/BCB606 Firmware Explained.docx
@@ -1357,6 +1357,7 @@
           <w:bCs/>
         </w:rPr>
       </w:pPr>
+      <w:proofErr w:type="spellStart"/>
       <w:r>
         <w:rPr>
           <w:rFonts w:ascii="Helvetica" w:hAnsi="Helvetica" w:cs="Helvetica"/>
@@ -1365,6 +1366,7 @@
         </w:rPr>
         <w:t>Depdendencies</w:t>
       </w:r>
+      <w:proofErr w:type="spellEnd"/>
     </w:p>
     <w:p>
       <w:pPr>
@@ -1409,8 +1411,18 @@
           <w:b/>
           <w:bCs/>
         </w:rPr>
-        <w:t xml:space="preserve">    • FlashStorage_SAMD</w:t>
-      </w:r>
+        <w:t xml:space="preserve">    • </w:t>
+      </w:r>
+      <w:proofErr w:type="spellStart"/>
+      <w:r>
+        <w:rPr>
+          <w:rFonts w:ascii="Helvetica" w:hAnsi="Helvetica" w:cs="Helvetica"/>
+          <w:b/>
+          <w:bCs/>
+        </w:rPr>
+        <w:t>FlashStorage_SAMD</w:t>
+      </w:r>
+      <w:proofErr w:type="spellEnd"/>
     </w:p>
     <w:p>
       <w:pPr>
@@ -1428,8 +1440,18 @@
           <w:b/>
           <w:bCs/>
         </w:rPr>
-        <w:t xml:space="preserve">    • SoftWire</w:t>
-      </w:r>
+        <w:t xml:space="preserve">    • </w:t>
+      </w:r>
+      <w:proofErr w:type="spellStart"/>
+      <w:r>
+        <w:rPr>
+          <w:rFonts w:ascii="Helvetica" w:hAnsi="Helvetica" w:cs="Helvetica"/>
+          <w:b/>
+          <w:bCs/>
+        </w:rPr>
+        <w:t>SoftWire</w:t>
+      </w:r>
+      <w:proofErr w:type="spellEnd"/>
     </w:p>
     <w:p>
       <w:pPr>
@@ -1447,8 +1469,18 @@
           <w:b/>
           <w:bCs/>
         </w:rPr>
-        <w:t xml:space="preserve">    • AsyncDelay</w:t>
-      </w:r>
+        <w:t xml:space="preserve">    • </w:t>
+      </w:r>
+      <w:proofErr w:type="spellStart"/>
+      <w:r>
+        <w:rPr>
+          <w:rFonts w:ascii="Helvetica" w:hAnsi="Helvetica" w:cs="Helvetica"/>
+          <w:b/>
+          <w:bCs/>
+        </w:rPr>
+        <w:t>AsyncDelay</w:t>
+      </w:r>
+      <w:proofErr w:type="spellEnd"/>
     </w:p>
     <w:p>
       <w:pPr>
@@ -1944,12 +1976,14 @@
         </w:rPr>
         <w:t xml:space="preserve">, if there is a high burden to send or receive voluminous SMBus data, the heartbeat will not be serviced </w:t>
       </w:r>
+      <w:proofErr w:type="gramStart"/>
       <w:r>
         <w:rPr>
           <w:rFonts w:ascii="Helvetica" w:hAnsi="Helvetica" w:cs="Helvetica"/>
         </w:rPr>
         <w:t>regularly</w:t>
       </w:r>
+      <w:proofErr w:type="gramEnd"/>
       <w:r>
         <w:rPr>
           <w:rFonts w:ascii="Helvetica" w:hAnsi="Helvetica" w:cs="Helvetica"/>
@@ -3021,11 +3055,19 @@
         </w:rPr>
         <w:t xml:space="preserve"> a </w:t>
       </w:r>
-      <w:r>
-        <w:rPr>
-          <w:rFonts w:ascii="Helvetica" w:hAnsi="Helvetica" w:cs="Helvetica"/>
-        </w:rPr>
-        <w:t xml:space="preserve">255 byte </w:t>
+      <w:proofErr w:type="gramStart"/>
+      <w:r>
+        <w:rPr>
+          <w:rFonts w:ascii="Helvetica" w:hAnsi="Helvetica" w:cs="Helvetica"/>
+        </w:rPr>
+        <w:t>255 byte</w:t>
+      </w:r>
+      <w:proofErr w:type="gramEnd"/>
+      <w:r>
+        <w:rPr>
+          <w:rFonts w:ascii="Helvetica" w:hAnsi="Helvetica" w:cs="Helvetica"/>
+        </w:rPr>
+        <w:t xml:space="preserve"> </w:t>
       </w:r>
       <w:r>
         <w:rPr>
@@ -3187,7 +3229,21 @@
         <w:rPr>
           <w:rFonts w:ascii="Helvetica" w:hAnsi="Helvetica" w:cs="Helvetica"/>
         </w:rPr>
-        <w:t xml:space="preserve">serial number is retreived with the command 3. </w:t>
+        <w:t xml:space="preserve">serial number is </w:t>
+      </w:r>
+      <w:proofErr w:type="spellStart"/>
+      <w:r>
+        <w:rPr>
+          <w:rFonts w:ascii="Helvetica" w:hAnsi="Helvetica" w:cs="Helvetica"/>
+        </w:rPr>
+        <w:t>retreived</w:t>
+      </w:r>
+      <w:proofErr w:type="spellEnd"/>
+      <w:r>
+        <w:rPr>
+          <w:rFonts w:ascii="Helvetica" w:hAnsi="Helvetica" w:cs="Helvetica"/>
+        </w:rPr>
+        <w:t xml:space="preserve"> with the command 3. </w:t>
       </w:r>
       <w:r>
         <w:rPr>
@@ -4706,8 +4762,8 @@
       <w:tblGrid>
         <w:gridCol w:w="3253"/>
         <w:gridCol w:w="766"/>
-        <w:gridCol w:w="1733"/>
-        <w:gridCol w:w="1684"/>
+        <w:gridCol w:w="2186"/>
+        <w:gridCol w:w="1231"/>
         <w:gridCol w:w="1685"/>
         <w:gridCol w:w="1669"/>
       </w:tblGrid>
@@ -4725,8 +4781,8 @@
                 <w:bCs/>
               </w:rPr>
             </w:pPr>
-            <w:bookmarkStart w:id="17" w:name="OLE_LINK18"/>
-            <w:bookmarkStart w:id="18" w:name="_Hlk140655540"/>
+            <w:bookmarkStart w:id="17" w:name="_Hlk140655540"/>
+            <w:bookmarkStart w:id="18" w:name="OLE_LINK18"/>
             <w:r>
               <w:rPr>
                 <w:rFonts w:ascii="Helvetica" w:hAnsi="Helvetica" w:cs="Helvetica"/>
@@ -4762,7 +4818,7 @@
         </w:tc>
         <w:tc>
           <w:tcPr>
-            <w:tcW w:w="1733" w:type="dxa"/>
+            <w:tcW w:w="2186" w:type="dxa"/>
           </w:tcPr>
           <w:p>
             <w:pPr>
@@ -4785,7 +4841,7 @@
         </w:tc>
         <w:tc>
           <w:tcPr>
-            <w:tcW w:w="1684" w:type="dxa"/>
+            <w:tcW w:w="1231" w:type="dxa"/>
           </w:tcPr>
           <w:p>
             <w:pPr>
@@ -4823,7 +4879,7 @@
           </w:p>
         </w:tc>
       </w:tr>
-      <w:bookmarkEnd w:id="18"/>
+      <w:bookmarkEnd w:id="17"/>
       <w:tr>
         <w:tc>
           <w:tcPr>
@@ -4865,7 +4921,7 @@
         </w:tc>
         <w:tc>
           <w:tcPr>
-            <w:tcW w:w="1733" w:type="dxa"/>
+            <w:tcW w:w="2186" w:type="dxa"/>
           </w:tcPr>
           <w:p>
             <w:pPr>
@@ -4884,7 +4940,7 @@
         </w:tc>
         <w:tc>
           <w:tcPr>
-            <w:tcW w:w="1684" w:type="dxa"/>
+            <w:tcW w:w="1231" w:type="dxa"/>
           </w:tcPr>
           <w:p>
             <w:pPr>
@@ -4982,7 +5038,7 @@
         </w:tc>
         <w:tc>
           <w:tcPr>
-            <w:tcW w:w="1733" w:type="dxa"/>
+            <w:tcW w:w="2186" w:type="dxa"/>
           </w:tcPr>
           <w:p>
             <w:pPr>
@@ -5001,7 +5057,7 @@
         </w:tc>
         <w:tc>
           <w:tcPr>
-            <w:tcW w:w="1684" w:type="dxa"/>
+            <w:tcW w:w="1231" w:type="dxa"/>
           </w:tcPr>
           <w:p>
             <w:pPr>
@@ -5070,12 +5126,14 @@
               </w:rPr>
             </w:pPr>
             <w:bookmarkStart w:id="20" w:name="_Hlk167807545"/>
+            <w:proofErr w:type="spellStart"/>
             <w:r>
               <w:rPr>
                 <w:rFonts w:ascii="Courier New" w:hAnsi="Courier New" w:cs="Courier New"/>
               </w:rPr>
               <w:t>SET_RESPONSE_TIME_us</w:t>
             </w:r>
+            <w:proofErr w:type="spellEnd"/>
           </w:p>
         </w:tc>
         <w:tc>
@@ -5099,7 +5157,7 @@
         </w:tc>
         <w:tc>
           <w:tcPr>
-            <w:tcW w:w="1733" w:type="dxa"/>
+            <w:tcW w:w="2186" w:type="dxa"/>
           </w:tcPr>
           <w:p>
             <w:pPr>
@@ -5118,7 +5176,7 @@
         </w:tc>
         <w:tc>
           <w:tcPr>
-            <w:tcW w:w="1684" w:type="dxa"/>
+            <w:tcW w:w="1231" w:type="dxa"/>
           </w:tcPr>
           <w:p>
             <w:pPr>
@@ -5187,12 +5245,14 @@
                 <w:rFonts w:ascii="Courier New" w:hAnsi="Courier New" w:cs="Courier New"/>
               </w:rPr>
             </w:pPr>
+            <w:proofErr w:type="spellStart"/>
             <w:r>
               <w:rPr>
                 <w:rFonts w:ascii="Courier New" w:hAnsi="Courier New" w:cs="Courier New"/>
               </w:rPr>
               <w:t>GET_RESPONSE_TIME_us</w:t>
             </w:r>
+            <w:proofErr w:type="spellEnd"/>
           </w:p>
         </w:tc>
         <w:tc>
@@ -5216,7 +5276,7 @@
         </w:tc>
         <w:tc>
           <w:tcPr>
-            <w:tcW w:w="1733" w:type="dxa"/>
+            <w:tcW w:w="2186" w:type="dxa"/>
           </w:tcPr>
           <w:p>
             <w:pPr>
@@ -5235,7 +5295,7 @@
         </w:tc>
         <w:tc>
           <w:tcPr>
-            <w:tcW w:w="1684" w:type="dxa"/>
+            <w:tcW w:w="1231" w:type="dxa"/>
           </w:tcPr>
           <w:p>
             <w:pPr>
@@ -5332,7 +5392,7 @@
         </w:tc>
         <w:tc>
           <w:tcPr>
-            <w:tcW w:w="1733" w:type="dxa"/>
+            <w:tcW w:w="2186" w:type="dxa"/>
           </w:tcPr>
           <w:p>
             <w:pPr>
@@ -5351,7 +5411,7 @@
         </w:tc>
         <w:tc>
           <w:tcPr>
-            <w:tcW w:w="1684" w:type="dxa"/>
+            <w:tcW w:w="1231" w:type="dxa"/>
           </w:tcPr>
           <w:p>
             <w:pPr>
@@ -5449,7 +5509,7 @@
         </w:tc>
         <w:tc>
           <w:tcPr>
-            <w:tcW w:w="1733" w:type="dxa"/>
+            <w:tcW w:w="2186" w:type="dxa"/>
           </w:tcPr>
           <w:p>
             <w:pPr>
@@ -5468,7 +5528,7 @@
         </w:tc>
         <w:tc>
           <w:tcPr>
-            <w:tcW w:w="1684" w:type="dxa"/>
+            <w:tcW w:w="1231" w:type="dxa"/>
           </w:tcPr>
           <w:p>
             <w:pPr>
@@ -5566,7 +5626,7 @@
         </w:tc>
         <w:tc>
           <w:tcPr>
-            <w:tcW w:w="1733" w:type="dxa"/>
+            <w:tcW w:w="2186" w:type="dxa"/>
           </w:tcPr>
           <w:p>
             <w:pPr>
@@ -5585,7 +5645,7 @@
         </w:tc>
         <w:tc>
           <w:tcPr>
-            <w:tcW w:w="1684" w:type="dxa"/>
+            <w:tcW w:w="1231" w:type="dxa"/>
           </w:tcPr>
           <w:p>
             <w:pPr>
@@ -5683,7 +5743,7 @@
         </w:tc>
         <w:tc>
           <w:tcPr>
-            <w:tcW w:w="1733" w:type="dxa"/>
+            <w:tcW w:w="2186" w:type="dxa"/>
           </w:tcPr>
           <w:p>
             <w:pPr>
@@ -5702,7 +5762,7 @@
         </w:tc>
         <w:tc>
           <w:tcPr>
-            <w:tcW w:w="1684" w:type="dxa"/>
+            <w:tcW w:w="1231" w:type="dxa"/>
           </w:tcPr>
           <w:p>
             <w:pPr>
@@ -5800,7 +5860,7 @@
         </w:tc>
         <w:tc>
           <w:tcPr>
-            <w:tcW w:w="1733" w:type="dxa"/>
+            <w:tcW w:w="2186" w:type="dxa"/>
           </w:tcPr>
           <w:p>
             <w:pPr>
@@ -5819,7 +5879,7 @@
         </w:tc>
         <w:tc>
           <w:tcPr>
-            <w:tcW w:w="1684" w:type="dxa"/>
+            <w:tcW w:w="1231" w:type="dxa"/>
           </w:tcPr>
           <w:p>
             <w:pPr>
@@ -5918,7 +5978,7 @@
         </w:tc>
         <w:tc>
           <w:tcPr>
-            <w:tcW w:w="1733" w:type="dxa"/>
+            <w:tcW w:w="2186" w:type="dxa"/>
           </w:tcPr>
           <w:p>
             <w:pPr>
@@ -5937,7 +5997,7 @@
         </w:tc>
         <w:tc>
           <w:tcPr>
-            <w:tcW w:w="1684" w:type="dxa"/>
+            <w:tcW w:w="1231" w:type="dxa"/>
           </w:tcPr>
           <w:p>
             <w:pPr>
@@ -6040,7 +6100,7 @@
         </w:tc>
         <w:tc>
           <w:tcPr>
-            <w:tcW w:w="1733" w:type="dxa"/>
+            <w:tcW w:w="2186" w:type="dxa"/>
           </w:tcPr>
           <w:p>
             <w:pPr>
@@ -6059,13 +6119,25 @@
               <w:rPr>
                 <w:rFonts w:ascii="Courier New" w:hAnsi="Courier New" w:cs="Courier New"/>
               </w:rPr>
-              <w:t>UES ADDR</w:t>
-            </w:r>
-          </w:p>
-        </w:tc>
-        <w:tc>
-          <w:tcPr>
-            <w:tcW w:w="1684" w:type="dxa"/>
+              <w:t>UES</w:t>
+            </w:r>
+            <w:r>
+              <w:rPr>
+                <w:rFonts w:ascii="Courier New" w:hAnsi="Courier New" w:cs="Courier New"/>
+              </w:rPr>
+              <w:t>TION</w:t>
+            </w:r>
+            <w:r>
+              <w:rPr>
+                <w:rFonts w:ascii="Courier New" w:hAnsi="Courier New" w:cs="Courier New"/>
+              </w:rPr>
+              <w:t xml:space="preserve"> ADDR</w:t>
+            </w:r>
+          </w:p>
+        </w:tc>
+        <w:tc>
+          <w:tcPr>
+            <w:tcW w:w="1231" w:type="dxa"/>
           </w:tcPr>
           <w:p>
             <w:pPr>
@@ -6169,7 +6241,7 @@
         </w:tc>
         <w:tc>
           <w:tcPr>
-            <w:tcW w:w="1733" w:type="dxa"/>
+            <w:tcW w:w="2186" w:type="dxa"/>
           </w:tcPr>
           <w:p>
             <w:pPr>
@@ -6188,7 +6260,7 @@
         </w:tc>
         <w:tc>
           <w:tcPr>
-            <w:tcW w:w="1684" w:type="dxa"/>
+            <w:tcW w:w="1231" w:type="dxa"/>
           </w:tcPr>
           <w:p>
             <w:pPr>
@@ -6298,7 +6370,7 @@
         </w:tc>
         <w:tc>
           <w:tcPr>
-            <w:tcW w:w="1733" w:type="dxa"/>
+            <w:tcW w:w="2186" w:type="dxa"/>
           </w:tcPr>
           <w:p>
             <w:pPr>
@@ -6317,7 +6389,7 @@
         </w:tc>
         <w:tc>
           <w:tcPr>
-            <w:tcW w:w="1684" w:type="dxa"/>
+            <w:tcW w:w="1231" w:type="dxa"/>
           </w:tcPr>
           <w:p>
             <w:pPr>
@@ -6415,7 +6487,7 @@
         </w:tc>
         <w:tc>
           <w:tcPr>
-            <w:tcW w:w="1733" w:type="dxa"/>
+            <w:tcW w:w="2186" w:type="dxa"/>
           </w:tcPr>
           <w:p>
             <w:pPr>
@@ -6434,7 +6506,7 @@
         </w:tc>
         <w:tc>
           <w:tcPr>
-            <w:tcW w:w="1684" w:type="dxa"/>
+            <w:tcW w:w="1231" w:type="dxa"/>
           </w:tcPr>
           <w:p>
             <w:pPr>
@@ -6531,7 +6603,7 @@
         </w:tc>
         <w:tc>
           <w:tcPr>
-            <w:tcW w:w="1733" w:type="dxa"/>
+            <w:tcW w:w="2186" w:type="dxa"/>
           </w:tcPr>
           <w:p>
             <w:pPr>
@@ -6550,7 +6622,7 @@
         </w:tc>
         <w:tc>
           <w:tcPr>
-            <w:tcW w:w="1684" w:type="dxa"/>
+            <w:tcW w:w="1231" w:type="dxa"/>
           </w:tcPr>
           <w:p>
             <w:pPr>
@@ -6648,7 +6720,7 @@
         </w:tc>
         <w:tc>
           <w:tcPr>
-            <w:tcW w:w="1733" w:type="dxa"/>
+            <w:tcW w:w="2186" w:type="dxa"/>
           </w:tcPr>
           <w:p>
             <w:pPr>
@@ -6667,7 +6739,7 @@
         </w:tc>
         <w:tc>
           <w:tcPr>
-            <w:tcW w:w="1684" w:type="dxa"/>
+            <w:tcW w:w="1231" w:type="dxa"/>
           </w:tcPr>
           <w:p>
             <w:pPr>
@@ -6725,7 +6797,7 @@
         </w:tc>
       </w:tr>
     </w:tbl>
-    <w:bookmarkEnd w:id="17"/>
+    <w:bookmarkEnd w:id="18"/>
     <w:bookmarkEnd w:id="21"/>
     <w:p>
       <w:pPr>
@@ -6742,11 +6814,16 @@
           <w:docGrid w:linePitch="360"/>
         </w:sectPr>
       </w:pPr>
+      <w:proofErr w:type="spellStart"/>
       <w:r>
         <w:t>SET_SERVICE_STATE</w:t>
       </w:r>
       <w:r>
-        <w:t xml:space="preserve">Table </w:t>
+        <w:t>Table</w:t>
+      </w:r>
+      <w:proofErr w:type="spellEnd"/>
+      <w:r>
+        <w:t xml:space="preserve"> </w:t>
       </w:r>
       <w:fldSimple w:instr=" SEQ Table \* ARABIC ">
         <w:r>
@@ -6854,7 +6931,14 @@
         <w:rPr>
           <w:rFonts w:ascii="Helvetica" w:hAnsi="Helvetica" w:cs="Helvetica"/>
         </w:rPr>
-        <w:t xml:space="preserve"> Get</w:t>
+        <w:t xml:space="preserve"> </w:t>
+      </w:r>
+      <w:proofErr w:type="spellStart"/>
+      <w:r>
+        <w:rPr>
+          <w:rFonts w:ascii="Helvetica" w:hAnsi="Helvetica" w:cs="Helvetica"/>
+        </w:rPr>
+        <w:t>Get</w:t>
       </w:r>
       <w:r>
         <w:rPr>
@@ -6878,7 +6962,14 @@
         <w:rPr>
           <w:rFonts w:ascii="Helvetica" w:hAnsi="Helvetica" w:cs="Helvetica"/>
         </w:rPr>
-        <w:t xml:space="preserve">Time query is a similar 4-byte (32 bit) integer representing the micro-seconds </w:t>
+        <w:t>Time</w:t>
+      </w:r>
+      <w:proofErr w:type="spellEnd"/>
+      <w:r>
+        <w:rPr>
+          <w:rFonts w:ascii="Helvetica" w:hAnsi="Helvetica" w:cs="Helvetica"/>
+        </w:rPr>
+        <w:t xml:space="preserve"> query is a similar 4-byte (32 bit) integer representing the micro-seconds </w:t>
       </w:r>
       <w:r>
         <w:rPr>
@@ -6902,8 +6993,23 @@
         <w:rPr>
           <w:rFonts w:ascii="Helvetica" w:hAnsi="Helvetica" w:cs="Helvetica"/>
         </w:rPr>
-        <w:t xml:space="preserve">. The 4-byte, 32 bit, number is consistent with the Arduino’s micros() function from the </w:t>
-      </w:r>
+        <w:t xml:space="preserve">. The 4-byte, 32 bit, number is consistent with the Arduino’s </w:t>
+      </w:r>
+      <w:proofErr w:type="gramStart"/>
+      <w:r>
+        <w:rPr>
+          <w:rFonts w:ascii="Helvetica" w:hAnsi="Helvetica" w:cs="Helvetica"/>
+        </w:rPr>
+        <w:t>micros(</w:t>
+      </w:r>
+      <w:proofErr w:type="gramEnd"/>
+      <w:r>
+        <w:rPr>
+          <w:rFonts w:ascii="Helvetica" w:hAnsi="Helvetica" w:cs="Helvetica"/>
+        </w:rPr>
+        <w:t xml:space="preserve">) function from the </w:t>
+      </w:r>
+      <w:proofErr w:type="spellStart"/>
       <w:r>
         <w:rPr>
           <w:rFonts w:ascii="Helvetica" w:hAnsi="Helvetica" w:cs="Helvetica"/>
@@ -6914,6 +7020,7 @@
         </w:rPr>
         <w:t>Arduino.h</w:t>
       </w:r>
+      <w:proofErr w:type="spellEnd"/>
       <w:r>
         <w:rPr>
           <w:rFonts w:ascii="Helvetica" w:hAnsi="Helvetica" w:cs="Helvetica"/>
@@ -8984,7 +9091,21 @@
               <w:rPr>
                 <w:rFonts w:ascii="Courier New" w:hAnsi="Courier New" w:cs="Courier New"/>
               </w:rPr>
-              <w:t>512 ([REG,VAL] Pairs)</w:t>
+              <w:t>512 ([</w:t>
+            </w:r>
+            <w:proofErr w:type="gramStart"/>
+            <w:r>
+              <w:rPr>
+                <w:rFonts w:ascii="Courier New" w:hAnsi="Courier New" w:cs="Courier New"/>
+              </w:rPr>
+              <w:t>REG,VAL</w:t>
+            </w:r>
+            <w:proofErr w:type="gramEnd"/>
+            <w:r>
+              <w:rPr>
+                <w:rFonts w:ascii="Courier New" w:hAnsi="Courier New" w:cs="Courier New"/>
+              </w:rPr>
+              <w:t>] Pairs)</w:t>
             </w:r>
           </w:p>
         </w:tc>
@@ -9212,7 +9333,19 @@
         <w:rPr>
           <w:rFonts w:ascii="Helvetica" w:hAnsi="Helvetica" w:cs="Helvetica"/>
         </w:rPr>
-        <w:t xml:space="preserve"> satisfied with the transaction whereas as a nonzero value implies an issue. Please see the table below:</w:t>
+        <w:t xml:space="preserve"> satisfied with the transaction whereas as a nonzero value implies an issue. Please see the </w:t>
+      </w:r>
+      <w:r>
+        <w:rPr>
+          <w:rFonts w:ascii="Helvetica" w:hAnsi="Helvetica" w:cs="Helvetica"/>
+        </w:rPr>
+        <w:t xml:space="preserve">1-Hot </w:t>
+      </w:r>
+      <w:r>
+        <w:rPr>
+          <w:rFonts w:ascii="Helvetica" w:hAnsi="Helvetica" w:cs="Helvetica"/>
+        </w:rPr>
+        <w:t>table below:</w:t>
       </w:r>
     </w:p>
     <w:tbl>
@@ -9341,7 +9474,7 @@
               <w:rPr>
                 <w:rFonts w:ascii="Courier New" w:hAnsi="Courier New" w:cs="Courier New"/>
               </w:rPr>
-              <w:t>Transaction Successful</w:t>
+              <w:t>SMBUS_SUCCESS</w:t>
             </w:r>
           </w:p>
         </w:tc>
@@ -9393,14 +9526,12 @@
                 <w:rFonts w:ascii="Courier New" w:hAnsi="Courier New" w:cs="Courier New"/>
               </w:rPr>
             </w:pPr>
-            <w:bookmarkStart w:id="29" w:name="OLE_LINK24"/>
-            <w:r>
-              <w:rPr>
-                <w:rFonts w:ascii="Courier New" w:hAnsi="Courier New" w:cs="Courier New"/>
-              </w:rPr>
-              <w:t>TBD</w:t>
-            </w:r>
-            <w:bookmarkEnd w:id="29"/>
+            <w:r>
+              <w:rPr>
+                <w:rFonts w:ascii="Courier New" w:hAnsi="Courier New" w:cs="Courier New"/>
+              </w:rPr>
+              <w:t>SMBUS_NACK_ON_ADDRESS</w:t>
+            </w:r>
           </w:p>
         </w:tc>
       </w:tr>
@@ -9456,7 +9587,7 @@
               <w:rPr>
                 <w:rFonts w:ascii="Courier New" w:hAnsi="Courier New" w:cs="Courier New"/>
               </w:rPr>
-              <w:t>TBD</w:t>
+              <w:t>SMBUS_NACK_ON_DATA</w:t>
             </w:r>
           </w:p>
         </w:tc>
@@ -9487,7 +9618,7 @@
               <w:rPr>
                 <w:rFonts w:ascii="Courier New" w:hAnsi="Courier New" w:cs="Courier New"/>
               </w:rPr>
-              <w:t>3</w:t>
+              <w:t>4</w:t>
             </w:r>
           </w:p>
         </w:tc>
@@ -9512,7 +9643,7 @@
               <w:rPr>
                 <w:rFonts w:ascii="Courier New" w:hAnsi="Courier New" w:cs="Courier New"/>
               </w:rPr>
-              <w:t>TBD</w:t>
+              <w:t>SMBUS_PEC_VALUE_ERROR</w:t>
             </w:r>
           </w:p>
         </w:tc>
@@ -9543,7 +9674,7 @@
               <w:rPr>
                 <w:rFonts w:ascii="Courier New" w:hAnsi="Courier New" w:cs="Courier New"/>
               </w:rPr>
-              <w:t>4</w:t>
+              <w:t>8</w:t>
             </w:r>
           </w:p>
         </w:tc>
@@ -9568,7 +9699,7 @@
               <w:rPr>
                 <w:rFonts w:ascii="Courier New" w:hAnsi="Courier New" w:cs="Courier New"/>
               </w:rPr>
-              <w:t>TBD</w:t>
+              <w:t>SMBUS_SMBUS_TIMEOUT</w:t>
             </w:r>
           </w:p>
         </w:tc>
@@ -9599,7 +9730,7 @@
               <w:rPr>
                 <w:rFonts w:ascii="Courier New" w:hAnsi="Courier New" w:cs="Courier New"/>
               </w:rPr>
-              <w:t>5</w:t>
+              <w:t>16</w:t>
             </w:r>
           </w:p>
         </w:tc>
@@ -9624,7 +9755,7 @@
               <w:rPr>
                 <w:rFonts w:ascii="Courier New" w:hAnsi="Courier New" w:cs="Courier New"/>
               </w:rPr>
-              <w:t>TBD</w:t>
+              <w:t>SMBUS_BUFFER_OVERFLOW</w:t>
             </w:r>
           </w:p>
         </w:tc>
@@ -9655,7 +9786,7 @@
               <w:rPr>
                 <w:rFonts w:ascii="Courier New" w:hAnsi="Courier New" w:cs="Courier New"/>
               </w:rPr>
-              <w:t>6</w:t>
+              <w:t>32</w:t>
             </w:r>
           </w:p>
         </w:tc>
@@ -9680,7 +9811,7 @@
               <w:rPr>
                 <w:rFonts w:ascii="Courier New" w:hAnsi="Courier New" w:cs="Courier New"/>
               </w:rPr>
-              <w:t>TBD</w:t>
+              <w:t>SMBUS_UNKNOWN_ERROR</w:t>
             </w:r>
           </w:p>
         </w:tc>

</xml_diff>

<commit_message>
Supports Word mode for read list and PEC. Returns a status byte oer command_code of read list.
</commit_message>
<xml_diff>
--- a/firmware/BCB606 Firmware Explained.docx
+++ b/firmware/BCB606 Firmware Explained.docx
@@ -1357,16 +1357,14 @@
           <w:bCs/>
         </w:rPr>
       </w:pPr>
-      <w:proofErr w:type="spellStart"/>
       <w:r>
         <w:rPr>
           <w:rFonts w:ascii="Helvetica" w:hAnsi="Helvetica" w:cs="Helvetica"/>
           <w:b/>
           <w:bCs/>
         </w:rPr>
-        <w:t>Depdendencies</w:t>
-      </w:r>
-      <w:proofErr w:type="spellEnd"/>
+        <w:t>Dependencies</w:t>
+      </w:r>
     </w:p>
     <w:p>
       <w:pPr>
@@ -1411,18 +1409,8 @@
           <w:b/>
           <w:bCs/>
         </w:rPr>
-        <w:t xml:space="preserve">    • </w:t>
-      </w:r>
-      <w:proofErr w:type="spellStart"/>
-      <w:r>
-        <w:rPr>
-          <w:rFonts w:ascii="Helvetica" w:hAnsi="Helvetica" w:cs="Helvetica"/>
-          <w:b/>
-          <w:bCs/>
-        </w:rPr>
-        <w:t>FlashStorage_SAMD</w:t>
-      </w:r>
-      <w:proofErr w:type="spellEnd"/>
+        <w:t xml:space="preserve">    • FlashStorage_SAMD</w:t>
+      </w:r>
     </w:p>
     <w:p>
       <w:pPr>
@@ -1440,18 +1428,8 @@
           <w:b/>
           <w:bCs/>
         </w:rPr>
-        <w:t xml:space="preserve">    • </w:t>
-      </w:r>
-      <w:proofErr w:type="spellStart"/>
-      <w:r>
-        <w:rPr>
-          <w:rFonts w:ascii="Helvetica" w:hAnsi="Helvetica" w:cs="Helvetica"/>
-          <w:b/>
-          <w:bCs/>
-        </w:rPr>
-        <w:t>SoftWire</w:t>
-      </w:r>
-      <w:proofErr w:type="spellEnd"/>
+        <w:t xml:space="preserve">    • SoftWire</w:t>
+      </w:r>
     </w:p>
     <w:p>
       <w:pPr>
@@ -1469,18 +1447,8 @@
           <w:b/>
           <w:bCs/>
         </w:rPr>
-        <w:t xml:space="preserve">    • </w:t>
-      </w:r>
-      <w:proofErr w:type="spellStart"/>
-      <w:r>
-        <w:rPr>
-          <w:rFonts w:ascii="Helvetica" w:hAnsi="Helvetica" w:cs="Helvetica"/>
-          <w:b/>
-          <w:bCs/>
-        </w:rPr>
-        <w:t>AsyncDelay</w:t>
-      </w:r>
-      <w:proofErr w:type="spellEnd"/>
+        <w:t xml:space="preserve">    • AsyncDelay</w:t>
+      </w:r>
     </w:p>
     <w:p>
       <w:pPr>
@@ -1976,14 +1944,12 @@
         </w:rPr>
         <w:t xml:space="preserve">, if there is a high burden to send or receive voluminous SMBus data, the heartbeat will not be serviced </w:t>
       </w:r>
-      <w:proofErr w:type="gramStart"/>
       <w:r>
         <w:rPr>
           <w:rFonts w:ascii="Helvetica" w:hAnsi="Helvetica" w:cs="Helvetica"/>
         </w:rPr>
         <w:t>regularly</w:t>
       </w:r>
-      <w:proofErr w:type="gramEnd"/>
       <w:r>
         <w:rPr>
           <w:rFonts w:ascii="Helvetica" w:hAnsi="Helvetica" w:cs="Helvetica"/>
@@ -3055,14 +3021,60 @@
         </w:rPr>
         <w:t xml:space="preserve"> a </w:t>
       </w:r>
-      <w:proofErr w:type="gramStart"/>
-      <w:r>
-        <w:rPr>
-          <w:rFonts w:ascii="Helvetica" w:hAnsi="Helvetica" w:cs="Helvetica"/>
-        </w:rPr>
-        <w:t>255 byte</w:t>
-      </w:r>
-      <w:proofErr w:type="gramEnd"/>
+      <w:r>
+        <w:rPr>
+          <w:rFonts w:ascii="Helvetica" w:hAnsi="Helvetica" w:cs="Helvetica"/>
+        </w:rPr>
+        <w:t xml:space="preserve">255 byte </w:t>
+      </w:r>
+      <w:r>
+        <w:rPr>
+          <w:rFonts w:ascii="Helvetica" w:hAnsi="Helvetica" w:cs="Helvetica"/>
+        </w:rPr>
+        <w:t xml:space="preserve">nonvolatile </w:t>
+      </w:r>
+      <w:r>
+        <w:rPr>
+          <w:rFonts w:ascii="Helvetica" w:hAnsi="Helvetica" w:cs="Helvetica"/>
+        </w:rPr>
+        <w:t xml:space="preserve">scratchpad value that can be used to leave notes or declare ownership, for instance. There is also a </w:t>
+      </w:r>
+      <w:r>
+        <w:rPr>
+          <w:rFonts w:ascii="Helvetica" w:hAnsi="Helvetica" w:cs="Helvetica"/>
+        </w:rPr>
+        <w:t xml:space="preserve">unique serial </w:t>
+      </w:r>
+      <w:r>
+        <w:rPr>
+          <w:rFonts w:ascii="Helvetica" w:hAnsi="Helvetica" w:cs="Helvetica"/>
+        </w:rPr>
+        <w:t xml:space="preserve">number </w:t>
+      </w:r>
+      <w:r>
+        <w:rPr>
+          <w:rFonts w:ascii="Helvetica" w:hAnsi="Helvetica" w:cs="Helvetica"/>
+        </w:rPr>
+        <w:t xml:space="preserve">for each instance of the BCB606. </w:t>
+      </w:r>
+      <w:r>
+        <w:rPr>
+          <w:rFonts w:ascii="Helvetica" w:hAnsi="Helvetica" w:cs="Helvetica"/>
+        </w:rPr>
+        <w:t xml:space="preserve">The serial </w:t>
+      </w:r>
+      <w:r>
+        <w:rPr>
+          <w:rFonts w:ascii="Helvetica" w:hAnsi="Helvetica" w:cs="Helvetica"/>
+        </w:rPr>
+        <w:t>number</w:t>
+      </w:r>
+      <w:r>
+        <w:rPr>
+          <w:rFonts w:ascii="Helvetica" w:hAnsi="Helvetica" w:cs="Helvetica"/>
+        </w:rPr>
+        <w:t xml:space="preserve"> is</w:t>
+      </w:r>
       <w:r>
         <w:rPr>
           <w:rFonts w:ascii="Helvetica" w:hAnsi="Helvetica" w:cs="Helvetica"/>
@@ -3073,49 +3085,13 @@
         <w:rPr>
           <w:rFonts w:ascii="Helvetica" w:hAnsi="Helvetica" w:cs="Helvetica"/>
         </w:rPr>
-        <w:t xml:space="preserve">nonvolatile </w:t>
-      </w:r>
-      <w:r>
-        <w:rPr>
-          <w:rFonts w:ascii="Helvetica" w:hAnsi="Helvetica" w:cs="Helvetica"/>
-        </w:rPr>
-        <w:t xml:space="preserve">scratchpad value that can be used to leave notes or declare ownership, for instance. There is also a </w:t>
-      </w:r>
-      <w:r>
-        <w:rPr>
-          <w:rFonts w:ascii="Helvetica" w:hAnsi="Helvetica" w:cs="Helvetica"/>
-        </w:rPr>
-        <w:t xml:space="preserve">unique serial </w:t>
-      </w:r>
-      <w:r>
-        <w:rPr>
-          <w:rFonts w:ascii="Helvetica" w:hAnsi="Helvetica" w:cs="Helvetica"/>
-        </w:rPr>
-        <w:t xml:space="preserve">number </w:t>
-      </w:r>
-      <w:r>
-        <w:rPr>
-          <w:rFonts w:ascii="Helvetica" w:hAnsi="Helvetica" w:cs="Helvetica"/>
-        </w:rPr>
-        <w:t xml:space="preserve">for each instance of the BCB606. </w:t>
-      </w:r>
-      <w:r>
-        <w:rPr>
-          <w:rFonts w:ascii="Helvetica" w:hAnsi="Helvetica" w:cs="Helvetica"/>
-        </w:rPr>
-        <w:t xml:space="preserve">The serial </w:t>
-      </w:r>
-      <w:r>
-        <w:rPr>
-          <w:rFonts w:ascii="Helvetica" w:hAnsi="Helvetica" w:cs="Helvetica"/>
-        </w:rPr>
-        <w:t>number</w:t>
-      </w:r>
-      <w:r>
-        <w:rPr>
-          <w:rFonts w:ascii="Helvetica" w:hAnsi="Helvetica" w:cs="Helvetica"/>
-        </w:rPr>
-        <w:t xml:space="preserve"> is</w:t>
+        <w:t>retrieved</w:t>
+      </w:r>
+      <w:r>
+        <w:rPr>
+          <w:rFonts w:ascii="Helvetica" w:hAnsi="Helvetica" w:cs="Helvetica"/>
+        </w:rPr>
+        <w:t xml:space="preserve"> from</w:t>
       </w:r>
       <w:r>
         <w:rPr>
@@ -3127,13 +3103,7 @@
         <w:rPr>
           <w:rFonts w:ascii="Helvetica" w:hAnsi="Helvetica" w:cs="Helvetica"/>
         </w:rPr>
-        <w:t>retrieved</w:t>
-      </w:r>
-      <w:r>
-        <w:rPr>
-          <w:rFonts w:ascii="Helvetica" w:hAnsi="Helvetica" w:cs="Helvetica"/>
-        </w:rPr>
-        <w:t xml:space="preserve"> from</w:t>
+        <w:t>the</w:t>
       </w:r>
       <w:r>
         <w:rPr>
@@ -3145,7 +3115,7 @@
         <w:rPr>
           <w:rFonts w:ascii="Helvetica" w:hAnsi="Helvetica" w:cs="Helvetica"/>
         </w:rPr>
-        <w:t>the</w:t>
+        <w:t>128-bit</w:t>
       </w:r>
       <w:r>
         <w:rPr>
@@ -3157,7 +3127,43 @@
         <w:rPr>
           <w:rFonts w:ascii="Helvetica" w:hAnsi="Helvetica" w:cs="Helvetica"/>
         </w:rPr>
-        <w:t>128-bit</w:t>
+        <w:t xml:space="preserve">(16 byte) </w:t>
+      </w:r>
+      <w:r>
+        <w:rPr>
+          <w:rFonts w:ascii="Helvetica" w:hAnsi="Helvetica" w:cs="Helvetica"/>
+        </w:rPr>
+        <w:t xml:space="preserve">memory location that is factory programmed in the SAMD21 </w:t>
+      </w:r>
+      <w:r>
+        <w:rPr>
+          <w:rFonts w:ascii="Helvetica" w:hAnsi="Helvetica" w:cs="Helvetica"/>
+        </w:rPr>
+        <w:t>microcontroller</w:t>
+      </w:r>
+      <w:r>
+        <w:rPr>
+          <w:rFonts w:ascii="Helvetica" w:hAnsi="Helvetica" w:cs="Helvetica"/>
+        </w:rPr>
+        <w:t>.</w:t>
+      </w:r>
+      <w:r>
+        <w:rPr>
+          <w:rFonts w:ascii="Helvetica" w:hAnsi="Helvetica" w:cs="Helvetica"/>
+        </w:rPr>
+        <w:t xml:space="preserve"> The commands to set and get the </w:t>
+      </w:r>
+      <w:r>
+        <w:rPr>
+          <w:rFonts w:ascii="Helvetica" w:hAnsi="Helvetica" w:cs="Helvetica"/>
+        </w:rPr>
+        <w:t>scratchpad</w:t>
+      </w:r>
+      <w:r>
+        <w:rPr>
+          <w:rFonts w:ascii="Helvetica" w:hAnsi="Helvetica" w:cs="Helvetica"/>
+        </w:rPr>
+        <w:t xml:space="preserve"> are 1 and 2 respectively.</w:t>
       </w:r>
       <w:r>
         <w:rPr>
@@ -3169,43 +3175,7 @@
         <w:rPr>
           <w:rFonts w:ascii="Helvetica" w:hAnsi="Helvetica" w:cs="Helvetica"/>
         </w:rPr>
-        <w:t xml:space="preserve">(16 byte) </w:t>
-      </w:r>
-      <w:r>
-        <w:rPr>
-          <w:rFonts w:ascii="Helvetica" w:hAnsi="Helvetica" w:cs="Helvetica"/>
-        </w:rPr>
-        <w:t xml:space="preserve">memory location that is factory programmed in the SAMD21 </w:t>
-      </w:r>
-      <w:r>
-        <w:rPr>
-          <w:rFonts w:ascii="Helvetica" w:hAnsi="Helvetica" w:cs="Helvetica"/>
-        </w:rPr>
-        <w:t>microcontroller</w:t>
-      </w:r>
-      <w:r>
-        <w:rPr>
-          <w:rFonts w:ascii="Helvetica" w:hAnsi="Helvetica" w:cs="Helvetica"/>
-        </w:rPr>
-        <w:t>.</w:t>
-      </w:r>
-      <w:r>
-        <w:rPr>
-          <w:rFonts w:ascii="Helvetica" w:hAnsi="Helvetica" w:cs="Helvetica"/>
-        </w:rPr>
-        <w:t xml:space="preserve"> The commands to set and get the </w:t>
-      </w:r>
-      <w:r>
-        <w:rPr>
-          <w:rFonts w:ascii="Helvetica" w:hAnsi="Helvetica" w:cs="Helvetica"/>
-        </w:rPr>
-        <w:t>scratchpad</w:t>
-      </w:r>
-      <w:r>
-        <w:rPr>
-          <w:rFonts w:ascii="Helvetica" w:hAnsi="Helvetica" w:cs="Helvetica"/>
-        </w:rPr>
-        <w:t xml:space="preserve"> are 1 and 2 respectively.</w:t>
+        <w:t>The 128-bit</w:t>
       </w:r>
       <w:r>
         <w:rPr>
@@ -3217,33 +3187,7 @@
         <w:rPr>
           <w:rFonts w:ascii="Helvetica" w:hAnsi="Helvetica" w:cs="Helvetica"/>
         </w:rPr>
-        <w:t>The 128-bit</w:t>
-      </w:r>
-      <w:r>
-        <w:rPr>
-          <w:rFonts w:ascii="Helvetica" w:hAnsi="Helvetica" w:cs="Helvetica"/>
-        </w:rPr>
-        <w:t xml:space="preserve"> </w:t>
-      </w:r>
-      <w:r>
-        <w:rPr>
-          <w:rFonts w:ascii="Helvetica" w:hAnsi="Helvetica" w:cs="Helvetica"/>
-        </w:rPr>
-        <w:t xml:space="preserve">serial number is </w:t>
-      </w:r>
-      <w:proofErr w:type="spellStart"/>
-      <w:r>
-        <w:rPr>
-          <w:rFonts w:ascii="Helvetica" w:hAnsi="Helvetica" w:cs="Helvetica"/>
-        </w:rPr>
-        <w:t>retreived</w:t>
-      </w:r>
-      <w:proofErr w:type="spellEnd"/>
-      <w:r>
-        <w:rPr>
-          <w:rFonts w:ascii="Helvetica" w:hAnsi="Helvetica" w:cs="Helvetica"/>
-        </w:rPr>
-        <w:t xml:space="preserve"> with the command 3. </w:t>
+        <w:t xml:space="preserve">serial number is retreived with the command 3. </w:t>
       </w:r>
       <w:r>
         <w:rPr>
@@ -5126,14 +5070,12 @@
               </w:rPr>
             </w:pPr>
             <w:bookmarkStart w:id="20" w:name="_Hlk167807545"/>
-            <w:proofErr w:type="spellStart"/>
             <w:r>
               <w:rPr>
                 <w:rFonts w:ascii="Courier New" w:hAnsi="Courier New" w:cs="Courier New"/>
               </w:rPr>
               <w:t>SET_RESPONSE_TIME_us</w:t>
             </w:r>
-            <w:proofErr w:type="spellEnd"/>
           </w:p>
         </w:tc>
         <w:tc>
@@ -5245,14 +5187,12 @@
                 <w:rFonts w:ascii="Courier New" w:hAnsi="Courier New" w:cs="Courier New"/>
               </w:rPr>
             </w:pPr>
-            <w:proofErr w:type="spellStart"/>
             <w:r>
               <w:rPr>
                 <w:rFonts w:ascii="Courier New" w:hAnsi="Courier New" w:cs="Courier New"/>
               </w:rPr>
               <w:t>GET_RESPONSE_TIME_us</w:t>
             </w:r>
-            <w:proofErr w:type="spellEnd"/>
           </w:p>
         </w:tc>
         <w:tc>
@@ -6814,16 +6754,11 @@
           <w:docGrid w:linePitch="360"/>
         </w:sectPr>
       </w:pPr>
-      <w:proofErr w:type="spellStart"/>
       <w:r>
         <w:t>SET_SERVICE_STATE</w:t>
       </w:r>
       <w:r>
-        <w:t>Table</w:t>
-      </w:r>
-      <w:proofErr w:type="spellEnd"/>
-      <w:r>
-        <w:t xml:space="preserve"> </w:t>
+        <w:t xml:space="preserve">Table </w:t>
       </w:r>
       <w:fldSimple w:instr=" SEQ Table \* ARABIC ">
         <w:r>
@@ -6931,14 +6866,7 @@
         <w:rPr>
           <w:rFonts w:ascii="Helvetica" w:hAnsi="Helvetica" w:cs="Helvetica"/>
         </w:rPr>
-        <w:t xml:space="preserve"> </w:t>
-      </w:r>
-      <w:proofErr w:type="spellStart"/>
-      <w:r>
-        <w:rPr>
-          <w:rFonts w:ascii="Helvetica" w:hAnsi="Helvetica" w:cs="Helvetica"/>
-        </w:rPr>
-        <w:t>Get</w:t>
+        <w:t xml:space="preserve"> Get</w:t>
       </w:r>
       <w:r>
         <w:rPr>
@@ -6962,14 +6890,7 @@
         <w:rPr>
           <w:rFonts w:ascii="Helvetica" w:hAnsi="Helvetica" w:cs="Helvetica"/>
         </w:rPr>
-        <w:t>Time</w:t>
-      </w:r>
-      <w:proofErr w:type="spellEnd"/>
-      <w:r>
-        <w:rPr>
-          <w:rFonts w:ascii="Helvetica" w:hAnsi="Helvetica" w:cs="Helvetica"/>
-        </w:rPr>
-        <w:t xml:space="preserve"> query is a similar 4-byte (32 bit) integer representing the micro-seconds </w:t>
+        <w:t xml:space="preserve">Time query is a similar 4-byte (32 bit) integer representing the micro-seconds </w:t>
       </w:r>
       <w:r>
         <w:rPr>
@@ -6993,23 +6914,8 @@
         <w:rPr>
           <w:rFonts w:ascii="Helvetica" w:hAnsi="Helvetica" w:cs="Helvetica"/>
         </w:rPr>
-        <w:t xml:space="preserve">. The 4-byte, 32 bit, number is consistent with the Arduino’s </w:t>
-      </w:r>
-      <w:proofErr w:type="gramStart"/>
-      <w:r>
-        <w:rPr>
-          <w:rFonts w:ascii="Helvetica" w:hAnsi="Helvetica" w:cs="Helvetica"/>
-        </w:rPr>
-        <w:t>micros(</w:t>
-      </w:r>
-      <w:proofErr w:type="gramEnd"/>
-      <w:r>
-        <w:rPr>
-          <w:rFonts w:ascii="Helvetica" w:hAnsi="Helvetica" w:cs="Helvetica"/>
-        </w:rPr>
-        <w:t xml:space="preserve">) function from the </w:t>
-      </w:r>
-      <w:proofErr w:type="spellStart"/>
+        <w:t xml:space="preserve">. The 4-byte, 32 bit, number is consistent with the Arduino’s micros() function from the </w:t>
+      </w:r>
       <w:r>
         <w:rPr>
           <w:rFonts w:ascii="Helvetica" w:hAnsi="Helvetica" w:cs="Helvetica"/>
@@ -7020,7 +6926,6 @@
         </w:rPr>
         <w:t>Arduino.h</w:t>
       </w:r>
-      <w:proofErr w:type="spellEnd"/>
       <w:r>
         <w:rPr>
           <w:rFonts w:ascii="Helvetica" w:hAnsi="Helvetica" w:cs="Helvetica"/>
@@ -9091,21 +8996,7 @@
               <w:rPr>
                 <w:rFonts w:ascii="Courier New" w:hAnsi="Courier New" w:cs="Courier New"/>
               </w:rPr>
-              <w:t>512 ([</w:t>
-            </w:r>
-            <w:proofErr w:type="gramStart"/>
-            <w:r>
-              <w:rPr>
-                <w:rFonts w:ascii="Courier New" w:hAnsi="Courier New" w:cs="Courier New"/>
-              </w:rPr>
-              <w:t>REG,VAL</w:t>
-            </w:r>
-            <w:proofErr w:type="gramEnd"/>
-            <w:r>
-              <w:rPr>
-                <w:rFonts w:ascii="Courier New" w:hAnsi="Courier New" w:cs="Courier New"/>
-              </w:rPr>
-              <w:t>] Pairs)</w:t>
+              <w:t>512 ([REG,VAL] Pairs)</w:t>
             </w:r>
           </w:p>
         </w:tc>
@@ -9339,13 +9230,25 @@
         <w:rPr>
           <w:rFonts w:ascii="Helvetica" w:hAnsi="Helvetica" w:cs="Helvetica"/>
         </w:rPr>
+        <w:t xml:space="preserve">binarily weighted </w:t>
+      </w:r>
+      <w:r>
+        <w:rPr>
+          <w:rFonts w:ascii="Helvetica" w:hAnsi="Helvetica" w:cs="Helvetica"/>
+        </w:rPr>
         <w:t xml:space="preserve">1-Hot </w:t>
       </w:r>
       <w:r>
         <w:rPr>
           <w:rFonts w:ascii="Helvetica" w:hAnsi="Helvetica" w:cs="Helvetica"/>
         </w:rPr>
-        <w:t>table below:</w:t>
+        <w:t>table below</w:t>
+      </w:r>
+      <w:r>
+        <w:rPr>
+          <w:rFonts w:ascii="Helvetica" w:hAnsi="Helvetica" w:cs="Helvetica"/>
+        </w:rPr>
+        <w:t>.</w:t>
       </w:r>
     </w:p>
     <w:tbl>
@@ -9910,8 +9813,382 @@
         <w:jc w:val="both"/>
         <w:rPr>
           <w:rFonts w:ascii="Helvetica" w:hAnsi="Helvetica" w:cs="Helvetica"/>
-          <w:b/>
-          <w:bCs/>
+        </w:rPr>
+      </w:pPr>
+    </w:p>
+    <w:p>
+      <w:pPr>
+        <w:spacing w:after="0"/>
+        <w:jc w:val="both"/>
+        <w:rPr>
+          <w:rFonts w:ascii="Helvetica" w:hAnsi="Helvetica" w:cs="Helvetica"/>
+        </w:rPr>
+      </w:pPr>
+      <w:r>
+        <w:rPr>
+          <w:rFonts w:ascii="Helvetica" w:hAnsi="Helvetica" w:cs="Helvetica"/>
+        </w:rPr>
+        <w:t>For list-read modes</w:t>
+      </w:r>
+      <w:r>
+        <w:rPr>
+          <w:rFonts w:ascii="Helvetica" w:hAnsi="Helvetica" w:cs="Helvetica"/>
+        </w:rPr>
+        <w:t>,</w:t>
+      </w:r>
+      <w:r>
+        <w:rPr>
+          <w:rFonts w:ascii="Helvetica" w:hAnsi="Helvetica" w:cs="Helvetica"/>
+        </w:rPr>
+        <w:t xml:space="preserve"> the return data is structured as either:</w:t>
+      </w:r>
+    </w:p>
+    <w:p>
+      <w:pPr>
+        <w:spacing w:after="0"/>
+        <w:jc w:val="both"/>
+        <w:rPr>
+          <w:rFonts w:ascii="Helvetica" w:hAnsi="Helvetica" w:cs="Helvetica"/>
+        </w:rPr>
+      </w:pPr>
+    </w:p>
+    <w:tbl>
+      <w:tblPr>
+        <w:tblStyle w:val="TableGrid"/>
+        <w:tblW w:w="0" w:type="auto"/>
+        <w:tblLook w:val="04A0" w:firstRow="1" w:lastRow="0" w:firstColumn="1" w:lastColumn="0" w:noHBand="0" w:noVBand="1"/>
+      </w:tblPr>
+      <w:tblGrid>
+        <w:gridCol w:w="1158"/>
+        <w:gridCol w:w="791"/>
+        <w:gridCol w:w="1084"/>
+        <w:gridCol w:w="922"/>
+        <w:gridCol w:w="540"/>
+      </w:tblGrid>
+      <w:tr>
+        <w:tc>
+          <w:tcPr>
+            <w:tcW w:w="1158" w:type="dxa"/>
+          </w:tcPr>
+          <w:p>
+            <w:pPr>
+              <w:jc w:val="center"/>
+              <w:rPr>
+                <w:rFonts w:ascii="Helvetica" w:hAnsi="Helvetica" w:cs="Helvetica"/>
+              </w:rPr>
+            </w:pPr>
+            <w:r>
+              <w:rPr>
+                <w:rFonts w:ascii="Helvetica" w:hAnsi="Helvetica" w:cs="Helvetica"/>
+              </w:rPr>
+              <w:t>STATUS</w:t>
+            </w:r>
+          </w:p>
+        </w:tc>
+        <w:tc>
+          <w:tcPr>
+            <w:tcW w:w="791" w:type="dxa"/>
+          </w:tcPr>
+          <w:p>
+            <w:pPr>
+              <w:jc w:val="center"/>
+              <w:rPr>
+                <w:rFonts w:ascii="Helvetica" w:hAnsi="Helvetica" w:cs="Helvetica"/>
+              </w:rPr>
+            </w:pPr>
+            <w:r>
+              <w:rPr>
+                <w:rFonts w:ascii="Helvetica" w:hAnsi="Helvetica" w:cs="Helvetica"/>
+              </w:rPr>
+              <w:t>BYTE</w:t>
+            </w:r>
+          </w:p>
+        </w:tc>
+        <w:tc>
+          <w:tcPr>
+            <w:tcW w:w="1084" w:type="dxa"/>
+          </w:tcPr>
+          <w:p>
+            <w:pPr>
+              <w:jc w:val="center"/>
+              <w:rPr>
+                <w:rFonts w:ascii="Helvetica" w:hAnsi="Helvetica" w:cs="Helvetica"/>
+              </w:rPr>
+            </w:pPr>
+            <w:r>
+              <w:rPr>
+                <w:rFonts w:ascii="Helvetica" w:hAnsi="Helvetica" w:cs="Helvetica"/>
+              </w:rPr>
+              <w:t>STATUS</w:t>
+            </w:r>
+          </w:p>
+        </w:tc>
+        <w:tc>
+          <w:tcPr>
+            <w:tcW w:w="922" w:type="dxa"/>
+          </w:tcPr>
+          <w:p>
+            <w:pPr>
+              <w:jc w:val="center"/>
+              <w:rPr>
+                <w:rFonts w:ascii="Helvetica" w:hAnsi="Helvetica" w:cs="Helvetica"/>
+              </w:rPr>
+            </w:pPr>
+            <w:r>
+              <w:rPr>
+                <w:rFonts w:ascii="Helvetica" w:hAnsi="Helvetica" w:cs="Helvetica"/>
+              </w:rPr>
+              <w:t>BYTE</w:t>
+            </w:r>
+          </w:p>
+        </w:tc>
+        <w:tc>
+          <w:tcPr>
+            <w:tcW w:w="540" w:type="dxa"/>
+          </w:tcPr>
+          <w:p>
+            <w:pPr>
+              <w:jc w:val="center"/>
+              <w:rPr>
+                <w:rFonts w:ascii="Helvetica" w:hAnsi="Helvetica" w:cs="Helvetica"/>
+              </w:rPr>
+            </w:pPr>
+            <w:r>
+              <w:rPr>
+                <w:rFonts w:ascii="Helvetica" w:hAnsi="Helvetica" w:cs="Helvetica"/>
+              </w:rPr>
+              <w:t>•••</w:t>
+            </w:r>
+          </w:p>
+        </w:tc>
+      </w:tr>
+    </w:tbl>
+    <w:p>
+      <w:pPr>
+        <w:spacing w:after="0"/>
+        <w:jc w:val="both"/>
+        <w:rPr>
+          <w:rFonts w:ascii="Helvetica" w:hAnsi="Helvetica" w:cs="Helvetica"/>
+        </w:rPr>
+      </w:pPr>
+      <w:r>
+        <w:rPr>
+          <w:rFonts w:ascii="Helvetica" w:hAnsi="Helvetica" w:cs="Helvetica"/>
+        </w:rPr>
+        <w:t>For Bytes</w:t>
+      </w:r>
+    </w:p>
+    <w:p>
+      <w:pPr>
+        <w:spacing w:after="0"/>
+        <w:jc w:val="both"/>
+        <w:rPr>
+          <w:rFonts w:ascii="Helvetica" w:hAnsi="Helvetica" w:cs="Helvetica"/>
+        </w:rPr>
+      </w:pPr>
+      <w:r>
+        <w:rPr>
+          <w:rFonts w:ascii="Helvetica" w:hAnsi="Helvetica" w:cs="Helvetica"/>
+        </w:rPr>
+        <w:t>Or</w:t>
+      </w:r>
+    </w:p>
+    <w:tbl>
+      <w:tblPr>
+        <w:tblStyle w:val="TableGrid"/>
+        <w:tblW w:w="0" w:type="auto"/>
+        <w:tblLook w:val="04A0" w:firstRow="1" w:lastRow="0" w:firstColumn="1" w:lastColumn="0" w:noHBand="0" w:noVBand="1"/>
+      </w:tblPr>
+      <w:tblGrid>
+        <w:gridCol w:w="1084"/>
+        <w:gridCol w:w="1160"/>
+        <w:gridCol w:w="1170"/>
+        <w:gridCol w:w="1084"/>
+        <w:gridCol w:w="1167"/>
+        <w:gridCol w:w="1260"/>
+        <w:gridCol w:w="900"/>
+      </w:tblGrid>
+      <w:tr>
+        <w:tc>
+          <w:tcPr>
+            <w:tcW w:w="1084" w:type="dxa"/>
+          </w:tcPr>
+          <w:p>
+            <w:pPr>
+              <w:jc w:val="center"/>
+              <w:rPr>
+                <w:rFonts w:ascii="Helvetica" w:hAnsi="Helvetica" w:cs="Helvetica"/>
+              </w:rPr>
+            </w:pPr>
+            <w:r>
+              <w:rPr>
+                <w:rFonts w:ascii="Helvetica" w:hAnsi="Helvetica" w:cs="Helvetica"/>
+              </w:rPr>
+              <w:t>STATUS</w:t>
+            </w:r>
+          </w:p>
+        </w:tc>
+        <w:tc>
+          <w:tcPr>
+            <w:tcW w:w="1160" w:type="dxa"/>
+          </w:tcPr>
+          <w:p>
+            <w:pPr>
+              <w:jc w:val="center"/>
+              <w:rPr>
+                <w:rFonts w:ascii="Helvetica" w:hAnsi="Helvetica" w:cs="Helvetica"/>
+              </w:rPr>
+            </w:pPr>
+            <w:r>
+              <w:rPr>
+                <w:rFonts w:ascii="Helvetica" w:hAnsi="Helvetica" w:cs="Helvetica"/>
+              </w:rPr>
+              <w:t>BYTE-LO</w:t>
+            </w:r>
+          </w:p>
+        </w:tc>
+        <w:tc>
+          <w:tcPr>
+            <w:tcW w:w="1170" w:type="dxa"/>
+          </w:tcPr>
+          <w:p>
+            <w:pPr>
+              <w:jc w:val="center"/>
+              <w:rPr>
+                <w:rFonts w:ascii="Helvetica" w:hAnsi="Helvetica" w:cs="Helvetica"/>
+              </w:rPr>
+            </w:pPr>
+            <w:r>
+              <w:rPr>
+                <w:rFonts w:ascii="Helvetica" w:hAnsi="Helvetica" w:cs="Helvetica"/>
+              </w:rPr>
+              <w:t>BYTE-HI</w:t>
+            </w:r>
+          </w:p>
+        </w:tc>
+        <w:tc>
+          <w:tcPr>
+            <w:tcW w:w="1084" w:type="dxa"/>
+          </w:tcPr>
+          <w:p>
+            <w:pPr>
+              <w:jc w:val="center"/>
+              <w:rPr>
+                <w:rFonts w:ascii="Helvetica" w:hAnsi="Helvetica" w:cs="Helvetica"/>
+              </w:rPr>
+            </w:pPr>
+            <w:r>
+              <w:rPr>
+                <w:rFonts w:ascii="Helvetica" w:hAnsi="Helvetica" w:cs="Helvetica"/>
+              </w:rPr>
+              <w:t>STATUS</w:t>
+            </w:r>
+          </w:p>
+        </w:tc>
+        <w:tc>
+          <w:tcPr>
+            <w:tcW w:w="1167" w:type="dxa"/>
+          </w:tcPr>
+          <w:p>
+            <w:pPr>
+              <w:jc w:val="center"/>
+              <w:rPr>
+                <w:rFonts w:ascii="Helvetica" w:hAnsi="Helvetica" w:cs="Helvetica"/>
+              </w:rPr>
+            </w:pPr>
+            <w:r>
+              <w:rPr>
+                <w:rFonts w:ascii="Helvetica" w:hAnsi="Helvetica" w:cs="Helvetica"/>
+              </w:rPr>
+              <w:t>BYTE-LO</w:t>
+            </w:r>
+          </w:p>
+        </w:tc>
+        <w:tc>
+          <w:tcPr>
+            <w:tcW w:w="1260" w:type="dxa"/>
+          </w:tcPr>
+          <w:p>
+            <w:pPr>
+              <w:jc w:val="center"/>
+              <w:rPr>
+                <w:rFonts w:ascii="Helvetica" w:hAnsi="Helvetica" w:cs="Helvetica"/>
+              </w:rPr>
+            </w:pPr>
+            <w:r>
+              <w:rPr>
+                <w:rFonts w:ascii="Helvetica" w:hAnsi="Helvetica" w:cs="Helvetica"/>
+              </w:rPr>
+              <w:t>BYTE-HI</w:t>
+            </w:r>
+          </w:p>
+        </w:tc>
+        <w:tc>
+          <w:tcPr>
+            <w:tcW w:w="900" w:type="dxa"/>
+          </w:tcPr>
+          <w:p>
+            <w:pPr>
+              <w:jc w:val="center"/>
+              <w:rPr>
+                <w:rFonts w:ascii="Helvetica" w:hAnsi="Helvetica" w:cs="Helvetica"/>
+              </w:rPr>
+            </w:pPr>
+            <w:r>
+              <w:rPr>
+                <w:rFonts w:ascii="Helvetica" w:hAnsi="Helvetica" w:cs="Helvetica"/>
+              </w:rPr>
+              <w:t>•••</w:t>
+            </w:r>
+          </w:p>
+        </w:tc>
+      </w:tr>
+    </w:tbl>
+    <w:p>
+      <w:pPr>
+        <w:spacing w:after="0"/>
+        <w:jc w:val="both"/>
+        <w:rPr>
+          <w:rFonts w:ascii="Helvetica" w:hAnsi="Helvetica" w:cs="Helvetica"/>
+        </w:rPr>
+      </w:pPr>
+      <w:r>
+        <w:rPr>
+          <w:rFonts w:ascii="Helvetica" w:hAnsi="Helvetica" w:cs="Helvetica"/>
+        </w:rPr>
+        <w:t>For Words</w:t>
+      </w:r>
+    </w:p>
+    <w:p>
+      <w:pPr>
+        <w:spacing w:after="0"/>
+        <w:jc w:val="both"/>
+        <w:rPr>
+          <w:rFonts w:ascii="Helvetica" w:hAnsi="Helvetica" w:cs="Helvetica"/>
+        </w:rPr>
+      </w:pPr>
+    </w:p>
+    <w:p>
+      <w:pPr>
+        <w:spacing w:after="0"/>
+        <w:jc w:val="both"/>
+        <w:rPr>
+          <w:rFonts w:ascii="Helvetica" w:hAnsi="Helvetica" w:cs="Helvetica"/>
+        </w:rPr>
+      </w:pPr>
+      <w:r>
+        <w:rPr>
+          <w:rFonts w:ascii="Helvetica" w:hAnsi="Helvetica" w:cs="Helvetica"/>
+        </w:rPr>
+        <w:t>Each grouping of STATUS-DATA-[DATAH] corresponding to the ordered command code list requested for the list read.</w:t>
+      </w:r>
+    </w:p>
+    <w:p>
+      <w:pPr>
+        <w:spacing w:after="0"/>
+        <w:jc w:val="both"/>
+        <w:rPr>
+          <w:rFonts w:ascii="Helvetica" w:hAnsi="Helvetica" w:cs="Helvetica"/>
         </w:rPr>
       </w:pPr>
     </w:p>

</xml_diff>